<commit_message>
Main Deck Abilities first pass
</commit_message>
<xml_diff>
--- a/YuGiOh Rulebook.docx
+++ b/YuGiOh Rulebook.docx
@@ -8,6 +8,7 @@
           <w:b/>
           <w:sz w:val="32"/>
           <w:szCs w:val="32"/>
+          <w:lang w:val="en-US"/>
         </w:rPr>
       </w:pPr>
       <w:r>
@@ -15,12 +16,323 @@
           <w:b/>
           <w:sz w:val="32"/>
           <w:szCs w:val="32"/>
+          <w:lang w:val="en-US"/>
+        </w:rPr>
+        <w:t>Contents</w:t>
+      </w:r>
+    </w:p>
+    <w:p>
+      <w:pPr>
+        <w:rPr>
+          <w:lang w:val="en-US"/>
+        </w:rPr>
+      </w:pPr>
+      <w:r>
+        <w:rPr>
+          <w:lang w:val="en-US"/>
         </w:rPr>
         <w:t>n. Card Types</w:t>
       </w:r>
     </w:p>
     <w:p>
-      <w:r>
+      <w:pPr>
+        <w:pStyle w:val="Paragrafoelenco"/>
+        <w:numPr>
+          <w:ilvl w:val="0"/>
+          <w:numId w:val="17"/>
+        </w:numPr>
+        <w:rPr>
+          <w:lang w:val="en-US"/>
+        </w:rPr>
+      </w:pPr>
+      <w:r>
+        <w:rPr>
+          <w:lang w:val="en-US"/>
+        </w:rPr>
+        <w:t>General</w:t>
+      </w:r>
+    </w:p>
+    <w:p>
+      <w:pPr>
+        <w:pStyle w:val="Paragrafoelenco"/>
+        <w:numPr>
+          <w:ilvl w:val="0"/>
+          <w:numId w:val="17"/>
+        </w:numPr>
+        <w:rPr>
+          <w:lang w:val="en-US"/>
+        </w:rPr>
+      </w:pPr>
+      <w:r>
+        <w:rPr>
+          <w:lang w:val="en-US"/>
+        </w:rPr>
+        <w:t>Monster</w:t>
+      </w:r>
+    </w:p>
+    <w:p>
+      <w:pPr>
+        <w:pStyle w:val="Paragrafoelenco"/>
+        <w:numPr>
+          <w:ilvl w:val="0"/>
+          <w:numId w:val="17"/>
+        </w:numPr>
+        <w:rPr>
+          <w:lang w:val="en-US"/>
+        </w:rPr>
+      </w:pPr>
+      <w:r>
+        <w:rPr>
+          <w:lang w:val="en-US"/>
+        </w:rPr>
+        <w:t>Main Deck Monster (Unofficial term)</w:t>
+      </w:r>
+    </w:p>
+    <w:p>
+      <w:pPr>
+        <w:pStyle w:val="Paragrafoelenco"/>
+        <w:numPr>
+          <w:ilvl w:val="1"/>
+          <w:numId w:val="17"/>
+        </w:numPr>
+        <w:rPr>
+          <w:lang w:val="en-US"/>
+        </w:rPr>
+      </w:pPr>
+      <w:r>
+        <w:rPr>
+          <w:lang w:val="en-US"/>
+        </w:rPr>
+        <w:t>Effect</w:t>
+      </w:r>
+    </w:p>
+    <w:p>
+      <w:pPr>
+        <w:pStyle w:val="Paragrafoelenco"/>
+        <w:numPr>
+          <w:ilvl w:val="1"/>
+          <w:numId w:val="17"/>
+        </w:numPr>
+        <w:rPr>
+          <w:lang w:val="en-US"/>
+        </w:rPr>
+      </w:pPr>
+      <w:r>
+        <w:rPr>
+          <w:lang w:val="en-US"/>
+        </w:rPr>
+        <w:t>Flip</w:t>
+      </w:r>
+    </w:p>
+    <w:p>
+      <w:pPr>
+        <w:pStyle w:val="Paragrafoelenco"/>
+        <w:numPr>
+          <w:ilvl w:val="1"/>
+          <w:numId w:val="17"/>
+        </w:numPr>
+        <w:rPr>
+          <w:lang w:val="en-US"/>
+        </w:rPr>
+      </w:pPr>
+      <w:r>
+        <w:rPr>
+          <w:lang w:val="en-US"/>
+        </w:rPr>
+        <w:t>Gemini</w:t>
+      </w:r>
+    </w:p>
+    <w:p>
+      <w:pPr>
+        <w:pStyle w:val="Paragrafoelenco"/>
+        <w:numPr>
+          <w:ilvl w:val="1"/>
+          <w:numId w:val="17"/>
+        </w:numPr>
+        <w:rPr>
+          <w:lang w:val="en-US"/>
+        </w:rPr>
+      </w:pPr>
+      <w:r>
+        <w:rPr>
+          <w:lang w:val="en-US"/>
+        </w:rPr>
+        <w:t>Normal</w:t>
+      </w:r>
+    </w:p>
+    <w:p>
+      <w:pPr>
+        <w:pStyle w:val="Paragrafoelenco"/>
+        <w:numPr>
+          <w:ilvl w:val="1"/>
+          <w:numId w:val="17"/>
+        </w:numPr>
+        <w:rPr>
+          <w:lang w:val="en-US"/>
+        </w:rPr>
+      </w:pPr>
+      <w:r>
+        <w:rPr>
+          <w:lang w:val="en-US"/>
+        </w:rPr>
+        <w:t>Pendulum</w:t>
+      </w:r>
+    </w:p>
+    <w:p>
+      <w:pPr>
+        <w:pStyle w:val="Paragrafoelenco"/>
+        <w:numPr>
+          <w:ilvl w:val="1"/>
+          <w:numId w:val="17"/>
+        </w:numPr>
+        <w:rPr>
+          <w:lang w:val="en-US"/>
+        </w:rPr>
+      </w:pPr>
+      <w:r>
+        <w:rPr>
+          <w:lang w:val="en-US"/>
+        </w:rPr>
+        <w:t>Ritual</w:t>
+      </w:r>
+    </w:p>
+    <w:p>
+      <w:pPr>
+        <w:pStyle w:val="Paragrafoelenco"/>
+        <w:numPr>
+          <w:ilvl w:val="1"/>
+          <w:numId w:val="17"/>
+        </w:numPr>
+        <w:rPr>
+          <w:lang w:val="en-US"/>
+        </w:rPr>
+      </w:pPr>
+      <w:r>
+        <w:rPr>
+          <w:lang w:val="en-US"/>
+        </w:rPr>
+        <w:t>Spirit</w:t>
+      </w:r>
+    </w:p>
+    <w:p>
+      <w:pPr>
+        <w:pStyle w:val="Paragrafoelenco"/>
+        <w:numPr>
+          <w:ilvl w:val="1"/>
+          <w:numId w:val="17"/>
+        </w:numPr>
+        <w:rPr>
+          <w:lang w:val="en-US"/>
+        </w:rPr>
+      </w:pPr>
+      <w:r>
+        <w:rPr>
+          <w:lang w:val="en-US"/>
+        </w:rPr>
+        <w:t>Toon</w:t>
+      </w:r>
+    </w:p>
+    <w:p>
+      <w:pPr>
+        <w:pStyle w:val="Paragrafoelenco"/>
+        <w:numPr>
+          <w:ilvl w:val="1"/>
+          <w:numId w:val="17"/>
+        </w:numPr>
+        <w:rPr>
+          <w:lang w:val="en-US"/>
+        </w:rPr>
+      </w:pPr>
+      <w:r>
+        <w:rPr>
+          <w:lang w:val="en-US"/>
+        </w:rPr>
+        <w:t>Tuner</w:t>
+      </w:r>
+    </w:p>
+    <w:p>
+      <w:pPr>
+        <w:pStyle w:val="Paragrafoelenco"/>
+        <w:numPr>
+          <w:ilvl w:val="1"/>
+          <w:numId w:val="17"/>
+        </w:numPr>
+        <w:rPr>
+          <w:lang w:val="en-US"/>
+        </w:rPr>
+      </w:pPr>
+      <w:r>
+        <w:rPr>
+          <w:lang w:val="en-US"/>
+        </w:rPr>
+        <w:t>Union</w:t>
+      </w:r>
+    </w:p>
+    <w:p>
+      <w:pPr>
+        <w:pStyle w:val="Paragrafoelenco"/>
+        <w:numPr>
+          <w:ilvl w:val="1"/>
+          <w:numId w:val="17"/>
+        </w:numPr>
+        <w:rPr>
+          <w:lang w:val="en-US"/>
+        </w:rPr>
+      </w:pPr>
+      <w:r>
+        <w:rPr>
+          <w:lang w:val="en-US"/>
+        </w:rPr>
+        <w:t>Special Summon</w:t>
+      </w:r>
+    </w:p>
+    <w:p>
+      <w:pPr>
+        <w:pStyle w:val="Paragrafoelenco"/>
+        <w:numPr>
+          <w:ilvl w:val="0"/>
+          <w:numId w:val="17"/>
+        </w:numPr>
+        <w:rPr>
+          <w:lang w:val="en-US"/>
+        </w:rPr>
+      </w:pPr>
+      <w:r>
+        <w:rPr>
+          <w:lang w:val="en-US"/>
+        </w:rPr>
+        <w:t>Extra Deck Monster (Unofficial term)</w:t>
+      </w:r>
+    </w:p>
+    <w:p>
+      <w:pPr>
+        <w:rPr>
+          <w:b/>
+          <w:sz w:val="32"/>
+          <w:szCs w:val="32"/>
+          <w:lang w:val="en-US"/>
+        </w:rPr>
+      </w:pPr>
+      <w:r>
+        <w:rPr>
+          <w:b/>
+          <w:sz w:val="32"/>
+          <w:szCs w:val="32"/>
+          <w:lang w:val="en-US"/>
+        </w:rPr>
+        <w:t>n. Card Types</w:t>
+      </w:r>
+    </w:p>
+    <w:p>
+      <w:pPr>
+        <w:rPr>
+          <w:lang w:val="en-US"/>
+        </w:rPr>
+      </w:pPr>
+      <w:r>
+        <w:rPr>
+          <w:lang w:val="en-US"/>
+        </w:rPr>
         <w:t>00. General</w:t>
       </w:r>
     </w:p>
@@ -398,7 +710,49 @@
         <w:rPr>
           <w:lang w:val="en-US"/>
         </w:rPr>
-        <w:t xml:space="preserve"> the following: Aqua, Beast, Beast-Warrior, Cyberse, Dinosaur, Divine-Beast, Dragon, Fairy, Fiend, Fish, Illusion, Insect, Machine, Plant, Psychic, Pyro, Reptile, Rock, Sea Serpent, Spellcaster, Thunder, Warrior, Winged Beast, Wyrm, and Zombie.</w:t>
+        <w:t xml:space="preserve"> the following: Aqua, Beast, Beast-Warrior, </w:t>
+      </w:r>
+      <w:proofErr w:type="spellStart"/>
+      <w:r>
+        <w:rPr>
+          <w:lang w:val="en-US"/>
+        </w:rPr>
+        <w:t>Cyberse</w:t>
+      </w:r>
+      <w:proofErr w:type="spellEnd"/>
+      <w:r>
+        <w:rPr>
+          <w:lang w:val="en-US"/>
+        </w:rPr>
+        <w:t xml:space="preserve">, Dinosaur, Divine-Beast, Dragon, Fairy, Fiend, Fish, Illusion, Insect, Machine, Plant, Psychic, Pyro, Reptile, Rock, Sea Serpent, </w:t>
+      </w:r>
+      <w:proofErr w:type="spellStart"/>
+      <w:r>
+        <w:rPr>
+          <w:lang w:val="en-US"/>
+        </w:rPr>
+        <w:t>Spellcaster</w:t>
+      </w:r>
+      <w:proofErr w:type="spellEnd"/>
+      <w:r>
+        <w:rPr>
+          <w:lang w:val="en-US"/>
+        </w:rPr>
+        <w:t xml:space="preserve">, Thunder, Warrior, Winged Beast, </w:t>
+      </w:r>
+      <w:proofErr w:type="spellStart"/>
+      <w:r>
+        <w:rPr>
+          <w:lang w:val="en-US"/>
+        </w:rPr>
+        <w:t>Wyrm</w:t>
+      </w:r>
+      <w:proofErr w:type="spellEnd"/>
+      <w:r>
+        <w:rPr>
+          <w:lang w:val="en-US"/>
+        </w:rPr>
+        <w:t>, and Zombie.</w:t>
       </w:r>
       <w:r>
         <w:rPr>
@@ -498,7 +852,21 @@
         <w:rPr>
           <w:lang w:val="en-US"/>
         </w:rPr>
-        <w:t xml:space="preserve"> TODO ??? ATK</w:t>
+        <w:t xml:space="preserve"> </w:t>
+      </w:r>
+      <w:proofErr w:type="gramStart"/>
+      <w:r>
+        <w:rPr>
+          <w:lang w:val="en-US"/>
+        </w:rPr>
+        <w:t>TODO ???</w:t>
+      </w:r>
+      <w:proofErr w:type="gramEnd"/>
+      <w:r>
+        <w:rPr>
+          <w:lang w:val="en-US"/>
+        </w:rPr>
+        <w:t xml:space="preserve"> ATK</w:t>
       </w:r>
     </w:p>
     <w:p>
@@ -663,23 +1031,17 @@
         <w:pStyle w:val="Paragrafoelenco"/>
         <w:numPr>
           <w:ilvl w:val="1"/>
-          <w:numId w:val="3"/>
-        </w:numPr>
-        <w:rPr>
-          <w:lang w:val="en-US"/>
-        </w:rPr>
-      </w:pPr>
-      <w:r>
-        <w:rPr>
-          <w:lang w:val="en-US"/>
-        </w:rPr>
-        <w:t>The abilities can be found at the top left of the effect box, after the first square bracket. All words in the square brackets are abilities of the monster, the first bracket i</w:t>
-      </w:r>
-      <w:r>
-        <w:rPr>
-          <w:lang w:val="en-US"/>
-        </w:rPr>
-        <w:t>ndicate the subtype. (See 01.1b for subtypes)</w:t>
+          <w:numId w:val="21"/>
+        </w:numPr>
+        <w:rPr>
+          <w:lang w:val="en-US"/>
+        </w:rPr>
+      </w:pPr>
+      <w:r>
+        <w:rPr>
+          <w:lang w:val="en-US"/>
+        </w:rPr>
+        <w:t>The abilities can be found at the top left of the effect box, after the first square bracket. All words in the square brackets are abilities of the monster, the first bracket indicate the subtype. (See 01.1b for subtypes)</w:t>
       </w:r>
     </w:p>
     <w:p>
@@ -696,7 +1058,7 @@
         <w:pStyle w:val="Paragrafoelenco"/>
         <w:numPr>
           <w:ilvl w:val="1"/>
-          <w:numId w:val="3"/>
+          <w:numId w:val="21"/>
         </w:numPr>
         <w:rPr>
           <w:lang w:val="en-US"/>
@@ -722,7 +1084,7 @@
         <w:pStyle w:val="Paragrafoelenco"/>
         <w:numPr>
           <w:ilvl w:val="1"/>
-          <w:numId w:val="3"/>
+          <w:numId w:val="21"/>
         </w:numPr>
         <w:rPr>
           <w:lang w:val="en-US"/>
@@ -734,6 +1096,47 @@
         </w:rPr>
         <w:t>The abilities are the following: Effect, Flip, Fusion, Gemini, Link, Normal, Pendulum, Ritual, Spirit, Synchro, Toon, Tuner, Union, Xyz.</w:t>
       </w:r>
+    </w:p>
+    <w:p>
+      <w:pPr>
+        <w:pStyle w:val="Paragrafoelenco"/>
+        <w:rPr>
+          <w:lang w:val="en-US"/>
+        </w:rPr>
+      </w:pPr>
+    </w:p>
+    <w:p>
+      <w:pPr>
+        <w:pStyle w:val="Paragrafoelenco"/>
+        <w:numPr>
+          <w:ilvl w:val="1"/>
+          <w:numId w:val="21"/>
+        </w:numPr>
+        <w:rPr>
+          <w:lang w:val="en-US"/>
+        </w:rPr>
+      </w:pPr>
+      <w:r>
+        <w:rPr>
+          <w:lang w:val="en-US"/>
+        </w:rPr>
+        <w:t>In the OCG there is an extra ability called Special Summon Monster.</w:t>
+      </w:r>
+      <w:r>
+        <w:rPr>
+          <w:lang w:val="en-US"/>
+        </w:rPr>
+        <w:br/>
+      </w:r>
+      <w:hyperlink r:id="rId5" w:anchor="163" w:history="1">
+        <w:r>
+          <w:rPr>
+            <w:rStyle w:val="Collegamentoipertestuale"/>
+            <w:lang w:val="en-US"/>
+          </w:rPr>
+          <w:t>Ruling163</w:t>
+        </w:r>
+      </w:hyperlink>
     </w:p>
     <w:p>
       <w:pPr>
@@ -1015,19 +1418,8 @@
         <w:rPr>
           <w:lang w:val="en-US"/>
         </w:rPr>
-        <w:t xml:space="preserve">While in face-up defense it’s placed </w:t>
-      </w:r>
-      <w:r>
-        <w:rPr>
-          <w:lang w:val="en-US"/>
-        </w:rPr>
-        <w:t>horizontally</w:t>
-      </w:r>
-      <w:r>
-        <w:rPr>
-          <w:lang w:val="en-US"/>
-        </w:rPr>
-        <w:t xml:space="preserve"> in a monster zone with the front of the card facing up.</w:t>
+        <w:lastRenderedPageBreak/>
+        <w:t>While in face-up defense it’s placed horizontally in a monster zone with the front of the card facing up.</w:t>
       </w:r>
     </w:p>
     <w:p>
@@ -1054,49 +1446,21 @@
         <w:rPr>
           <w:lang w:val="en-US"/>
         </w:rPr>
-        <w:t>While in face-</w:t>
-      </w:r>
-      <w:r>
-        <w:rPr>
-          <w:lang w:val="en-US"/>
-        </w:rPr>
-        <w:t>down</w:t>
-      </w:r>
-      <w:r>
-        <w:rPr>
-          <w:lang w:val="en-US"/>
-        </w:rPr>
-        <w:t xml:space="preserve"> defense it’s placed </w:t>
-      </w:r>
-      <w:r>
-        <w:rPr>
-          <w:lang w:val="en-US"/>
-        </w:rPr>
-        <w:t>horizontally</w:t>
-      </w:r>
-      <w:r>
-        <w:rPr>
-          <w:lang w:val="en-US"/>
-        </w:rPr>
-        <w:t xml:space="preserve"> in a monster zone with the front of the card facing </w:t>
-      </w:r>
-      <w:r>
-        <w:rPr>
-          <w:lang w:val="en-US"/>
-        </w:rPr>
-        <w:t>down</w:t>
-      </w:r>
-      <w:r>
-        <w:rPr>
-          <w:lang w:val="en-US"/>
-        </w:rPr>
-        <w:t>.</w:t>
-      </w:r>
-      <w:r>
-        <w:rPr>
-          <w:lang w:val="en-US"/>
-        </w:rPr>
-        <w:t xml:space="preserve"> All the characteristic of the card are known only to the controller of the card.</w:t>
+        <w:t xml:space="preserve">While in face-down defense it’s placed horizontally in a monster zone with the front of the card facing down. All the characteristic of the card </w:t>
+      </w:r>
+      <w:proofErr w:type="gramStart"/>
+      <w:r>
+        <w:rPr>
+          <w:lang w:val="en-US"/>
+        </w:rPr>
+        <w:t>are</w:t>
+      </w:r>
+      <w:proofErr w:type="gramEnd"/>
+      <w:r>
+        <w:rPr>
+          <w:lang w:val="en-US"/>
+        </w:rPr>
+        <w:t xml:space="preserve"> known only to the controller of the card.</w:t>
       </w:r>
     </w:p>
     <w:p>
@@ -1141,7 +1505,19 @@
         <w:rPr>
           <w:lang w:val="en-US"/>
         </w:rPr>
-        <w:t>, this includes Monsters with only the following abilities: Effect, Flip, Gemini, Normal, Pendulum, Ritual, Spirit, Toon, Tuner, Union. If a Monster has an ability not mentioned here it’s an Extra Deck Monster.</w:t>
+        <w:t>, this includes Monsters with only the following abilities: Effect, Flip, Gemini, Normal, Pendulum, Ritual, Spirit, Toon, Tuner, Union.</w:t>
+      </w:r>
+      <w:r>
+        <w:rPr>
+          <w:lang w:val="en-US"/>
+        </w:rPr>
+        <w:t xml:space="preserve"> The OCG Special Summon Monster is included here.</w:t>
+      </w:r>
+      <w:r>
+        <w:rPr>
+          <w:lang w:val="en-US"/>
+        </w:rPr>
+        <w:t xml:space="preserve"> If a Monster has an ability not mentioned here it’s an Extra Deck Monster.</w:t>
       </w:r>
       <w:r>
         <w:rPr>
@@ -1173,13 +1549,7 @@
         <w:rPr>
           <w:lang w:val="en-US"/>
         </w:rPr>
-        <w:t xml:space="preserve">The border of the card is </w:t>
-      </w:r>
-      <w:r>
-        <w:rPr>
-          <w:lang w:val="en-US"/>
-        </w:rPr>
-        <w:t>Orange/Brown for every Main Deck Monster except for Normal Monste</w:t>
+        <w:t>The border of the card is Orange/Brown for every Main Deck Monster except for Normal Monste</w:t>
       </w:r>
       <w:r>
         <w:rPr>
@@ -1255,13 +1625,25 @@
         <w:rPr>
           <w:lang w:val="en-US"/>
         </w:rPr>
-        <w:t>Except for Ritual Monsters the turn player can be Normal/Tribute</w:t>
-      </w:r>
-      <w:r>
-        <w:rPr>
-          <w:lang w:val="en-US"/>
-        </w:rPr>
-        <w:t xml:space="preserve"> Summon</w:t>
+        <w:t>Except for Ritual</w:t>
+      </w:r>
+      <w:r>
+        <w:rPr>
+          <w:lang w:val="en-US"/>
+        </w:rPr>
+        <w:t xml:space="preserve"> and Special Summon</w:t>
+      </w:r>
+      <w:r>
+        <w:rPr>
+          <w:lang w:val="en-US"/>
+        </w:rPr>
+        <w:t xml:space="preserve"> Monsters the turn player can </w:t>
+      </w:r>
+      <w:r>
+        <w:rPr>
+          <w:lang w:val="en-US"/>
+        </w:rPr>
+        <w:t>Normal/Tribute Summoned or Normal/Tribute Set</w:t>
       </w:r>
       <w:r>
         <w:rPr>
@@ -1273,7 +1655,13 @@
         <w:rPr>
           <w:lang w:val="en-US"/>
         </w:rPr>
-        <w:t>and Normal/Tribute Set from the</w:t>
+        <w:t xml:space="preserve">a Main Deck Monster </w:t>
+      </w:r>
+      <w:r>
+        <w:rPr>
+          <w:lang w:val="en-US"/>
+        </w:rPr>
+        <w:t>from the</w:t>
       </w:r>
       <w:r>
         <w:rPr>
@@ -1321,31 +1709,7 @@
         <w:rPr>
           <w:lang w:val="en-US"/>
         </w:rPr>
-        <w:t xml:space="preserve"> it’s not during a response window </w:t>
-      </w:r>
-      <w:r>
-        <w:rPr>
-          <w:lang w:val="en-US"/>
-        </w:rPr>
-        <w:t>and they</w:t>
-      </w:r>
-      <w:r>
-        <w:rPr>
-          <w:lang w:val="en-US"/>
-        </w:rPr>
-        <w:t xml:space="preserve"> ha</w:t>
-      </w:r>
-      <w:r>
-        <w:rPr>
-          <w:lang w:val="en-US"/>
-        </w:rPr>
-        <w:t>ve</w:t>
-      </w:r>
-      <w:r>
-        <w:rPr>
-          <w:lang w:val="en-US"/>
-        </w:rPr>
-        <w:t xml:space="preserve"> priority</w:t>
+        <w:t xml:space="preserve"> it’s not during a response window and they have priority</w:t>
       </w:r>
       <w:r>
         <w:rPr>
@@ -1377,7 +1741,6 @@
         <w:rPr>
           <w:lang w:val="en-US"/>
         </w:rPr>
-        <w:lastRenderedPageBreak/>
         <w:t>Some abilities have an effect in the way the Monster works or interacts with other cards. Here are what each Main Deck Monster ability does.</w:t>
       </w:r>
     </w:p>
@@ -1616,6 +1979,7 @@
         <w:rPr>
           <w:lang w:val="en-US"/>
         </w:rPr>
+        <w:lastRenderedPageBreak/>
         <w:t>While a Gemini Monster treated as a Normal Monster is on the field if that monster’s controller is the turn player during their Main Phase if there isn’t a chain forming or resolving, it’s not during a response window and they have priority they can be Normal Summoned again.</w:t>
       </w:r>
     </w:p>
@@ -1825,13 +2189,7 @@
         <w:rPr>
           <w:lang w:val="en-US"/>
         </w:rPr>
-        <w:t xml:space="preserve"> A Pendulum Monster can be activated as a Spell from the hand by </w:t>
-      </w:r>
-      <w:r>
-        <w:rPr>
-          <w:lang w:val="en-US"/>
-        </w:rPr>
-        <w:t>the turn player during their Main Phase if there isn’t a chain forming or resolving, it’s not during a response window and they have priority</w:t>
+        <w:t xml:space="preserve"> A Pendulum Monster can be activated as a Spell from the hand by the turn player during their Main Phase if there isn’t a chain forming or resolving, it’s not during a response window and they have priority</w:t>
       </w:r>
       <w:r>
         <w:rPr>
@@ -1864,7 +2222,6 @@
         <w:rPr>
           <w:lang w:val="en-US"/>
         </w:rPr>
-        <w:lastRenderedPageBreak/>
         <w:t>A Pendulum Monster activated as a Spell can only be placed in the rightmost or leftmost Spell/Trap</w:t>
       </w:r>
       <w:r>
@@ -1903,7 +2260,19 @@
         <w:rPr>
           <w:lang w:val="en-US"/>
         </w:rPr>
-        <w:t>Activating a Pendulum Monster as a Spell is the same as activating a Spell that remains on the field after resolution.</w:t>
+        <w:t>Activating a Pendulum Monster as a Spell is the same as activating a Spell that remains on the field after resolution</w:t>
+      </w:r>
+      <w:r>
+        <w:rPr>
+          <w:lang w:val="en-US"/>
+        </w:rPr>
+        <w:t xml:space="preserve"> like a Field Spell or a Continuous Spell</w:t>
+      </w:r>
+      <w:r>
+        <w:rPr>
+          <w:lang w:val="en-US"/>
+        </w:rPr>
+        <w:t>.</w:t>
       </w:r>
     </w:p>
     <w:p>
@@ -1929,6 +2298,32 @@
         <w:rPr>
           <w:lang w:val="en-US"/>
         </w:rPr>
+        <w:t>A Pendulum Monster cannot be placed face-down in a Pendulum Zone.</w:t>
+      </w:r>
+    </w:p>
+    <w:p>
+      <w:pPr>
+        <w:pStyle w:val="Paragrafoelenco"/>
+        <w:rPr>
+          <w:lang w:val="en-US"/>
+        </w:rPr>
+      </w:pPr>
+    </w:p>
+    <w:p>
+      <w:pPr>
+        <w:pStyle w:val="Paragrafoelenco"/>
+        <w:numPr>
+          <w:ilvl w:val="1"/>
+          <w:numId w:val="13"/>
+        </w:numPr>
+        <w:rPr>
+          <w:lang w:val="en-US"/>
+        </w:rPr>
+      </w:pPr>
+      <w:r>
+        <w:rPr>
+          <w:lang w:val="en-US"/>
+        </w:rPr>
         <w:t xml:space="preserve">When a Pendulum Monster is activated or places by an effect that specifically places in the Pendulum Zone in a Spell/Trap </w:t>
       </w:r>
       <w:r>
@@ -2147,7 +2542,19 @@
         <w:rPr>
           <w:lang w:val="en-US"/>
         </w:rPr>
-        <w:t>If a Pendulum Monster is sent to the Graveyard while it’s on the field and an effect that changes the destination of a card sent to the Graveyard, that Pendulum Monster will Not go to the Extra Deck and instead be sent to that location.</w:t>
+        <w:t xml:space="preserve">If a Pendulum Monster is sent to the Graveyard while it’s on the field and an effect that changes the destination of a card sent to the Graveyard, that Pendulum Monster will </w:t>
+      </w:r>
+      <w:r>
+        <w:rPr>
+          <w:lang w:val="en-US"/>
+        </w:rPr>
+        <w:t>not</w:t>
+      </w:r>
+      <w:r>
+        <w:rPr>
+          <w:lang w:val="en-US"/>
+        </w:rPr>
+        <w:t xml:space="preserve"> go to the Extra Deck and instead be sent to that location.</w:t>
       </w:r>
     </w:p>
     <w:p>
@@ -2183,97 +2590,1720 @@
           <w:i/>
           <w:lang w:val="en-US"/>
         </w:rPr>
-        <w:t>: Macro Cosmos</w:t>
+        <w:t>: Macro Cosmos has the effect “</w:t>
+      </w:r>
+      <w:r>
+        <w:rPr>
+          <w:i/>
+          <w:lang w:val="en-US"/>
+        </w:rPr>
+        <w:t>While this card is face-up on the field, any card sent to the GY is banished instead.</w:t>
+      </w:r>
+      <w:r>
+        <w:rPr>
+          <w:i/>
+          <w:lang w:val="en-US"/>
+        </w:rPr>
+        <w:t>” While Macro Cosmos is</w:t>
+      </w:r>
+      <w:r>
+        <w:rPr>
+          <w:i/>
+          <w:lang w:val="en-US"/>
+        </w:rPr>
+        <w:t xml:space="preserve"> face-up</w:t>
+      </w:r>
+      <w:r>
+        <w:rPr>
+          <w:i/>
+          <w:lang w:val="en-US"/>
+        </w:rPr>
+        <w:t xml:space="preserve"> on the field all Pendulum Monsters sent from the field to the Graveyard will be banished and not be sent to the Extra Deck.</w:t>
+      </w:r>
+    </w:p>
+    <w:p>
+      <w:pPr>
+        <w:pStyle w:val="Paragrafoelenco"/>
+        <w:ind w:left="2160"/>
+        <w:rPr>
+          <w:i/>
+          <w:lang w:val="en-US"/>
+        </w:rPr>
+      </w:pPr>
+    </w:p>
+    <w:p>
+      <w:pPr>
+        <w:pStyle w:val="Paragrafoelenco"/>
+        <w:numPr>
+          <w:ilvl w:val="1"/>
+          <w:numId w:val="13"/>
+        </w:numPr>
+        <w:rPr>
+          <w:i/>
+          <w:vanish/>
+          <w:lang w:val="en-US"/>
+        </w:rPr>
+      </w:pPr>
+    </w:p>
+    <w:p>
+      <w:pPr>
+        <w:pStyle w:val="Paragrafoelenco"/>
+        <w:numPr>
+          <w:ilvl w:val="1"/>
+          <w:numId w:val="13"/>
+        </w:numPr>
+        <w:rPr>
+          <w:i/>
+          <w:lang w:val="en-US"/>
+        </w:rPr>
+      </w:pPr>
+      <w:r>
+        <w:rPr>
+          <w:lang w:val="en-US"/>
+        </w:rPr>
+        <w:t>If the turn player controls 2 cards in their Pendulum Zones they can perform a Pendulum Summon.</w:t>
+      </w:r>
+    </w:p>
+    <w:p>
+      <w:pPr>
+        <w:pStyle w:val="Paragrafoelenco"/>
+        <w:ind w:left="1353"/>
+        <w:rPr>
+          <w:i/>
+          <w:lang w:val="en-US"/>
+        </w:rPr>
+      </w:pPr>
+    </w:p>
+    <w:p>
+      <w:pPr>
+        <w:pStyle w:val="Paragrafoelenco"/>
+        <w:numPr>
+          <w:ilvl w:val="0"/>
+          <w:numId w:val="7"/>
+        </w:numPr>
+        <w:rPr>
+          <w:lang w:val="en-US"/>
+        </w:rPr>
+      </w:pPr>
+      <w:r>
+        <w:rPr>
+          <w:lang w:val="en-US"/>
+        </w:rPr>
+        <w:t>Ritual</w:t>
+      </w:r>
+    </w:p>
+    <w:p>
+      <w:pPr>
+        <w:pStyle w:val="Paragrafoelenco"/>
+        <w:rPr>
+          <w:lang w:val="en-US"/>
+        </w:rPr>
+      </w:pPr>
+    </w:p>
+    <w:p>
+      <w:pPr>
+        <w:pStyle w:val="Paragrafoelenco"/>
+        <w:numPr>
+          <w:ilvl w:val="1"/>
+          <w:numId w:val="14"/>
+        </w:numPr>
+        <w:rPr>
+          <w:lang w:val="en-US"/>
+        </w:rPr>
+      </w:pPr>
+      <w:r>
+        <w:rPr>
+          <w:lang w:val="en-US"/>
+        </w:rPr>
+        <w:t xml:space="preserve"> A Ritual Monster </w:t>
+      </w:r>
+      <w:r>
+        <w:rPr>
+          <w:lang w:val="en-US"/>
+        </w:rPr>
+        <w:t>is a Special Summon Monster and the method to Properly Summon a Ritual Monster is a Ritual Summon.</w:t>
+      </w:r>
+    </w:p>
+    <w:p>
+      <w:pPr>
+        <w:pStyle w:val="Paragrafoelenco"/>
+        <w:ind w:left="1211"/>
+        <w:rPr>
+          <w:lang w:val="en-US"/>
+        </w:rPr>
+      </w:pPr>
+    </w:p>
+    <w:p>
+      <w:pPr>
+        <w:pStyle w:val="Paragrafoelenco"/>
+        <w:numPr>
+          <w:ilvl w:val="0"/>
+          <w:numId w:val="7"/>
+        </w:numPr>
+        <w:rPr>
+          <w:lang w:val="en-US"/>
+        </w:rPr>
+      </w:pPr>
+      <w:r>
+        <w:rPr>
+          <w:lang w:val="en-US"/>
+        </w:rPr>
+        <w:t>Spirit</w:t>
+      </w:r>
+    </w:p>
+    <w:p>
+      <w:pPr>
+        <w:pStyle w:val="Paragrafoelenco"/>
+        <w:ind w:left="1210"/>
+        <w:rPr>
+          <w:lang w:val="en-US"/>
+        </w:rPr>
+      </w:pPr>
+    </w:p>
+    <w:p>
+      <w:pPr>
+        <w:pStyle w:val="Paragrafoelenco"/>
+        <w:numPr>
+          <w:ilvl w:val="1"/>
+          <w:numId w:val="15"/>
+        </w:numPr>
+        <w:rPr>
+          <w:lang w:val="en-US"/>
+        </w:rPr>
+      </w:pPr>
+      <w:r>
+        <w:rPr>
+          <w:lang w:val="en-US"/>
+        </w:rPr>
+        <w:t xml:space="preserve">Spirit Monsters all have a shared effect to return themselves to the hand during the End Phase of the turn they were </w:t>
+      </w:r>
+      <w:r>
+        <w:rPr>
+          <w:lang w:val="en-US"/>
+        </w:rPr>
+        <w:t>either Normal</w:t>
+      </w:r>
+      <w:r>
+        <w:rPr>
+          <w:lang w:val="en-US"/>
+        </w:rPr>
+        <w:t>/Tribute</w:t>
+      </w:r>
+      <w:r>
+        <w:rPr>
+          <w:lang w:val="en-US"/>
+        </w:rPr>
+        <w:t xml:space="preserve"> Summoned or flipped face-up, or Special Summoned depending on the card.</w:t>
+      </w:r>
+    </w:p>
+    <w:p>
+      <w:pPr>
+        <w:pStyle w:val="Paragrafoelenco"/>
+        <w:ind w:left="1210"/>
+        <w:rPr>
+          <w:lang w:val="en-US"/>
+        </w:rPr>
+      </w:pPr>
+    </w:p>
+    <w:p>
+      <w:pPr>
+        <w:pStyle w:val="Paragrafoelenco"/>
+        <w:numPr>
+          <w:ilvl w:val="1"/>
+          <w:numId w:val="15"/>
+        </w:numPr>
+        <w:rPr>
+          <w:lang w:val="en-US"/>
+        </w:rPr>
+      </w:pPr>
+      <w:r>
+        <w:rPr>
+          <w:lang w:val="en-US"/>
+        </w:rPr>
+        <w:t xml:space="preserve">Most Spirit Monsters Cannot </w:t>
+      </w:r>
+      <w:proofErr w:type="gramStart"/>
+      <w:r>
+        <w:rPr>
+          <w:lang w:val="en-US"/>
+        </w:rPr>
+        <w:t>be</w:t>
+      </w:r>
+      <w:proofErr w:type="gramEnd"/>
+      <w:r>
+        <w:rPr>
+          <w:lang w:val="en-US"/>
+        </w:rPr>
+        <w:t xml:space="preserve"> Special Summoned and will return to the hand if they were Normal</w:t>
+      </w:r>
+      <w:r>
+        <w:rPr>
+          <w:lang w:val="en-US"/>
+        </w:rPr>
+        <w:t>/Tribute</w:t>
+      </w:r>
+      <w:r>
+        <w:rPr>
+          <w:lang w:val="en-US"/>
+        </w:rPr>
+        <w:t xml:space="preserve"> Summoned or flipped face-up.</w:t>
+      </w:r>
+    </w:p>
+    <w:p>
+      <w:pPr>
+        <w:pStyle w:val="Paragrafoelenco"/>
+        <w:rPr>
+          <w:lang w:val="en-US"/>
+        </w:rPr>
+      </w:pPr>
+    </w:p>
+    <w:p>
+      <w:pPr>
+        <w:pStyle w:val="Paragrafoelenco"/>
+        <w:numPr>
+          <w:ilvl w:val="1"/>
+          <w:numId w:val="15"/>
+        </w:numPr>
+        <w:rPr>
+          <w:lang w:val="en-US"/>
+        </w:rPr>
+      </w:pPr>
+      <w:r>
+        <w:rPr>
+          <w:lang w:val="en-US"/>
+        </w:rPr>
+        <w:t>Four cards: “</w:t>
+      </w:r>
+      <w:r>
+        <w:rPr>
+          <w:lang w:val="en-US"/>
+        </w:rPr>
+        <w:t xml:space="preserve">Han-Shi </w:t>
+      </w:r>
+      <w:proofErr w:type="spellStart"/>
+      <w:r>
+        <w:rPr>
+          <w:lang w:val="en-US"/>
+        </w:rPr>
+        <w:t>Kyudo</w:t>
+      </w:r>
+      <w:proofErr w:type="spellEnd"/>
+      <w:r>
+        <w:rPr>
+          <w:lang w:val="en-US"/>
+        </w:rPr>
+        <w:t xml:space="preserve"> Spirit</w:t>
+      </w:r>
+      <w:r>
+        <w:rPr>
+          <w:lang w:val="en-US"/>
+        </w:rPr>
+        <w:t>”, “</w:t>
+      </w:r>
+      <w:r>
+        <w:rPr>
+          <w:lang w:val="en-US"/>
+        </w:rPr>
+        <w:t>Kai-Den Kendo Spirit</w:t>
+      </w:r>
+      <w:r>
+        <w:rPr>
+          <w:lang w:val="en-US"/>
+        </w:rPr>
+        <w:t>”, “</w:t>
+      </w:r>
+      <w:r>
+        <w:rPr>
+          <w:lang w:val="en-US"/>
+        </w:rPr>
+        <w:t>Kuro-Obi Karate Spirit</w:t>
+      </w:r>
+      <w:r>
+        <w:rPr>
+          <w:lang w:val="en-US"/>
+        </w:rPr>
+        <w:t>” and “</w:t>
+      </w:r>
+      <w:r>
+        <w:rPr>
+          <w:lang w:val="en-US"/>
+        </w:rPr>
+        <w:t>Yoko-</w:t>
+      </w:r>
+      <w:proofErr w:type="spellStart"/>
+      <w:r>
+        <w:rPr>
+          <w:lang w:val="en-US"/>
+        </w:rPr>
+        <w:t>Zuna</w:t>
+      </w:r>
+      <w:proofErr w:type="spellEnd"/>
+      <w:r>
+        <w:rPr>
+          <w:lang w:val="en-US"/>
+        </w:rPr>
+        <w:t xml:space="preserve"> Sumo Spirit</w:t>
+      </w:r>
+      <w:r>
+        <w:rPr>
+          <w:lang w:val="en-US"/>
+        </w:rPr>
+        <w:t>” Do not have the Restriction against Special Summon, but they will return to the hand in the same way.</w:t>
+      </w:r>
+    </w:p>
+    <w:p>
+      <w:pPr>
+        <w:pStyle w:val="Paragrafoelenco"/>
+        <w:rPr>
+          <w:lang w:val="en-US"/>
+        </w:rPr>
+      </w:pPr>
+    </w:p>
+    <w:p>
+      <w:pPr>
+        <w:pStyle w:val="Paragrafoelenco"/>
+        <w:numPr>
+          <w:ilvl w:val="1"/>
+          <w:numId w:val="15"/>
+        </w:numPr>
+        <w:rPr>
+          <w:lang w:val="en-US"/>
+        </w:rPr>
+      </w:pPr>
+      <w:r>
+        <w:rPr>
+          <w:lang w:val="en-US"/>
+        </w:rPr>
+        <w:t xml:space="preserve">Most other Spirit Monsters Cannot </w:t>
+      </w:r>
+      <w:proofErr w:type="gramStart"/>
+      <w:r>
+        <w:rPr>
+          <w:lang w:val="en-US"/>
+        </w:rPr>
+        <w:t>be</w:t>
+      </w:r>
+      <w:proofErr w:type="gramEnd"/>
+      <w:r>
+        <w:rPr>
+          <w:lang w:val="en-US"/>
+        </w:rPr>
+        <w:t xml:space="preserve"> </w:t>
+      </w:r>
+      <w:r>
+        <w:rPr>
+          <w:lang w:val="en-US"/>
+        </w:rPr>
+        <w:t>Normal/Tribute Summoned or Normal/Tribute Set</w:t>
+      </w:r>
+      <w:r>
+        <w:rPr>
+          <w:lang w:val="en-US"/>
+        </w:rPr>
+        <w:t xml:space="preserve"> </w:t>
+      </w:r>
+      <w:r>
+        <w:rPr>
+          <w:lang w:val="en-US"/>
+        </w:rPr>
+        <w:t>and will return to the hand if they were Special Summoned.</w:t>
+      </w:r>
+    </w:p>
+    <w:p>
+      <w:pPr>
+        <w:pStyle w:val="Paragrafoelenco"/>
+        <w:rPr>
+          <w:lang w:val="en-US"/>
+        </w:rPr>
+      </w:pPr>
+    </w:p>
+    <w:p>
+      <w:pPr>
+        <w:pStyle w:val="Paragrafoelenco"/>
+        <w:numPr>
+          <w:ilvl w:val="1"/>
+          <w:numId w:val="15"/>
+        </w:numPr>
+        <w:rPr>
+          <w:lang w:val="en-US"/>
+        </w:rPr>
+      </w:pPr>
+      <w:r>
+        <w:rPr>
+          <w:lang w:val="en-US"/>
+        </w:rPr>
+        <w:t>One card: “</w:t>
+      </w:r>
+      <w:r>
+        <w:rPr>
+          <w:lang w:val="en-US"/>
+        </w:rPr>
+        <w:t>Amaterasu</w:t>
+      </w:r>
+      <w:r>
+        <w:rPr>
+          <w:lang w:val="en-US"/>
+        </w:rPr>
+        <w:t>”</w:t>
+      </w:r>
+      <w:r>
+        <w:rPr>
+          <w:lang w:val="en-US"/>
+        </w:rPr>
+        <w:t xml:space="preserve"> Cannot be Normal</w:t>
+      </w:r>
+      <w:r>
+        <w:rPr>
+          <w:lang w:val="en-US"/>
+        </w:rPr>
+        <w:t>/Tribute</w:t>
+      </w:r>
+      <w:r>
+        <w:rPr>
+          <w:lang w:val="en-US"/>
+        </w:rPr>
+        <w:t xml:space="preserve"> Summoned or Special Summoned and will return to the hand if it was flipped face-up.</w:t>
+      </w:r>
+    </w:p>
+    <w:p>
+      <w:pPr>
+        <w:pStyle w:val="Paragrafoelenco"/>
+        <w:ind w:left="1210"/>
+        <w:rPr>
+          <w:lang w:val="en-US"/>
+        </w:rPr>
+      </w:pPr>
+    </w:p>
+    <w:p>
+      <w:pPr>
+        <w:pStyle w:val="Paragrafoelenco"/>
+        <w:numPr>
+          <w:ilvl w:val="0"/>
+          <w:numId w:val="7"/>
+        </w:numPr>
+        <w:rPr>
+          <w:lang w:val="en-US"/>
+        </w:rPr>
+      </w:pPr>
+      <w:r>
+        <w:rPr>
+          <w:lang w:val="en-US"/>
+        </w:rPr>
+        <w:t>Toon</w:t>
+      </w:r>
+    </w:p>
+    <w:p>
+      <w:pPr>
+        <w:pStyle w:val="Paragrafoelenco"/>
+        <w:rPr>
+          <w:lang w:val="en-US"/>
+        </w:rPr>
+      </w:pPr>
+    </w:p>
+    <w:p>
+      <w:pPr>
+        <w:pStyle w:val="Paragrafoelenco"/>
+        <w:numPr>
+          <w:ilvl w:val="1"/>
+          <w:numId w:val="18"/>
+        </w:numPr>
+        <w:rPr>
+          <w:lang w:val="en-US"/>
+        </w:rPr>
+      </w:pPr>
+      <w:r>
+        <w:rPr>
+          <w:lang w:val="en-US"/>
+        </w:rPr>
+        <w:t>The Toon has no consistent effect on gameplay, every Toon card behaves differently and is connected only by name and the “Toon” archetype.</w:t>
+      </w:r>
+    </w:p>
+    <w:p>
+      <w:pPr>
+        <w:rPr>
+          <w:lang w:val="en-US"/>
+        </w:rPr>
+      </w:pPr>
+    </w:p>
+    <w:p>
+      <w:pPr>
+        <w:pStyle w:val="Paragrafoelenco"/>
+        <w:numPr>
+          <w:ilvl w:val="0"/>
+          <w:numId w:val="7"/>
+        </w:numPr>
+        <w:rPr>
+          <w:lang w:val="en-US"/>
+        </w:rPr>
+      </w:pPr>
+      <w:r>
+        <w:rPr>
+          <w:lang w:val="en-US"/>
+        </w:rPr>
+        <w:t>Tuner</w:t>
+      </w:r>
+    </w:p>
+    <w:p>
+      <w:pPr>
+        <w:pStyle w:val="Paragrafoelenco"/>
+        <w:rPr>
+          <w:lang w:val="en-US"/>
+        </w:rPr>
+      </w:pPr>
+    </w:p>
+    <w:p>
+      <w:pPr>
+        <w:pStyle w:val="Paragrafoelenco"/>
+        <w:numPr>
+          <w:ilvl w:val="1"/>
+          <w:numId w:val="19"/>
+        </w:numPr>
+        <w:rPr>
+          <w:lang w:val="en-US"/>
+        </w:rPr>
+      </w:pPr>
+      <w:r>
+        <w:rPr>
+          <w:lang w:val="en-US"/>
+        </w:rPr>
+        <w:t>Tuner Monsters are required to perform a Synchro Summon and Summon a Synchro Monster. (See Synchro Summon TODO)</w:t>
+      </w:r>
+    </w:p>
+    <w:p>
+      <w:pPr>
+        <w:pStyle w:val="Paragrafoelenco"/>
+        <w:ind w:left="1352"/>
+        <w:rPr>
+          <w:lang w:val="en-US"/>
+        </w:rPr>
+      </w:pPr>
+    </w:p>
+    <w:p>
+      <w:pPr>
+        <w:pStyle w:val="Paragrafoelenco"/>
+        <w:numPr>
+          <w:ilvl w:val="0"/>
+          <w:numId w:val="7"/>
+        </w:numPr>
+        <w:rPr>
+          <w:lang w:val="en-US"/>
+        </w:rPr>
+      </w:pPr>
+      <w:r>
+        <w:rPr>
+          <w:lang w:val="en-US"/>
+        </w:rPr>
+        <w:t>Union</w:t>
+      </w:r>
+    </w:p>
+    <w:p>
+      <w:pPr>
+        <w:pStyle w:val="Paragrafoelenco"/>
+        <w:rPr>
+          <w:lang w:val="en-US"/>
+        </w:rPr>
+      </w:pPr>
+    </w:p>
+    <w:p>
+      <w:pPr>
+        <w:pStyle w:val="Paragrafoelenco"/>
+        <w:numPr>
+          <w:ilvl w:val="1"/>
+          <w:numId w:val="20"/>
+        </w:numPr>
+        <w:rPr>
+          <w:lang w:val="en-US"/>
+        </w:rPr>
+      </w:pPr>
+      <w:r>
+        <w:rPr>
+          <w:lang w:val="en-US"/>
+        </w:rPr>
+        <w:t xml:space="preserve"> Union Monster have an effect that allows them to equip themselves to a Monster or </w:t>
+      </w:r>
+      <w:proofErr w:type="spellStart"/>
+      <w:r>
+        <w:rPr>
+          <w:lang w:val="en-US"/>
+        </w:rPr>
+        <w:t>unequip</w:t>
+      </w:r>
+      <w:proofErr w:type="spellEnd"/>
+      <w:r>
+        <w:rPr>
+          <w:lang w:val="en-US"/>
+        </w:rPr>
+        <w:t xml:space="preserve"> themselves and Special Summon themselves.</w:t>
+      </w:r>
+    </w:p>
+    <w:p>
+      <w:pPr>
+        <w:pStyle w:val="Paragrafoelenco"/>
+        <w:ind w:left="1352"/>
+        <w:rPr>
+          <w:lang w:val="en-US"/>
+        </w:rPr>
+      </w:pPr>
+    </w:p>
+    <w:p>
+      <w:pPr>
+        <w:pStyle w:val="Paragrafoelenco"/>
+        <w:numPr>
+          <w:ilvl w:val="1"/>
+          <w:numId w:val="20"/>
+        </w:numPr>
+        <w:rPr>
+          <w:lang w:val="en-US"/>
+        </w:rPr>
+      </w:pPr>
+      <w:r>
+        <w:rPr>
+          <w:lang w:val="en-US"/>
+        </w:rPr>
+        <w:t>To activate the effect to equip themselves they must be a Monster in the Monster Zone and there must be a legal Monster that they can equip themselves to, the turn player during their Main Phase if there isn’t a chain forming or resolving, it’s not during a response window and they have priority</w:t>
+      </w:r>
+      <w:r>
+        <w:rPr>
+          <w:lang w:val="en-US"/>
+        </w:rPr>
+        <w:t xml:space="preserve"> can activate the effect of their</w:t>
+      </w:r>
+      <w:r>
+        <w:rPr>
+          <w:lang w:val="en-US"/>
+        </w:rPr>
+        <w:t xml:space="preserve"> Union Monster</w:t>
+      </w:r>
+      <w:r>
+        <w:rPr>
+          <w:lang w:val="en-US"/>
+        </w:rPr>
+        <w:t xml:space="preserve"> to equip itself</w:t>
+      </w:r>
+      <w:r>
+        <w:rPr>
+          <w:lang w:val="en-US"/>
+        </w:rPr>
+        <w:t xml:space="preserve"> to another Monster.</w:t>
+      </w:r>
+    </w:p>
+    <w:p>
+      <w:pPr>
+        <w:pStyle w:val="Paragrafoelenco"/>
+        <w:rPr>
+          <w:lang w:val="en-US"/>
+        </w:rPr>
+      </w:pPr>
+    </w:p>
+    <w:p>
+      <w:pPr>
+        <w:pStyle w:val="Paragrafoelenco"/>
+        <w:numPr>
+          <w:ilvl w:val="1"/>
+          <w:numId w:val="20"/>
+        </w:numPr>
+        <w:rPr>
+          <w:lang w:val="en-US"/>
+        </w:rPr>
+      </w:pPr>
+      <w:r>
+        <w:rPr>
+          <w:lang w:val="en-US"/>
+        </w:rPr>
+        <w:t>Some Union Monster have a specific requirement for the Monster they equip themselves to, if so it is written on the card.</w:t>
+      </w:r>
+    </w:p>
+    <w:p>
+      <w:pPr>
+        <w:pStyle w:val="Paragrafoelenco"/>
+        <w:rPr>
+          <w:lang w:val="en-US"/>
+        </w:rPr>
+      </w:pPr>
+    </w:p>
+    <w:p>
+      <w:pPr>
+        <w:pStyle w:val="Paragrafoelenco"/>
+        <w:numPr>
+          <w:ilvl w:val="1"/>
+          <w:numId w:val="20"/>
+        </w:numPr>
+        <w:rPr>
+          <w:lang w:val="en-US"/>
+        </w:rPr>
+      </w:pPr>
+      <w:r>
+        <w:rPr>
+          <w:lang w:val="en-US"/>
+        </w:rPr>
+        <w:t xml:space="preserve">This effect </w:t>
+      </w:r>
+      <w:r>
+        <w:rPr>
+          <w:lang w:val="en-US"/>
+        </w:rPr>
+        <w:t>changes the type of the card from Monster to an Equip Spell, it is no longer a Monster but is still a Monster Card.</w:t>
+      </w:r>
+    </w:p>
+    <w:p>
+      <w:pPr>
+        <w:pStyle w:val="Paragrafoelenco"/>
+        <w:rPr>
+          <w:lang w:val="en-US"/>
+        </w:rPr>
+      </w:pPr>
+    </w:p>
+    <w:p>
+      <w:pPr>
+        <w:pStyle w:val="Paragrafoelenco"/>
+        <w:numPr>
+          <w:ilvl w:val="1"/>
+          <w:numId w:val="20"/>
+        </w:numPr>
+        <w:rPr>
+          <w:lang w:val="en-US"/>
+        </w:rPr>
+      </w:pPr>
+      <w:r>
+        <w:rPr>
+          <w:lang w:val="en-US"/>
+        </w:rPr>
+        <w:t xml:space="preserve">To activate the effect to Special Summon themselves </w:t>
+      </w:r>
+      <w:r>
+        <w:rPr>
+          <w:lang w:val="en-US"/>
+        </w:rPr>
+        <w:t xml:space="preserve">they must be an Equip Spell </w:t>
+      </w:r>
+      <w:r>
+        <w:rPr>
+          <w:lang w:val="en-US"/>
+        </w:rPr>
+        <w:t xml:space="preserve">in the Monster Zone </w:t>
+      </w:r>
+      <w:r>
+        <w:rPr>
+          <w:lang w:val="en-US"/>
+        </w:rPr>
+        <w:t>equipped to a Monster in the field</w:t>
+      </w:r>
+      <w:r>
+        <w:rPr>
+          <w:lang w:val="en-US"/>
+        </w:rPr>
+        <w:t>, the turn player during their Main Phase if there isn’t a chain forming or resolving, it’s not during a response window and they have priority</w:t>
+      </w:r>
+      <w:r>
+        <w:rPr>
+          <w:lang w:val="en-US"/>
+        </w:rPr>
+        <w:t xml:space="preserve"> can activate the effect of the</w:t>
+      </w:r>
+      <w:r>
+        <w:rPr>
+          <w:lang w:val="en-US"/>
+        </w:rPr>
+        <w:t xml:space="preserve"> Union Monster</w:t>
+      </w:r>
+      <w:r>
+        <w:rPr>
+          <w:lang w:val="en-US"/>
+        </w:rPr>
+        <w:t xml:space="preserve"> equipped to a Monster to Special Summon.</w:t>
+      </w:r>
+    </w:p>
+    <w:p>
+      <w:pPr>
+        <w:pStyle w:val="Paragrafoelenco"/>
+        <w:rPr>
+          <w:lang w:val="en-US"/>
+        </w:rPr>
+      </w:pPr>
+    </w:p>
+    <w:p>
+      <w:pPr>
+        <w:pStyle w:val="Paragrafoelenco"/>
+        <w:numPr>
+          <w:ilvl w:val="1"/>
+          <w:numId w:val="20"/>
+        </w:numPr>
+        <w:rPr>
+          <w:lang w:val="en-US"/>
+        </w:rPr>
+      </w:pPr>
+      <w:r>
+        <w:rPr>
+          <w:lang w:val="en-US"/>
+        </w:rPr>
+        <w:t>This effect changes the type of the card from Equip Spell to Monster, it is no longer an Equip Spell.</w:t>
+      </w:r>
+    </w:p>
+    <w:p>
+      <w:pPr>
+        <w:pStyle w:val="Paragrafoelenco"/>
+        <w:rPr>
+          <w:lang w:val="en-US"/>
+        </w:rPr>
+      </w:pPr>
+    </w:p>
+    <w:p>
+      <w:pPr>
+        <w:pStyle w:val="Paragrafoelenco"/>
+        <w:numPr>
+          <w:ilvl w:val="1"/>
+          <w:numId w:val="20"/>
+        </w:numPr>
+        <w:rPr>
+          <w:lang w:val="en-US"/>
+        </w:rPr>
+      </w:pPr>
+      <w:r>
+        <w:rPr>
+          <w:lang w:val="en-US"/>
+        </w:rPr>
+        <w:t>Both of these effects are part of the same effect, and it is Once per turn.</w:t>
+      </w:r>
+    </w:p>
+    <w:p>
+      <w:pPr>
+        <w:pStyle w:val="Paragrafoelenco"/>
+        <w:rPr>
+          <w:lang w:val="en-US"/>
+        </w:rPr>
+      </w:pPr>
+    </w:p>
+    <w:p>
+      <w:pPr>
+        <w:pStyle w:val="Paragrafoelenco"/>
+        <w:numPr>
+          <w:ilvl w:val="1"/>
+          <w:numId w:val="20"/>
+        </w:numPr>
+        <w:rPr>
+          <w:lang w:val="en-US"/>
+        </w:rPr>
+      </w:pPr>
+      <w:r>
+        <w:rPr>
+          <w:lang w:val="en-US"/>
+        </w:rPr>
+        <w:t xml:space="preserve"> Some Union Monster have written “</w:t>
+      </w:r>
+      <w:r>
+        <w:rPr>
+          <w:lang w:val="en-US"/>
+        </w:rPr>
+        <w:t>(A monster can only be equipped with 1 Union monster at a time. If the equipped monster would be destroyed</w:t>
+      </w:r>
+      <w:r>
+        <w:rPr>
+          <w:lang w:val="en-US"/>
+        </w:rPr>
+        <w:t xml:space="preserve"> [“by battle”, “as a result of battle”, “by card effect”]</w:t>
+      </w:r>
+      <w:r>
+        <w:rPr>
+          <w:lang w:val="en-US"/>
+        </w:rPr>
+        <w:t>, destroy this card instead.)</w:t>
+      </w:r>
+      <w:r>
+        <w:rPr>
+          <w:lang w:val="en-US"/>
+        </w:rPr>
+        <w:t>”, this is not an effect.</w:t>
+      </w:r>
+    </w:p>
+    <w:p>
+      <w:pPr>
+        <w:pStyle w:val="Paragrafoelenco"/>
+        <w:rPr>
+          <w:lang w:val="en-US"/>
+        </w:rPr>
+      </w:pPr>
+    </w:p>
+    <w:p>
+      <w:pPr>
+        <w:pStyle w:val="Paragrafoelenco"/>
+        <w:numPr>
+          <w:ilvl w:val="1"/>
+          <w:numId w:val="20"/>
+        </w:numPr>
+        <w:rPr>
+          <w:lang w:val="en-US"/>
+        </w:rPr>
+      </w:pPr>
+      <w:r>
+        <w:rPr>
+          <w:lang w:val="en-US"/>
+        </w:rPr>
+        <w:t xml:space="preserve">While you control a Monster equipped with a Union Monster with that </w:t>
+      </w:r>
+      <w:r>
+        <w:rPr>
+          <w:lang w:val="en-US"/>
+        </w:rPr>
+        <w:t>text</w:t>
+      </w:r>
+      <w:r>
+        <w:rPr>
+          <w:lang w:val="en-US"/>
+        </w:rPr>
+        <w:t xml:space="preserve"> you cannot attempt to equip another Union Monster to it.</w:t>
+      </w:r>
+      <w:r>
+        <w:rPr>
+          <w:lang w:val="en-US"/>
+        </w:rPr>
+        <w:br/>
+      </w:r>
+      <w:hyperlink r:id="rId6" w:history="1">
+        <w:r>
+          <w:rPr>
+            <w:rStyle w:val="Collegamentoipertestuale"/>
+            <w:lang w:val="en-US"/>
+          </w:rPr>
+          <w:t>Ruling6281</w:t>
+        </w:r>
+      </w:hyperlink>
+      <w:r>
+        <w:rPr>
+          <w:lang w:val="en-US"/>
+        </w:rPr>
+        <w:t xml:space="preserve"> </w:t>
+      </w:r>
+    </w:p>
+    <w:p>
+      <w:pPr>
+        <w:pStyle w:val="Paragrafoelenco"/>
+        <w:rPr>
+          <w:lang w:val="en-US"/>
+        </w:rPr>
+      </w:pPr>
+    </w:p>
+    <w:p>
+      <w:pPr>
+        <w:pStyle w:val="Paragrafoelenco"/>
+        <w:numPr>
+          <w:ilvl w:val="1"/>
+          <w:numId w:val="20"/>
+        </w:numPr>
+        <w:rPr>
+          <w:lang w:val="en-US"/>
+        </w:rPr>
+      </w:pPr>
+      <w:r>
+        <w:rPr>
+          <w:lang w:val="en-US"/>
+        </w:rPr>
+        <w:t xml:space="preserve">While you control a Monster equipped with a Union Monster without that </w:t>
+      </w:r>
+      <w:r>
+        <w:rPr>
+          <w:lang w:val="en-US"/>
+        </w:rPr>
+        <w:t>text</w:t>
+      </w:r>
+      <w:r>
+        <w:rPr>
+          <w:lang w:val="en-US"/>
+        </w:rPr>
+        <w:t xml:space="preserve"> you can</w:t>
+      </w:r>
+      <w:r>
+        <w:rPr>
+          <w:lang w:val="en-US"/>
+        </w:rPr>
+        <w:t xml:space="preserve"> attempt to equip a </w:t>
+      </w:r>
+      <w:r>
+        <w:rPr>
+          <w:lang w:val="en-US"/>
+        </w:rPr>
+        <w:t xml:space="preserve">Union Monster </w:t>
+      </w:r>
+      <w:r>
+        <w:rPr>
+          <w:lang w:val="en-US"/>
+        </w:rPr>
+        <w:t>without that text but not a Union Monster with that text</w:t>
+      </w:r>
+      <w:r>
+        <w:rPr>
+          <w:lang w:val="en-US"/>
+        </w:rPr>
+        <w:t>.</w:t>
+      </w:r>
+      <w:r>
+        <w:rPr>
+          <w:lang w:val="en-US"/>
+        </w:rPr>
+        <w:br/>
+      </w:r>
+      <w:hyperlink r:id="rId7" w:anchor="19487" w:history="1">
+        <w:r>
+          <w:rPr>
+            <w:rStyle w:val="Collegamentoipertestuale"/>
+            <w:lang w:val="en-US"/>
+          </w:rPr>
+          <w:t>Ruling19487</w:t>
+        </w:r>
+      </w:hyperlink>
+    </w:p>
+    <w:p>
+      <w:pPr>
+        <w:pStyle w:val="Paragrafoelenco"/>
+        <w:ind w:left="1352"/>
+        <w:rPr>
+          <w:lang w:val="en-US"/>
+        </w:rPr>
+      </w:pPr>
+    </w:p>
+    <w:p>
+      <w:pPr>
+        <w:pStyle w:val="Paragrafoelenco"/>
+        <w:numPr>
+          <w:ilvl w:val="0"/>
+          <w:numId w:val="7"/>
+        </w:numPr>
+        <w:rPr>
+          <w:lang w:val="en-US"/>
+        </w:rPr>
+      </w:pPr>
+      <w:r>
+        <w:rPr>
+          <w:lang w:val="en-US"/>
+        </w:rPr>
+        <w:t>Special Summon</w:t>
+      </w:r>
+    </w:p>
+    <w:p>
+      <w:pPr>
+        <w:pStyle w:val="Paragrafoelenco"/>
+        <w:rPr>
+          <w:lang w:val="en-US"/>
+        </w:rPr>
+      </w:pPr>
+    </w:p>
+    <w:p>
+      <w:pPr>
+        <w:pStyle w:val="Paragrafoelenco"/>
+        <w:numPr>
+          <w:ilvl w:val="1"/>
+          <w:numId w:val="22"/>
+        </w:numPr>
+        <w:rPr>
+          <w:lang w:val="en-US"/>
+        </w:rPr>
+      </w:pPr>
+      <w:r>
+        <w:rPr>
+          <w:lang w:val="en-US"/>
+        </w:rPr>
+        <w:lastRenderedPageBreak/>
+        <w:t xml:space="preserve">A </w:t>
+      </w:r>
+      <w:r>
+        <w:rPr>
+          <w:lang w:val="en-US"/>
+        </w:rPr>
+        <w:t>Special Summon</w:t>
+      </w:r>
+      <w:r>
+        <w:rPr>
+          <w:lang w:val="en-US"/>
+        </w:rPr>
+        <w:t xml:space="preserve"> Monster cannot be Normal/Tribute Summoned or Normal/Tribute Set</w:t>
+      </w:r>
+      <w:r>
+        <w:rPr>
+          <w:lang w:val="en-US"/>
+        </w:rPr>
+        <w:t>. They are Fusion, Link, Ritual, Synchro, Xyz, Tokens and Main Deck Monsters with the text “Cannot be Normal Summoned/Set.”.</w:t>
+      </w:r>
+    </w:p>
+    <w:p>
+      <w:pPr>
+        <w:pStyle w:val="Paragrafoelenco"/>
+        <w:ind w:left="1352"/>
+        <w:rPr>
+          <w:lang w:val="en-US"/>
+        </w:rPr>
+      </w:pPr>
+    </w:p>
+    <w:p>
+      <w:pPr>
+        <w:pStyle w:val="Paragrafoelenco"/>
+        <w:numPr>
+          <w:ilvl w:val="1"/>
+          <w:numId w:val="22"/>
+        </w:numPr>
+        <w:rPr>
+          <w:lang w:val="en-US"/>
+        </w:rPr>
+      </w:pPr>
+      <w:r>
+        <w:rPr>
+          <w:lang w:val="en-US"/>
+        </w:rPr>
+        <w:t>Even if not written on the card all Special Summon Monsters cannot be Normal Summoned/Set</w:t>
+      </w:r>
+    </w:p>
+    <w:p>
+      <w:pPr>
+        <w:pStyle w:val="Paragrafoelenco"/>
+        <w:ind w:left="1352"/>
+        <w:rPr>
+          <w:lang w:val="en-US"/>
+        </w:rPr>
+      </w:pPr>
+    </w:p>
+    <w:p>
+      <w:pPr>
+        <w:pStyle w:val="Paragrafoelenco"/>
+        <w:numPr>
+          <w:ilvl w:val="1"/>
+          <w:numId w:val="22"/>
+        </w:numPr>
+        <w:rPr>
+          <w:lang w:val="en-US"/>
+        </w:rPr>
+      </w:pPr>
+      <w:r>
+        <w:rPr>
+          <w:lang w:val="en-US"/>
+        </w:rPr>
+        <w:t xml:space="preserve">The only ways to Special Summon a </w:t>
+      </w:r>
+      <w:r>
+        <w:rPr>
+          <w:lang w:val="en-US"/>
+        </w:rPr>
+        <w:t>Special Summon</w:t>
+      </w:r>
+      <w:r>
+        <w:rPr>
+          <w:lang w:val="en-US"/>
+        </w:rPr>
+        <w:t xml:space="preserve"> Monster </w:t>
+      </w:r>
+      <w:r>
+        <w:rPr>
+          <w:lang w:val="en-US"/>
+        </w:rPr>
+        <w:t xml:space="preserve">is to use the correct Summoning Procedure depending on the card (Fusion, Link, Ritual, Synchro or Xyz Summon) has or the one written on the card (this is the way to “Properly Special Summon” a Special Summon Monster) </w:t>
+      </w:r>
+      <w:r>
+        <w:rPr>
+          <w:lang w:val="en-US"/>
+        </w:rPr>
+        <w:t xml:space="preserve">or to Special Summon a </w:t>
+      </w:r>
+      <w:r>
+        <w:rPr>
+          <w:lang w:val="en-US"/>
+        </w:rPr>
+        <w:t>Special Summon</w:t>
+      </w:r>
+      <w:r>
+        <w:rPr>
+          <w:lang w:val="en-US"/>
+        </w:rPr>
+        <w:t xml:space="preserve"> Monster from the Graveyard or Banishment that was previously </w:t>
+      </w:r>
+      <w:r>
+        <w:rPr>
+          <w:lang w:val="en-US"/>
+        </w:rPr>
+        <w:t xml:space="preserve">Properly Special Summoned </w:t>
+      </w:r>
+      <w:r>
+        <w:rPr>
+          <w:lang w:val="en-US"/>
+        </w:rPr>
+        <w:t>and sent there.</w:t>
+      </w:r>
+      <w:r>
+        <w:rPr>
+          <w:lang w:val="en-US"/>
+        </w:rPr>
+        <w:t xml:space="preserve"> </w:t>
+      </w:r>
+    </w:p>
+    <w:p>
+      <w:pPr>
+        <w:pStyle w:val="Paragrafoelenco"/>
+        <w:rPr>
+          <w:lang w:val="en-US"/>
+        </w:rPr>
+      </w:pPr>
+    </w:p>
+    <w:p>
+      <w:pPr>
+        <w:pStyle w:val="Paragrafoelenco"/>
+        <w:numPr>
+          <w:ilvl w:val="1"/>
+          <w:numId w:val="22"/>
+        </w:numPr>
+        <w:rPr>
+          <w:lang w:val="en-US"/>
+        </w:rPr>
+      </w:pPr>
+      <w:r>
+        <w:rPr>
+          <w:lang w:val="en-US"/>
+        </w:rPr>
+        <w:t xml:space="preserve">If the text of the card contains “Must be </w:t>
+      </w:r>
+      <w:r>
+        <w:rPr>
+          <w:lang w:val="en-US"/>
+        </w:rPr>
+        <w:t>Special Summoned by a card effect”</w:t>
+      </w:r>
+      <w:r>
+        <w:rPr>
+          <w:lang w:val="en-US"/>
+        </w:rPr>
+        <w:t xml:space="preserve"> </w:t>
+      </w:r>
+      <w:r>
+        <w:rPr>
+          <w:lang w:val="en-US"/>
+        </w:rPr>
+        <w:t xml:space="preserve"> that Monster can</w:t>
+      </w:r>
+      <w:r>
+        <w:rPr>
+          <w:lang w:val="en-US"/>
+        </w:rPr>
+        <w:t xml:space="preserve"> be Special Summoned by other effect</w:t>
+      </w:r>
+      <w:r>
+        <w:rPr>
+          <w:lang w:val="en-US"/>
+        </w:rPr>
+        <w:t xml:space="preserve"> but cannot be Special Summoned by something that is not an effect like a Pendulum Summon</w:t>
+      </w:r>
+      <w:r>
+        <w:rPr>
+          <w:lang w:val="en-US"/>
+        </w:rPr>
+        <w:t>.</w:t>
+      </w:r>
+      <w:r>
+        <w:rPr>
+          <w:lang w:val="en-US"/>
+        </w:rPr>
+        <w:br/>
+      </w:r>
+      <w:hyperlink r:id="rId8" w:anchor="16780" w:history="1">
+        <w:r>
+          <w:rPr>
+            <w:rStyle w:val="Collegamentoipertestuale"/>
+            <w:lang w:val="en-US"/>
+          </w:rPr>
+          <w:t>Ruling16780</w:t>
+        </w:r>
+      </w:hyperlink>
+    </w:p>
+    <w:p>
+      <w:pPr>
+        <w:pStyle w:val="Paragrafoelenco"/>
+        <w:ind w:left="1352"/>
+        <w:rPr>
+          <w:lang w:val="en-US"/>
+        </w:rPr>
+      </w:pPr>
+    </w:p>
+    <w:p>
+      <w:pPr>
+        <w:pStyle w:val="Paragrafoelenco"/>
+        <w:numPr>
+          <w:ilvl w:val="1"/>
+          <w:numId w:val="22"/>
+        </w:numPr>
+        <w:rPr>
+          <w:lang w:val="en-US"/>
+        </w:rPr>
+      </w:pPr>
+      <w:r>
+        <w:rPr>
+          <w:lang w:val="en-US"/>
+        </w:rPr>
+        <w:t xml:space="preserve">If the text of the card contains “Must be [Summon Procedure]” and not “Must first be [Summon </w:t>
+      </w:r>
+      <w:proofErr w:type="gramStart"/>
+      <w:r>
+        <w:rPr>
+          <w:lang w:val="en-US"/>
+        </w:rPr>
+        <w:t>Procedure</w:t>
+      </w:r>
+      <w:r>
+        <w:rPr>
+          <w:lang w:val="en-US"/>
+        </w:rPr>
+        <w:t>]“</w:t>
+      </w:r>
+      <w:proofErr w:type="gramEnd"/>
+      <w:r>
+        <w:rPr>
+          <w:lang w:val="en-US"/>
+        </w:rPr>
+        <w:t xml:space="preserve"> that</w:t>
+      </w:r>
+      <w:r>
+        <w:rPr>
+          <w:lang w:val="en-US"/>
+        </w:rPr>
+        <w:t xml:space="preserve"> Monster cannot be Special Summoned by other effect even after they are Properly Special Summoned.</w:t>
+      </w:r>
+      <w:r>
+        <w:rPr>
+          <w:lang w:val="en-US"/>
+        </w:rPr>
+        <w:t xml:space="preserve"> Some older cards may have written “</w:t>
+      </w:r>
+      <w:r>
+        <w:rPr>
+          <w:lang w:val="en-US"/>
+        </w:rPr>
+        <w:t>Must be [Summon Procedure]</w:t>
+      </w:r>
+      <w:r>
+        <w:rPr>
+          <w:lang w:val="en-US"/>
+        </w:rPr>
+        <w:t>, and cannot be Special Summoned by other ways</w:t>
+      </w:r>
+      <w:r>
+        <w:rPr>
+          <w:lang w:val="en-US"/>
+        </w:rPr>
+        <w:t>”</w:t>
+      </w:r>
+      <w:r>
+        <w:rPr>
+          <w:lang w:val="en-US"/>
+        </w:rPr>
+        <w:t xml:space="preserve"> or “This card cannot be Special Summoned except by [Summon Procedure]”, these mean the exact same thing.</w:t>
+      </w:r>
+    </w:p>
+    <w:p>
+      <w:pPr>
+        <w:pStyle w:val="Paragrafoelenco"/>
+        <w:rPr>
+          <w:lang w:val="en-US"/>
+        </w:rPr>
+      </w:pPr>
+    </w:p>
+    <w:p>
+      <w:pPr>
+        <w:pStyle w:val="Paragrafoelenco"/>
+        <w:numPr>
+          <w:ilvl w:val="1"/>
+          <w:numId w:val="22"/>
+        </w:numPr>
+        <w:rPr>
+          <w:lang w:val="en-US"/>
+        </w:rPr>
+      </w:pPr>
+      <w:r>
+        <w:rPr>
+          <w:lang w:val="en-US"/>
+        </w:rPr>
+        <w:t>A Token can only be Special Summoned by the effect that created it, so it cannot be Special Summoned by other effects even if it was Properly Special Summoned.</w:t>
+      </w:r>
+    </w:p>
+    <w:p>
+      <w:pPr>
+        <w:pStyle w:val="Paragrafoelenco"/>
+        <w:rPr>
+          <w:lang w:val="en-US"/>
+        </w:rPr>
+      </w:pPr>
+    </w:p>
+    <w:p>
+      <w:pPr>
+        <w:pStyle w:val="Paragrafoelenco"/>
+        <w:numPr>
+          <w:ilvl w:val="2"/>
+          <w:numId w:val="22"/>
+        </w:numPr>
+        <w:rPr>
+          <w:lang w:val="en-US"/>
+        </w:rPr>
+      </w:pPr>
+      <w:r>
+        <w:rPr>
+          <w:b/>
+          <w:i/>
+          <w:lang w:val="en-US"/>
+        </w:rPr>
+        <w:t>Example</w:t>
+      </w:r>
+      <w:r>
+        <w:rPr>
+          <w:i/>
+          <w:lang w:val="en-US"/>
+        </w:rPr>
+        <w:t xml:space="preserve">: If a Token is put into the Spell/Trap Card Zone by </w:t>
+      </w:r>
+      <w:r>
+        <w:rPr>
+          <w:i/>
+          <w:lang w:val="en-US"/>
+        </w:rPr>
+        <w:t>Sinful Spoils of Subversion - Snake-Eye</w:t>
+      </w:r>
+      <w:r>
+        <w:rPr>
+          <w:i/>
+          <w:lang w:val="en-US"/>
+        </w:rPr>
+        <w:t xml:space="preserve"> that says “</w:t>
+      </w:r>
+      <w:r>
+        <w:rPr>
+          <w:i/>
+          <w:lang w:val="en-US"/>
+        </w:rPr>
+        <w:t>Target 1 face-up monster on the field; place it face-up in its owner's Spell &amp; Trap Zone as a Continuous Spell.</w:t>
+      </w:r>
+      <w:r>
+        <w:rPr>
+          <w:i/>
+          <w:lang w:val="en-US"/>
+        </w:rPr>
+        <w:t>” It cannot be Special Summoned by an effect such as the 3</w:t>
+      </w:r>
+      <w:r>
+        <w:rPr>
+          <w:i/>
+          <w:vertAlign w:val="superscript"/>
+          <w:lang w:val="en-US"/>
+        </w:rPr>
+        <w:t>rd</w:t>
+      </w:r>
+      <w:r>
+        <w:rPr>
+          <w:i/>
+          <w:lang w:val="en-US"/>
+        </w:rPr>
+        <w:t xml:space="preserve"> effect of Divine</w:t>
+      </w:r>
+      <w:r>
+        <w:rPr>
+          <w:i/>
+          <w:lang w:val="en-US"/>
+        </w:rPr>
+        <w:t xml:space="preserve"> Temple of the Snake-Eye</w:t>
+      </w:r>
+      <w:r>
+        <w:rPr>
+          <w:i/>
+          <w:lang w:val="en-US"/>
+        </w:rPr>
+        <w:t xml:space="preserve"> “</w:t>
+      </w:r>
+      <w:r>
+        <w:rPr>
+          <w:i/>
+          <w:lang w:val="en-US"/>
+        </w:rPr>
+        <w:t>Once per turn, if your opponent Normal or Special Summons a monster(s) (except during the Damage Step): You can target 1 Monster Card on the field treated as a Continuous Spell; Special Summon it to your field.</w:t>
+      </w:r>
+      <w:r>
+        <w:rPr>
+          <w:i/>
+          <w:lang w:val="en-US"/>
+        </w:rPr>
+        <w:t>”. TODO source</w:t>
+      </w:r>
+    </w:p>
+    <w:p>
+      <w:pPr>
+        <w:pStyle w:val="Paragrafoelenco"/>
+        <w:rPr>
+          <w:lang w:val="en-US"/>
+        </w:rPr>
+      </w:pPr>
+    </w:p>
+    <w:p>
+      <w:pPr>
+        <w:pStyle w:val="Paragrafoelenco"/>
+        <w:numPr>
+          <w:ilvl w:val="1"/>
+          <w:numId w:val="22"/>
+        </w:numPr>
+        <w:rPr>
+          <w:lang w:val="en-US"/>
+        </w:rPr>
+      </w:pPr>
+      <w:r>
+        <w:rPr>
+          <w:lang w:val="en-US"/>
+        </w:rPr>
+        <w:t>Three cards: “</w:t>
+      </w:r>
+      <w:r>
+        <w:rPr>
+          <w:lang w:val="en-US"/>
+        </w:rPr>
+        <w:t xml:space="preserve">Blue Mountain </w:t>
+      </w:r>
+      <w:proofErr w:type="spellStart"/>
+      <w:r>
+        <w:rPr>
+          <w:lang w:val="en-US"/>
+        </w:rPr>
+        <w:t>Butterspy</w:t>
+      </w:r>
+      <w:proofErr w:type="spellEnd"/>
+      <w:r>
+        <w:rPr>
+          <w:lang w:val="en-US"/>
+        </w:rPr>
+        <w:t>”, “</w:t>
+      </w:r>
+      <w:r>
+        <w:rPr>
+          <w:lang w:val="en-US"/>
+        </w:rPr>
+        <w:t>Fenrir the Nordic Wolf</w:t>
+      </w:r>
+      <w:r>
+        <w:rPr>
+          <w:lang w:val="en-US"/>
+        </w:rPr>
+        <w:t>” and “</w:t>
+      </w:r>
+      <w:proofErr w:type="spellStart"/>
+      <w:r>
+        <w:rPr>
+          <w:lang w:val="en-US"/>
+        </w:rPr>
+        <w:t>Jormungardr</w:t>
+      </w:r>
+      <w:proofErr w:type="spellEnd"/>
+      <w:r>
+        <w:rPr>
+          <w:lang w:val="en-US"/>
+        </w:rPr>
+        <w:t xml:space="preserve"> the Nordic Serpent</w:t>
+      </w:r>
+      <w:r>
+        <w:rPr>
+          <w:lang w:val="en-US"/>
+        </w:rPr>
+        <w:t>” are Special Summon Monsters but don’t have any restriction on how they can be summoned.</w:t>
+      </w:r>
+    </w:p>
+    <w:p>
+      <w:pPr>
+        <w:pStyle w:val="Paragrafoelenco"/>
+        <w:rPr>
+          <w:lang w:val="en-US"/>
+        </w:rPr>
+      </w:pPr>
+    </w:p>
+    <w:p>
+      <w:pPr>
+        <w:pStyle w:val="Paragrafoelenco"/>
+        <w:numPr>
+          <w:ilvl w:val="1"/>
+          <w:numId w:val="22"/>
+        </w:numPr>
+        <w:rPr>
+          <w:lang w:val="en-US"/>
+        </w:rPr>
+      </w:pPr>
+      <w:r>
+        <w:rPr>
+          <w:lang w:val="en-US"/>
+        </w:rPr>
+        <w:t xml:space="preserve">If a </w:t>
+      </w:r>
+      <w:r>
+        <w:rPr>
+          <w:lang w:val="en-US"/>
+        </w:rPr>
+        <w:t>Special Summon</w:t>
+      </w:r>
+      <w:r>
+        <w:rPr>
+          <w:lang w:val="en-US"/>
+        </w:rPr>
+        <w:t xml:space="preserve"> Monster that was </w:t>
+      </w:r>
+      <w:r>
+        <w:rPr>
+          <w:lang w:val="en-US"/>
+        </w:rPr>
+        <w:t xml:space="preserve">Properly Summoned is moved to a non-public knowledge location, </w:t>
+      </w:r>
+      <w:r>
+        <w:rPr>
+          <w:lang w:val="en-US"/>
+        </w:rPr>
+        <w:t xml:space="preserve">it </w:t>
+      </w:r>
+      <w:r>
+        <w:rPr>
+          <w:lang w:val="en-US"/>
+        </w:rPr>
+        <w:t>will lose its</w:t>
+      </w:r>
+      <w:r>
+        <w:rPr>
+          <w:lang w:val="en-US"/>
+        </w:rPr>
+        <w:t xml:space="preserve"> Properly Summoned </w:t>
+      </w:r>
+      <w:r>
+        <w:rPr>
+          <w:lang w:val="en-US"/>
+        </w:rPr>
+        <w:t>status. Flipping face-down and banishing face-down do not remove this status.</w:t>
+      </w:r>
+    </w:p>
+    <w:p>
+      <w:pPr>
+        <w:pStyle w:val="Paragrafoelenco"/>
+        <w:ind w:left="1352"/>
+        <w:rPr>
+          <w:lang w:val="en-US"/>
+        </w:rPr>
+      </w:pPr>
+    </w:p>
+    <w:p>
+      <w:pPr>
+        <w:pStyle w:val="Paragrafoelenco"/>
+        <w:numPr>
+          <w:ilvl w:val="0"/>
+          <w:numId w:val="7"/>
+        </w:numPr>
+        <w:rPr>
+          <w:lang w:val="en-US"/>
+        </w:rPr>
+      </w:pPr>
+    </w:p>
+    <w:p>
+      <w:pPr>
+        <w:rPr>
+          <w:lang w:val="en-US"/>
+        </w:rPr>
+      </w:pPr>
+      <w:r>
+        <w:rPr>
+          <w:lang w:val="en-US"/>
+        </w:rPr>
+        <w:t>03. Extra Deck Monster (Unofficial term)</w:t>
       </w:r>
       <w:bookmarkStart w:id="0" w:name="_GoBack"/>
       <w:bookmarkEnd w:id="0"/>
-      <w:r>
-        <w:rPr>
-          <w:i/>
-          <w:lang w:val="en-US"/>
-        </w:rPr>
-        <w:t xml:space="preserve"> has the effect “</w:t>
-      </w:r>
-      <w:r>
-        <w:rPr>
-          <w:i/>
-          <w:lang w:val="en-US"/>
-        </w:rPr>
-        <w:t>While this card is face-up on the field, any card sent to the GY is banished instead.</w:t>
-      </w:r>
-      <w:r>
-        <w:rPr>
-          <w:i/>
-          <w:lang w:val="en-US"/>
-        </w:rPr>
-        <w:t>” While Macro Cosmos is on the field all Pendulum Monsters sent from the field to the Graveyard will be banished and not be sent to the Extra Deck.</w:t>
-      </w:r>
-    </w:p>
-    <w:p>
-      <w:pPr>
-        <w:pStyle w:val="Paragrafoelenco"/>
-        <w:numPr>
-          <w:ilvl w:val="0"/>
-          <w:numId w:val="7"/>
-        </w:numPr>
-        <w:rPr>
-          <w:lang w:val="en-US"/>
-        </w:rPr>
-      </w:pPr>
-    </w:p>
-    <w:p>
-      <w:pPr>
-        <w:pStyle w:val="Paragrafoelenco"/>
-        <w:numPr>
-          <w:ilvl w:val="0"/>
-          <w:numId w:val="7"/>
-        </w:numPr>
-        <w:rPr>
-          <w:lang w:val="en-US"/>
-        </w:rPr>
-      </w:pPr>
-      <w:r>
-        <w:rPr>
-          <w:lang w:val="en-US"/>
-        </w:rPr>
-        <w:t>P</w:t>
-      </w:r>
-    </w:p>
-    <w:p>
-      <w:pPr>
-        <w:pStyle w:val="Paragrafoelenco"/>
-        <w:numPr>
-          <w:ilvl w:val="0"/>
-          <w:numId w:val="7"/>
-        </w:numPr>
-        <w:rPr>
-          <w:lang w:val="en-US"/>
-        </w:rPr>
-      </w:pPr>
-    </w:p>
-    <w:p>
-      <w:pPr>
-        <w:pStyle w:val="Paragrafoelenco"/>
-        <w:numPr>
-          <w:ilvl w:val="0"/>
-          <w:numId w:val="7"/>
-        </w:numPr>
-        <w:rPr>
-          <w:lang w:val="en-US"/>
-        </w:rPr>
-      </w:pPr>
-    </w:p>
-    <w:p>
-      <w:pPr>
-        <w:pStyle w:val="Paragrafoelenco"/>
-        <w:numPr>
-          <w:ilvl w:val="0"/>
-          <w:numId w:val="7"/>
-        </w:numPr>
-        <w:rPr>
-          <w:lang w:val="en-US"/>
-        </w:rPr>
-      </w:pPr>
     </w:p>
     <w:sectPr>
       <w:pgSz w:w="11906" w:h="16838"/>
@@ -2288,6 +4318,275 @@
 <file path=word/numbering.xml><?xml version="1.0" encoding="utf-8"?>
 <w:numbering xmlns:wpc="http://schemas.microsoft.com/office/word/2010/wordprocessingCanvas" xmlns:cx="http://schemas.microsoft.com/office/drawing/2014/chartex" xmlns:mc="http://schemas.openxmlformats.org/markup-compatibility/2006" xmlns:o="urn:schemas-microsoft-com:office:office" xmlns:r="http://schemas.openxmlformats.org/officeDocument/2006/relationships" xmlns:m="http://schemas.openxmlformats.org/officeDocument/2006/math" xmlns:v="urn:schemas-microsoft-com:vml" xmlns:wp14="http://schemas.microsoft.com/office/word/2010/wordprocessingDrawing" xmlns:wp="http://schemas.openxmlformats.org/drawingml/2006/wordprocessingDrawing" xmlns:w10="urn:schemas-microsoft-com:office:word" xmlns:w="http://schemas.openxmlformats.org/wordprocessingml/2006/main" xmlns:w14="http://schemas.microsoft.com/office/word/2010/wordml" xmlns:w15="http://schemas.microsoft.com/office/word/2012/wordml" xmlns:w16se="http://schemas.microsoft.com/office/word/2015/wordml/symex" xmlns:wpg="http://schemas.microsoft.com/office/word/2010/wordprocessingGroup" xmlns:wpi="http://schemas.microsoft.com/office/word/2010/wordprocessingInk" xmlns:wne="http://schemas.microsoft.com/office/word/2006/wordml" xmlns:wps="http://schemas.microsoft.com/office/word/2010/wordprocessingShape" mc:Ignorable="w14 w15 w16se wp14">
   <w:abstractNum w:abstractNumId="0" w15:restartNumberingAfterBreak="0">
+    <w:nsid w:val="00D63051"/>
+    <w:multiLevelType w:val="hybridMultilevel"/>
+    <w:tmpl w:val="8D186C18"/>
+    <w:lvl w:ilvl="0" w:tplc="9A4CC050">
+      <w:start w:val="1"/>
+      <w:numFmt w:val="decimal"/>
+      <w:lvlText w:val="02.%1."/>
+      <w:lvlJc w:val="center"/>
+      <w:pPr>
+        <w:ind w:left="720" w:hanging="360"/>
+      </w:pPr>
+      <w:rPr>
+        <w:rFonts w:hint="default"/>
+      </w:rPr>
+    </w:lvl>
+    <w:lvl w:ilvl="1" w:tplc="DDE2A016">
+      <w:start w:val="1"/>
+      <w:numFmt w:val="lowerLetter"/>
+      <w:lvlText w:val="02.12%2."/>
+      <w:lvlJc w:val="center"/>
+      <w:pPr>
+        <w:ind w:left="1210" w:hanging="360"/>
+      </w:pPr>
+      <w:rPr>
+        <w:rFonts w:hint="default"/>
+      </w:rPr>
+    </w:lvl>
+    <w:lvl w:ilvl="2" w:tplc="0410001B">
+      <w:start w:val="1"/>
+      <w:numFmt w:val="lowerRoman"/>
+      <w:lvlText w:val="%3."/>
+      <w:lvlJc w:val="right"/>
+      <w:pPr>
+        <w:ind w:left="2160" w:hanging="180"/>
+      </w:pPr>
+    </w:lvl>
+    <w:lvl w:ilvl="3" w:tplc="0410000F" w:tentative="1">
+      <w:start w:val="1"/>
+      <w:numFmt w:val="decimal"/>
+      <w:lvlText w:val="%4."/>
+      <w:lvlJc w:val="left"/>
+      <w:pPr>
+        <w:ind w:left="2880" w:hanging="360"/>
+      </w:pPr>
+    </w:lvl>
+    <w:lvl w:ilvl="4" w:tplc="04100019" w:tentative="1">
+      <w:start w:val="1"/>
+      <w:numFmt w:val="lowerLetter"/>
+      <w:lvlText w:val="%5."/>
+      <w:lvlJc w:val="left"/>
+      <w:pPr>
+        <w:ind w:left="3600" w:hanging="360"/>
+      </w:pPr>
+    </w:lvl>
+    <w:lvl w:ilvl="5" w:tplc="0410001B" w:tentative="1">
+      <w:start w:val="1"/>
+      <w:numFmt w:val="lowerRoman"/>
+      <w:lvlText w:val="%6."/>
+      <w:lvlJc w:val="right"/>
+      <w:pPr>
+        <w:ind w:left="4320" w:hanging="180"/>
+      </w:pPr>
+    </w:lvl>
+    <w:lvl w:ilvl="6" w:tplc="0410000F" w:tentative="1">
+      <w:start w:val="1"/>
+      <w:numFmt w:val="decimal"/>
+      <w:lvlText w:val="%7."/>
+      <w:lvlJc w:val="left"/>
+      <w:pPr>
+        <w:ind w:left="5040" w:hanging="360"/>
+      </w:pPr>
+    </w:lvl>
+    <w:lvl w:ilvl="7" w:tplc="04100019" w:tentative="1">
+      <w:start w:val="1"/>
+      <w:numFmt w:val="lowerLetter"/>
+      <w:lvlText w:val="%8."/>
+      <w:lvlJc w:val="left"/>
+      <w:pPr>
+        <w:ind w:left="5760" w:hanging="360"/>
+      </w:pPr>
+    </w:lvl>
+    <w:lvl w:ilvl="8" w:tplc="0410001B" w:tentative="1">
+      <w:start w:val="1"/>
+      <w:numFmt w:val="lowerRoman"/>
+      <w:lvlText w:val="%9."/>
+      <w:lvlJc w:val="right"/>
+      <w:pPr>
+        <w:ind w:left="6480" w:hanging="180"/>
+      </w:pPr>
+    </w:lvl>
+  </w:abstractNum>
+  <w:abstractNum w:abstractNumId="1" w15:restartNumberingAfterBreak="0">
+    <w:nsid w:val="03F91B52"/>
+    <w:multiLevelType w:val="hybridMultilevel"/>
+    <w:tmpl w:val="630E6556"/>
+    <w:lvl w:ilvl="0" w:tplc="26BEA258">
+      <w:numFmt w:val="decimal"/>
+      <w:lvlText w:val="0%1."/>
+      <w:lvlJc w:val="left"/>
+      <w:pPr>
+        <w:ind w:left="720" w:hanging="360"/>
+      </w:pPr>
+      <w:rPr>
+        <w:rFonts w:hint="default"/>
+      </w:rPr>
+    </w:lvl>
+    <w:lvl w:ilvl="1" w:tplc="F4EA3A00">
+      <w:start w:val="6"/>
+      <w:numFmt w:val="decimal"/>
+      <w:lvlText w:val="02.%2."/>
+      <w:lvlJc w:val="center"/>
+      <w:pPr>
+        <w:ind w:left="1440" w:hanging="360"/>
+      </w:pPr>
+      <w:rPr>
+        <w:rFonts w:hint="default"/>
+      </w:rPr>
+    </w:lvl>
+    <w:lvl w:ilvl="2" w:tplc="0410001B" w:tentative="1">
+      <w:start w:val="1"/>
+      <w:numFmt w:val="lowerRoman"/>
+      <w:lvlText w:val="%3."/>
+      <w:lvlJc w:val="right"/>
+      <w:pPr>
+        <w:ind w:left="2160" w:hanging="180"/>
+      </w:pPr>
+    </w:lvl>
+    <w:lvl w:ilvl="3" w:tplc="0410000F" w:tentative="1">
+      <w:start w:val="1"/>
+      <w:numFmt w:val="decimal"/>
+      <w:lvlText w:val="%4."/>
+      <w:lvlJc w:val="left"/>
+      <w:pPr>
+        <w:ind w:left="2880" w:hanging="360"/>
+      </w:pPr>
+    </w:lvl>
+    <w:lvl w:ilvl="4" w:tplc="04100019" w:tentative="1">
+      <w:start w:val="1"/>
+      <w:numFmt w:val="lowerLetter"/>
+      <w:lvlText w:val="%5."/>
+      <w:lvlJc w:val="left"/>
+      <w:pPr>
+        <w:ind w:left="3600" w:hanging="360"/>
+      </w:pPr>
+    </w:lvl>
+    <w:lvl w:ilvl="5" w:tplc="0410001B" w:tentative="1">
+      <w:start w:val="1"/>
+      <w:numFmt w:val="lowerRoman"/>
+      <w:lvlText w:val="%6."/>
+      <w:lvlJc w:val="right"/>
+      <w:pPr>
+        <w:ind w:left="4320" w:hanging="180"/>
+      </w:pPr>
+    </w:lvl>
+    <w:lvl w:ilvl="6" w:tplc="0410000F" w:tentative="1">
+      <w:start w:val="1"/>
+      <w:numFmt w:val="decimal"/>
+      <w:lvlText w:val="%7."/>
+      <w:lvlJc w:val="left"/>
+      <w:pPr>
+        <w:ind w:left="5040" w:hanging="360"/>
+      </w:pPr>
+    </w:lvl>
+    <w:lvl w:ilvl="7" w:tplc="04100019" w:tentative="1">
+      <w:start w:val="1"/>
+      <w:numFmt w:val="lowerLetter"/>
+      <w:lvlText w:val="%8."/>
+      <w:lvlJc w:val="left"/>
+      <w:pPr>
+        <w:ind w:left="5760" w:hanging="360"/>
+      </w:pPr>
+    </w:lvl>
+    <w:lvl w:ilvl="8" w:tplc="0410001B" w:tentative="1">
+      <w:start w:val="1"/>
+      <w:numFmt w:val="lowerRoman"/>
+      <w:lvlText w:val="%9."/>
+      <w:lvlJc w:val="right"/>
+      <w:pPr>
+        <w:ind w:left="6480" w:hanging="180"/>
+      </w:pPr>
+    </w:lvl>
+  </w:abstractNum>
+  <w:abstractNum w:abstractNumId="2" w15:restartNumberingAfterBreak="0">
+    <w:nsid w:val="08D759A7"/>
+    <w:multiLevelType w:val="hybridMultilevel"/>
+    <w:tmpl w:val="2E7CB53E"/>
+    <w:lvl w:ilvl="0" w:tplc="0410000F">
+      <w:start w:val="1"/>
+      <w:numFmt w:val="decimal"/>
+      <w:lvlText w:val="%1."/>
+      <w:lvlJc w:val="left"/>
+      <w:pPr>
+        <w:ind w:left="720" w:hanging="360"/>
+      </w:pPr>
+    </w:lvl>
+    <w:lvl w:ilvl="1" w:tplc="04100019" w:tentative="1">
+      <w:start w:val="1"/>
+      <w:numFmt w:val="lowerLetter"/>
+      <w:lvlText w:val="%2."/>
+      <w:lvlJc w:val="left"/>
+      <w:pPr>
+        <w:ind w:left="1440" w:hanging="360"/>
+      </w:pPr>
+    </w:lvl>
+    <w:lvl w:ilvl="2" w:tplc="0410001B" w:tentative="1">
+      <w:start w:val="1"/>
+      <w:numFmt w:val="lowerRoman"/>
+      <w:lvlText w:val="%3."/>
+      <w:lvlJc w:val="right"/>
+      <w:pPr>
+        <w:ind w:left="2160" w:hanging="180"/>
+      </w:pPr>
+    </w:lvl>
+    <w:lvl w:ilvl="3" w:tplc="0410000F" w:tentative="1">
+      <w:start w:val="1"/>
+      <w:numFmt w:val="decimal"/>
+      <w:lvlText w:val="%4."/>
+      <w:lvlJc w:val="left"/>
+      <w:pPr>
+        <w:ind w:left="2880" w:hanging="360"/>
+      </w:pPr>
+    </w:lvl>
+    <w:lvl w:ilvl="4" w:tplc="04100019" w:tentative="1">
+      <w:start w:val="1"/>
+      <w:numFmt w:val="lowerLetter"/>
+      <w:lvlText w:val="%5."/>
+      <w:lvlJc w:val="left"/>
+      <w:pPr>
+        <w:ind w:left="3600" w:hanging="360"/>
+      </w:pPr>
+    </w:lvl>
+    <w:lvl w:ilvl="5" w:tplc="0410001B" w:tentative="1">
+      <w:start w:val="1"/>
+      <w:numFmt w:val="lowerRoman"/>
+      <w:lvlText w:val="%6."/>
+      <w:lvlJc w:val="right"/>
+      <w:pPr>
+        <w:ind w:left="4320" w:hanging="180"/>
+      </w:pPr>
+    </w:lvl>
+    <w:lvl w:ilvl="6" w:tplc="0410000F" w:tentative="1">
+      <w:start w:val="1"/>
+      <w:numFmt w:val="decimal"/>
+      <w:lvlText w:val="%7."/>
+      <w:lvlJc w:val="left"/>
+      <w:pPr>
+        <w:ind w:left="5040" w:hanging="360"/>
+      </w:pPr>
+    </w:lvl>
+    <w:lvl w:ilvl="7" w:tplc="04100019" w:tentative="1">
+      <w:start w:val="1"/>
+      <w:numFmt w:val="lowerLetter"/>
+      <w:lvlText w:val="%8."/>
+      <w:lvlJc w:val="left"/>
+      <w:pPr>
+        <w:ind w:left="5760" w:hanging="360"/>
+      </w:pPr>
+    </w:lvl>
+    <w:lvl w:ilvl="8" w:tplc="0410001B" w:tentative="1">
+      <w:start w:val="1"/>
+      <w:numFmt w:val="lowerRoman"/>
+      <w:lvlText w:val="%9."/>
+      <w:lvlJc w:val="right"/>
+      <w:pPr>
+        <w:ind w:left="6480" w:hanging="180"/>
+      </w:pPr>
+    </w:lvl>
+  </w:abstractNum>
+  <w:abstractNum w:abstractNumId="3" w15:restartNumberingAfterBreak="0">
     <w:nsid w:val="14286AA5"/>
     <w:multiLevelType w:val="hybridMultilevel"/>
     <w:tmpl w:val="10BA0560"/>
@@ -2376,7 +4675,102 @@
       </w:pPr>
     </w:lvl>
   </w:abstractNum>
-  <w:abstractNum w:abstractNumId="1" w15:restartNumberingAfterBreak="0">
+  <w:abstractNum w:abstractNumId="4" w15:restartNumberingAfterBreak="0">
+    <w:nsid w:val="1F0C3FE2"/>
+    <w:multiLevelType w:val="hybridMultilevel"/>
+    <w:tmpl w:val="C8E0DE36"/>
+    <w:lvl w:ilvl="0" w:tplc="9A4CC050">
+      <w:start w:val="1"/>
+      <w:numFmt w:val="decimal"/>
+      <w:lvlText w:val="02.%1."/>
+      <w:lvlJc w:val="center"/>
+      <w:pPr>
+        <w:ind w:left="720" w:hanging="360"/>
+      </w:pPr>
+      <w:rPr>
+        <w:rFonts w:hint="default"/>
+      </w:rPr>
+    </w:lvl>
+    <w:lvl w:ilvl="1" w:tplc="B382F1DC">
+      <w:start w:val="1"/>
+      <w:numFmt w:val="lowerLetter"/>
+      <w:lvlText w:val="02.11%2."/>
+      <w:lvlJc w:val="center"/>
+      <w:pPr>
+        <w:ind w:left="1211" w:hanging="360"/>
+      </w:pPr>
+      <w:rPr>
+        <w:rFonts w:hint="default"/>
+      </w:rPr>
+    </w:lvl>
+    <w:lvl w:ilvl="2" w:tplc="04100001">
+      <w:start w:val="1"/>
+      <w:numFmt w:val="bullet"/>
+      <w:lvlText w:val=""/>
+      <w:lvlJc w:val="left"/>
+      <w:pPr>
+        <w:ind w:left="2160" w:hanging="180"/>
+      </w:pPr>
+      <w:rPr>
+        <w:rFonts w:ascii="Symbol" w:hAnsi="Symbol" w:hint="default"/>
+      </w:rPr>
+    </w:lvl>
+    <w:lvl w:ilvl="3" w:tplc="0410000F" w:tentative="1">
+      <w:start w:val="1"/>
+      <w:numFmt w:val="decimal"/>
+      <w:lvlText w:val="%4."/>
+      <w:lvlJc w:val="left"/>
+      <w:pPr>
+        <w:ind w:left="2880" w:hanging="360"/>
+      </w:pPr>
+    </w:lvl>
+    <w:lvl w:ilvl="4" w:tplc="04100019" w:tentative="1">
+      <w:start w:val="1"/>
+      <w:numFmt w:val="lowerLetter"/>
+      <w:lvlText w:val="%5."/>
+      <w:lvlJc w:val="left"/>
+      <w:pPr>
+        <w:ind w:left="3600" w:hanging="360"/>
+      </w:pPr>
+    </w:lvl>
+    <w:lvl w:ilvl="5" w:tplc="0410001B" w:tentative="1">
+      <w:start w:val="1"/>
+      <w:numFmt w:val="lowerRoman"/>
+      <w:lvlText w:val="%6."/>
+      <w:lvlJc w:val="right"/>
+      <w:pPr>
+        <w:ind w:left="4320" w:hanging="180"/>
+      </w:pPr>
+    </w:lvl>
+    <w:lvl w:ilvl="6" w:tplc="0410000F" w:tentative="1">
+      <w:start w:val="1"/>
+      <w:numFmt w:val="decimal"/>
+      <w:lvlText w:val="%7."/>
+      <w:lvlJc w:val="left"/>
+      <w:pPr>
+        <w:ind w:left="5040" w:hanging="360"/>
+      </w:pPr>
+    </w:lvl>
+    <w:lvl w:ilvl="7" w:tplc="04100019" w:tentative="1">
+      <w:start w:val="1"/>
+      <w:numFmt w:val="lowerLetter"/>
+      <w:lvlText w:val="%8."/>
+      <w:lvlJc w:val="left"/>
+      <w:pPr>
+        <w:ind w:left="5760" w:hanging="360"/>
+      </w:pPr>
+    </w:lvl>
+    <w:lvl w:ilvl="8" w:tplc="0410001B" w:tentative="1">
+      <w:start w:val="1"/>
+      <w:numFmt w:val="lowerRoman"/>
+      <w:lvlText w:val="%9."/>
+      <w:lvlJc w:val="right"/>
+      <w:pPr>
+        <w:ind w:left="6480" w:hanging="180"/>
+      </w:pPr>
+    </w:lvl>
+  </w:abstractNum>
+  <w:abstractNum w:abstractNumId="5" w15:restartNumberingAfterBreak="0">
     <w:nsid w:val="20B0329F"/>
     <w:multiLevelType w:val="hybridMultilevel"/>
     <w:tmpl w:val="1038AB0E"/>
@@ -2398,7 +4792,7 @@
       <w:lvlText w:val="02.6%2."/>
       <w:lvlJc w:val="center"/>
       <w:pPr>
-        <w:ind w:left="1440" w:hanging="360"/>
+        <w:ind w:left="1352" w:hanging="360"/>
       </w:pPr>
       <w:rPr>
         <w:rFonts w:hint="default"/>
@@ -2468,10 +4862,10 @@
       </w:pPr>
     </w:lvl>
   </w:abstractNum>
-  <w:abstractNum w:abstractNumId="2" w15:restartNumberingAfterBreak="0">
+  <w:abstractNum w:abstractNumId="6" w15:restartNumberingAfterBreak="0">
     <w:nsid w:val="2E703151"/>
     <w:multiLevelType w:val="hybridMultilevel"/>
-    <w:tmpl w:val="CB2CFD76"/>
+    <w:tmpl w:val="CD3052F0"/>
     <w:lvl w:ilvl="0" w:tplc="D91210D0">
       <w:start w:val="1"/>
       <w:numFmt w:val="lowerLetter"/>
@@ -2484,16 +4878,17 @@
         <w:rFonts w:hint="default"/>
       </w:rPr>
     </w:lvl>
-    <w:lvl w:ilvl="1" w:tplc="87BEE30C">
+    <w:lvl w:ilvl="1" w:tplc="C0F06D90">
       <w:start w:val="1"/>
       <w:numFmt w:val="lowerLetter"/>
       <w:lvlText w:val="02.10%2."/>
       <w:lvlJc w:val="center"/>
       <w:pPr>
-        <w:ind w:left="1494" w:hanging="360"/>
+        <w:ind w:left="1353" w:hanging="360"/>
       </w:pPr>
       <w:rPr>
         <w:rFonts w:hint="default"/>
+        <w:i w:val="0"/>
       </w:rPr>
     </w:lvl>
     <w:lvl w:ilvl="2" w:tplc="04100001">
@@ -2563,7 +4958,7 @@
       </w:pPr>
     </w:lvl>
   </w:abstractNum>
-  <w:abstractNum w:abstractNumId="3" w15:restartNumberingAfterBreak="0">
+  <w:abstractNum w:abstractNumId="7" w15:restartNumberingAfterBreak="0">
     <w:nsid w:val="38F2698F"/>
     <w:multiLevelType w:val="hybridMultilevel"/>
     <w:tmpl w:val="AC025C88"/>
@@ -2655,7 +5050,7 @@
       </w:pPr>
     </w:lvl>
   </w:abstractNum>
-  <w:abstractNum w:abstractNumId="4" w15:restartNumberingAfterBreak="0">
+  <w:abstractNum w:abstractNumId="8" w15:restartNumberingAfterBreak="0">
     <w:nsid w:val="435A1819"/>
     <w:multiLevelType w:val="hybridMultilevel"/>
     <w:tmpl w:val="8646CA10"/>
@@ -2677,7 +5072,7 @@
       <w:lvlText w:val="01.8%2."/>
       <w:lvlJc w:val="center"/>
       <w:pPr>
-        <w:ind w:left="1069" w:hanging="360"/>
+        <w:ind w:left="1211" w:hanging="360"/>
       </w:pPr>
       <w:rPr>
         <w:rFonts w:hint="default"/>
@@ -2747,7 +5142,7 @@
       </w:pPr>
     </w:lvl>
   </w:abstractNum>
-  <w:abstractNum w:abstractNumId="5" w15:restartNumberingAfterBreak="0">
+  <w:abstractNum w:abstractNumId="9" w15:restartNumberingAfterBreak="0">
     <w:nsid w:val="48855977"/>
     <w:multiLevelType w:val="hybridMultilevel"/>
     <w:tmpl w:val="4CF82352"/>
@@ -2775,7 +5170,7 @@
         <w:rFonts w:hint="default"/>
       </w:rPr>
     </w:lvl>
-    <w:lvl w:ilvl="2" w:tplc="0410001B" w:tentative="1">
+    <w:lvl w:ilvl="2" w:tplc="0410001B">
       <w:start w:val="1"/>
       <w:numFmt w:val="lowerRoman"/>
       <w:lvlText w:val="%3."/>
@@ -2839,7 +5234,191 @@
       </w:pPr>
     </w:lvl>
   </w:abstractNum>
-  <w:abstractNum w:abstractNumId="6" w15:restartNumberingAfterBreak="0">
+  <w:abstractNum w:abstractNumId="10" w15:restartNumberingAfterBreak="0">
+    <w:nsid w:val="4F3728A2"/>
+    <w:multiLevelType w:val="hybridMultilevel"/>
+    <w:tmpl w:val="4D38B35E"/>
+    <w:lvl w:ilvl="0" w:tplc="9A4CC050">
+      <w:start w:val="1"/>
+      <w:numFmt w:val="decimal"/>
+      <w:lvlText w:val="02.%1."/>
+      <w:lvlJc w:val="center"/>
+      <w:pPr>
+        <w:ind w:left="720" w:hanging="360"/>
+      </w:pPr>
+      <w:rPr>
+        <w:rFonts w:hint="default"/>
+      </w:rPr>
+    </w:lvl>
+    <w:lvl w:ilvl="1" w:tplc="74D451CA">
+      <w:start w:val="1"/>
+      <w:numFmt w:val="lowerLetter"/>
+      <w:lvlText w:val="02.14%2."/>
+      <w:lvlJc w:val="center"/>
+      <w:pPr>
+        <w:ind w:left="1352" w:hanging="360"/>
+      </w:pPr>
+      <w:rPr>
+        <w:rFonts w:hint="default"/>
+      </w:rPr>
+    </w:lvl>
+    <w:lvl w:ilvl="2" w:tplc="0410001B">
+      <w:start w:val="1"/>
+      <w:numFmt w:val="lowerRoman"/>
+      <w:lvlText w:val="%3."/>
+      <w:lvlJc w:val="right"/>
+      <w:pPr>
+        <w:ind w:left="2160" w:hanging="180"/>
+      </w:pPr>
+    </w:lvl>
+    <w:lvl w:ilvl="3" w:tplc="0410000F" w:tentative="1">
+      <w:start w:val="1"/>
+      <w:numFmt w:val="decimal"/>
+      <w:lvlText w:val="%4."/>
+      <w:lvlJc w:val="left"/>
+      <w:pPr>
+        <w:ind w:left="2880" w:hanging="360"/>
+      </w:pPr>
+    </w:lvl>
+    <w:lvl w:ilvl="4" w:tplc="04100019" w:tentative="1">
+      <w:start w:val="1"/>
+      <w:numFmt w:val="lowerLetter"/>
+      <w:lvlText w:val="%5."/>
+      <w:lvlJc w:val="left"/>
+      <w:pPr>
+        <w:ind w:left="3600" w:hanging="360"/>
+      </w:pPr>
+    </w:lvl>
+    <w:lvl w:ilvl="5" w:tplc="0410001B" w:tentative="1">
+      <w:start w:val="1"/>
+      <w:numFmt w:val="lowerRoman"/>
+      <w:lvlText w:val="%6."/>
+      <w:lvlJc w:val="right"/>
+      <w:pPr>
+        <w:ind w:left="4320" w:hanging="180"/>
+      </w:pPr>
+    </w:lvl>
+    <w:lvl w:ilvl="6" w:tplc="0410000F" w:tentative="1">
+      <w:start w:val="1"/>
+      <w:numFmt w:val="decimal"/>
+      <w:lvlText w:val="%7."/>
+      <w:lvlJc w:val="left"/>
+      <w:pPr>
+        <w:ind w:left="5040" w:hanging="360"/>
+      </w:pPr>
+    </w:lvl>
+    <w:lvl w:ilvl="7" w:tplc="04100019" w:tentative="1">
+      <w:start w:val="1"/>
+      <w:numFmt w:val="lowerLetter"/>
+      <w:lvlText w:val="%8."/>
+      <w:lvlJc w:val="left"/>
+      <w:pPr>
+        <w:ind w:left="5760" w:hanging="360"/>
+      </w:pPr>
+    </w:lvl>
+    <w:lvl w:ilvl="8" w:tplc="0410001B" w:tentative="1">
+      <w:start w:val="1"/>
+      <w:numFmt w:val="lowerRoman"/>
+      <w:lvlText w:val="%9."/>
+      <w:lvlJc w:val="right"/>
+      <w:pPr>
+        <w:ind w:left="6480" w:hanging="180"/>
+      </w:pPr>
+    </w:lvl>
+  </w:abstractNum>
+  <w:abstractNum w:abstractNumId="11" w15:restartNumberingAfterBreak="0">
+    <w:nsid w:val="5097764E"/>
+    <w:multiLevelType w:val="hybridMultilevel"/>
+    <w:tmpl w:val="D3A8613C"/>
+    <w:lvl w:ilvl="0" w:tplc="9A4CC050">
+      <w:start w:val="1"/>
+      <w:numFmt w:val="decimal"/>
+      <w:lvlText w:val="02.%1."/>
+      <w:lvlJc w:val="center"/>
+      <w:pPr>
+        <w:ind w:left="720" w:hanging="360"/>
+      </w:pPr>
+      <w:rPr>
+        <w:rFonts w:hint="default"/>
+      </w:rPr>
+    </w:lvl>
+    <w:lvl w:ilvl="1" w:tplc="06CE8220">
+      <w:start w:val="1"/>
+      <w:numFmt w:val="lowerLetter"/>
+      <w:lvlText w:val="02.13%2."/>
+      <w:lvlJc w:val="center"/>
+      <w:pPr>
+        <w:ind w:left="1352" w:hanging="360"/>
+      </w:pPr>
+      <w:rPr>
+        <w:rFonts w:hint="default"/>
+      </w:rPr>
+    </w:lvl>
+    <w:lvl w:ilvl="2" w:tplc="0410001B">
+      <w:start w:val="1"/>
+      <w:numFmt w:val="lowerRoman"/>
+      <w:lvlText w:val="%3."/>
+      <w:lvlJc w:val="right"/>
+      <w:pPr>
+        <w:ind w:left="2160" w:hanging="180"/>
+      </w:pPr>
+    </w:lvl>
+    <w:lvl w:ilvl="3" w:tplc="0410000F" w:tentative="1">
+      <w:start w:val="1"/>
+      <w:numFmt w:val="decimal"/>
+      <w:lvlText w:val="%4."/>
+      <w:lvlJc w:val="left"/>
+      <w:pPr>
+        <w:ind w:left="2880" w:hanging="360"/>
+      </w:pPr>
+    </w:lvl>
+    <w:lvl w:ilvl="4" w:tplc="04100019" w:tentative="1">
+      <w:start w:val="1"/>
+      <w:numFmt w:val="lowerLetter"/>
+      <w:lvlText w:val="%5."/>
+      <w:lvlJc w:val="left"/>
+      <w:pPr>
+        <w:ind w:left="3600" w:hanging="360"/>
+      </w:pPr>
+    </w:lvl>
+    <w:lvl w:ilvl="5" w:tplc="0410001B" w:tentative="1">
+      <w:start w:val="1"/>
+      <w:numFmt w:val="lowerRoman"/>
+      <w:lvlText w:val="%6."/>
+      <w:lvlJc w:val="right"/>
+      <w:pPr>
+        <w:ind w:left="4320" w:hanging="180"/>
+      </w:pPr>
+    </w:lvl>
+    <w:lvl w:ilvl="6" w:tplc="0410000F" w:tentative="1">
+      <w:start w:val="1"/>
+      <w:numFmt w:val="decimal"/>
+      <w:lvlText w:val="%7."/>
+      <w:lvlJc w:val="left"/>
+      <w:pPr>
+        <w:ind w:left="5040" w:hanging="360"/>
+      </w:pPr>
+    </w:lvl>
+    <w:lvl w:ilvl="7" w:tplc="04100019" w:tentative="1">
+      <w:start w:val="1"/>
+      <w:numFmt w:val="lowerLetter"/>
+      <w:lvlText w:val="%8."/>
+      <w:lvlJc w:val="left"/>
+      <w:pPr>
+        <w:ind w:left="5760" w:hanging="360"/>
+      </w:pPr>
+    </w:lvl>
+    <w:lvl w:ilvl="8" w:tplc="0410001B" w:tentative="1">
+      <w:start w:val="1"/>
+      <w:numFmt w:val="lowerRoman"/>
+      <w:lvlText w:val="%9."/>
+      <w:lvlJc w:val="right"/>
+      <w:pPr>
+        <w:ind w:left="6480" w:hanging="180"/>
+      </w:pPr>
+    </w:lvl>
+  </w:abstractNum>
+  <w:abstractNum w:abstractNumId="12" w15:restartNumberingAfterBreak="0">
     <w:nsid w:val="53F067B0"/>
     <w:multiLevelType w:val="hybridMultilevel"/>
     <w:tmpl w:val="2FBA473E"/>
@@ -2931,7 +5510,99 @@
       </w:pPr>
     </w:lvl>
   </w:abstractNum>
-  <w:abstractNum w:abstractNumId="7" w15:restartNumberingAfterBreak="0">
+  <w:abstractNum w:abstractNumId="13" w15:restartNumberingAfterBreak="0">
+    <w:nsid w:val="546D258A"/>
+    <w:multiLevelType w:val="hybridMultilevel"/>
+    <w:tmpl w:val="8C40DAB0"/>
+    <w:lvl w:ilvl="0" w:tplc="9A4CC050">
+      <w:start w:val="1"/>
+      <w:numFmt w:val="decimal"/>
+      <w:lvlText w:val="02.%1."/>
+      <w:lvlJc w:val="center"/>
+      <w:pPr>
+        <w:ind w:left="720" w:hanging="360"/>
+      </w:pPr>
+      <w:rPr>
+        <w:rFonts w:hint="default"/>
+      </w:rPr>
+    </w:lvl>
+    <w:lvl w:ilvl="1" w:tplc="EC1C8868">
+      <w:start w:val="1"/>
+      <w:numFmt w:val="lowerLetter"/>
+      <w:lvlText w:val="02.15%2."/>
+      <w:lvlJc w:val="center"/>
+      <w:pPr>
+        <w:ind w:left="1352" w:hanging="360"/>
+      </w:pPr>
+      <w:rPr>
+        <w:rFonts w:hint="default"/>
+      </w:rPr>
+    </w:lvl>
+    <w:lvl w:ilvl="2" w:tplc="0410001B">
+      <w:start w:val="1"/>
+      <w:numFmt w:val="lowerRoman"/>
+      <w:lvlText w:val="%3."/>
+      <w:lvlJc w:val="right"/>
+      <w:pPr>
+        <w:ind w:left="2160" w:hanging="180"/>
+      </w:pPr>
+    </w:lvl>
+    <w:lvl w:ilvl="3" w:tplc="0410000F" w:tentative="1">
+      <w:start w:val="1"/>
+      <w:numFmt w:val="decimal"/>
+      <w:lvlText w:val="%4."/>
+      <w:lvlJc w:val="left"/>
+      <w:pPr>
+        <w:ind w:left="2880" w:hanging="360"/>
+      </w:pPr>
+    </w:lvl>
+    <w:lvl w:ilvl="4" w:tplc="04100019" w:tentative="1">
+      <w:start w:val="1"/>
+      <w:numFmt w:val="lowerLetter"/>
+      <w:lvlText w:val="%5."/>
+      <w:lvlJc w:val="left"/>
+      <w:pPr>
+        <w:ind w:left="3600" w:hanging="360"/>
+      </w:pPr>
+    </w:lvl>
+    <w:lvl w:ilvl="5" w:tplc="0410001B" w:tentative="1">
+      <w:start w:val="1"/>
+      <w:numFmt w:val="lowerRoman"/>
+      <w:lvlText w:val="%6."/>
+      <w:lvlJc w:val="right"/>
+      <w:pPr>
+        <w:ind w:left="4320" w:hanging="180"/>
+      </w:pPr>
+    </w:lvl>
+    <w:lvl w:ilvl="6" w:tplc="0410000F" w:tentative="1">
+      <w:start w:val="1"/>
+      <w:numFmt w:val="decimal"/>
+      <w:lvlText w:val="%7."/>
+      <w:lvlJc w:val="left"/>
+      <w:pPr>
+        <w:ind w:left="5040" w:hanging="360"/>
+      </w:pPr>
+    </w:lvl>
+    <w:lvl w:ilvl="7" w:tplc="04100019" w:tentative="1">
+      <w:start w:val="1"/>
+      <w:numFmt w:val="lowerLetter"/>
+      <w:lvlText w:val="%8."/>
+      <w:lvlJc w:val="left"/>
+      <w:pPr>
+        <w:ind w:left="5760" w:hanging="360"/>
+      </w:pPr>
+    </w:lvl>
+    <w:lvl w:ilvl="8" w:tplc="0410001B" w:tentative="1">
+      <w:start w:val="1"/>
+      <w:numFmt w:val="lowerRoman"/>
+      <w:lvlText w:val="%9."/>
+      <w:lvlJc w:val="right"/>
+      <w:pPr>
+        <w:ind w:left="6480" w:hanging="180"/>
+      </w:pPr>
+    </w:lvl>
+  </w:abstractNum>
+  <w:abstractNum w:abstractNumId="14" w15:restartNumberingAfterBreak="0">
     <w:nsid w:val="58D0692E"/>
     <w:multiLevelType w:val="hybridMultilevel"/>
     <w:tmpl w:val="D5223B72"/>
@@ -2953,7 +5624,7 @@
       <w:lvlText w:val="01.9%2."/>
       <w:lvlJc w:val="center"/>
       <w:pPr>
-        <w:ind w:left="1440" w:hanging="360"/>
+        <w:ind w:left="1352" w:hanging="360"/>
       </w:pPr>
       <w:rPr>
         <w:rFonts w:hint="default"/>
@@ -3023,7 +5694,99 @@
       </w:pPr>
     </w:lvl>
   </w:abstractNum>
-  <w:abstractNum w:abstractNumId="8" w15:restartNumberingAfterBreak="0">
+  <w:abstractNum w:abstractNumId="15" w15:restartNumberingAfterBreak="0">
+    <w:nsid w:val="5B0F2846"/>
+    <w:multiLevelType w:val="hybridMultilevel"/>
+    <w:tmpl w:val="87461DF4"/>
+    <w:lvl w:ilvl="0" w:tplc="8A5694A0">
+      <w:start w:val="1"/>
+      <w:numFmt w:val="lowerLetter"/>
+      <w:lvlText w:val="0.1%1."/>
+      <w:lvlJc w:val="center"/>
+      <w:pPr>
+        <w:ind w:left="720" w:hanging="360"/>
+      </w:pPr>
+      <w:rPr>
+        <w:rFonts w:hint="default"/>
+      </w:rPr>
+    </w:lvl>
+    <w:lvl w:ilvl="1" w:tplc="83AAAC46">
+      <w:start w:val="1"/>
+      <w:numFmt w:val="lowerLetter"/>
+      <w:lvlText w:val="01.5%2."/>
+      <w:lvlJc w:val="center"/>
+      <w:pPr>
+        <w:ind w:left="1211" w:hanging="360"/>
+      </w:pPr>
+      <w:rPr>
+        <w:rFonts w:hint="default"/>
+      </w:rPr>
+    </w:lvl>
+    <w:lvl w:ilvl="2" w:tplc="0410001B" w:tentative="1">
+      <w:start w:val="1"/>
+      <w:numFmt w:val="lowerRoman"/>
+      <w:lvlText w:val="%3."/>
+      <w:lvlJc w:val="right"/>
+      <w:pPr>
+        <w:ind w:left="2160" w:hanging="180"/>
+      </w:pPr>
+    </w:lvl>
+    <w:lvl w:ilvl="3" w:tplc="0410000F" w:tentative="1">
+      <w:start w:val="1"/>
+      <w:numFmt w:val="decimal"/>
+      <w:lvlText w:val="%4."/>
+      <w:lvlJc w:val="left"/>
+      <w:pPr>
+        <w:ind w:left="2880" w:hanging="360"/>
+      </w:pPr>
+    </w:lvl>
+    <w:lvl w:ilvl="4" w:tplc="04100019" w:tentative="1">
+      <w:start w:val="1"/>
+      <w:numFmt w:val="lowerLetter"/>
+      <w:lvlText w:val="%5."/>
+      <w:lvlJc w:val="left"/>
+      <w:pPr>
+        <w:ind w:left="3600" w:hanging="360"/>
+      </w:pPr>
+    </w:lvl>
+    <w:lvl w:ilvl="5" w:tplc="0410001B" w:tentative="1">
+      <w:start w:val="1"/>
+      <w:numFmt w:val="lowerRoman"/>
+      <w:lvlText w:val="%6."/>
+      <w:lvlJc w:val="right"/>
+      <w:pPr>
+        <w:ind w:left="4320" w:hanging="180"/>
+      </w:pPr>
+    </w:lvl>
+    <w:lvl w:ilvl="6" w:tplc="0410000F" w:tentative="1">
+      <w:start w:val="1"/>
+      <w:numFmt w:val="decimal"/>
+      <w:lvlText w:val="%7."/>
+      <w:lvlJc w:val="left"/>
+      <w:pPr>
+        <w:ind w:left="5040" w:hanging="360"/>
+      </w:pPr>
+    </w:lvl>
+    <w:lvl w:ilvl="7" w:tplc="04100019" w:tentative="1">
+      <w:start w:val="1"/>
+      <w:numFmt w:val="lowerLetter"/>
+      <w:lvlText w:val="%8."/>
+      <w:lvlJc w:val="left"/>
+      <w:pPr>
+        <w:ind w:left="5760" w:hanging="360"/>
+      </w:pPr>
+    </w:lvl>
+    <w:lvl w:ilvl="8" w:tplc="0410001B" w:tentative="1">
+      <w:start w:val="1"/>
+      <w:numFmt w:val="lowerRoman"/>
+      <w:lvlText w:val="%9."/>
+      <w:lvlJc w:val="right"/>
+      <w:pPr>
+        <w:ind w:left="6480" w:hanging="180"/>
+      </w:pPr>
+    </w:lvl>
+  </w:abstractNum>
+  <w:abstractNum w:abstractNumId="16" w15:restartNumberingAfterBreak="0">
     <w:nsid w:val="5BAE6CC8"/>
     <w:multiLevelType w:val="hybridMultilevel"/>
     <w:tmpl w:val="6CB258EC"/>
@@ -3115,7 +5878,102 @@
       </w:pPr>
     </w:lvl>
   </w:abstractNum>
-  <w:abstractNum w:abstractNumId="9" w15:restartNumberingAfterBreak="0">
+  <w:abstractNum w:abstractNumId="17" w15:restartNumberingAfterBreak="0">
+    <w:nsid w:val="64EF0226"/>
+    <w:multiLevelType w:val="hybridMultilevel"/>
+    <w:tmpl w:val="75944212"/>
+    <w:lvl w:ilvl="0" w:tplc="9A4CC050">
+      <w:start w:val="1"/>
+      <w:numFmt w:val="decimal"/>
+      <w:lvlText w:val="02.%1."/>
+      <w:lvlJc w:val="center"/>
+      <w:pPr>
+        <w:ind w:left="720" w:hanging="360"/>
+      </w:pPr>
+      <w:rPr>
+        <w:rFonts w:hint="default"/>
+      </w:rPr>
+    </w:lvl>
+    <w:lvl w:ilvl="1" w:tplc="F66E6860">
+      <w:start w:val="1"/>
+      <w:numFmt w:val="lowerLetter"/>
+      <w:lvlText w:val="02.16%2."/>
+      <w:lvlJc w:val="center"/>
+      <w:pPr>
+        <w:ind w:left="1352" w:hanging="360"/>
+      </w:pPr>
+      <w:rPr>
+        <w:rFonts w:hint="default"/>
+      </w:rPr>
+    </w:lvl>
+    <w:lvl w:ilvl="2" w:tplc="04100001">
+      <w:start w:val="1"/>
+      <w:numFmt w:val="bullet"/>
+      <w:lvlText w:val=""/>
+      <w:lvlJc w:val="left"/>
+      <w:pPr>
+        <w:ind w:left="2160" w:hanging="180"/>
+      </w:pPr>
+      <w:rPr>
+        <w:rFonts w:ascii="Symbol" w:hAnsi="Symbol" w:hint="default"/>
+      </w:rPr>
+    </w:lvl>
+    <w:lvl w:ilvl="3" w:tplc="0410000F" w:tentative="1">
+      <w:start w:val="1"/>
+      <w:numFmt w:val="decimal"/>
+      <w:lvlText w:val="%4."/>
+      <w:lvlJc w:val="left"/>
+      <w:pPr>
+        <w:ind w:left="2880" w:hanging="360"/>
+      </w:pPr>
+    </w:lvl>
+    <w:lvl w:ilvl="4" w:tplc="04100019" w:tentative="1">
+      <w:start w:val="1"/>
+      <w:numFmt w:val="lowerLetter"/>
+      <w:lvlText w:val="%5."/>
+      <w:lvlJc w:val="left"/>
+      <w:pPr>
+        <w:ind w:left="3600" w:hanging="360"/>
+      </w:pPr>
+    </w:lvl>
+    <w:lvl w:ilvl="5" w:tplc="0410001B" w:tentative="1">
+      <w:start w:val="1"/>
+      <w:numFmt w:val="lowerRoman"/>
+      <w:lvlText w:val="%6."/>
+      <w:lvlJc w:val="right"/>
+      <w:pPr>
+        <w:ind w:left="4320" w:hanging="180"/>
+      </w:pPr>
+    </w:lvl>
+    <w:lvl w:ilvl="6" w:tplc="0410000F" w:tentative="1">
+      <w:start w:val="1"/>
+      <w:numFmt w:val="decimal"/>
+      <w:lvlText w:val="%7."/>
+      <w:lvlJc w:val="left"/>
+      <w:pPr>
+        <w:ind w:left="5040" w:hanging="360"/>
+      </w:pPr>
+    </w:lvl>
+    <w:lvl w:ilvl="7" w:tplc="04100019" w:tentative="1">
+      <w:start w:val="1"/>
+      <w:numFmt w:val="lowerLetter"/>
+      <w:lvlText w:val="%8."/>
+      <w:lvlJc w:val="left"/>
+      <w:pPr>
+        <w:ind w:left="5760" w:hanging="360"/>
+      </w:pPr>
+    </w:lvl>
+    <w:lvl w:ilvl="8" w:tplc="0410001B" w:tentative="1">
+      <w:start w:val="1"/>
+      <w:numFmt w:val="lowerRoman"/>
+      <w:lvlText w:val="%9."/>
+      <w:lvlJc w:val="right"/>
+      <w:pPr>
+        <w:ind w:left="6480" w:hanging="180"/>
+      </w:pPr>
+    </w:lvl>
+  </w:abstractNum>
+  <w:abstractNum w:abstractNumId="18" w15:restartNumberingAfterBreak="0">
     <w:nsid w:val="65275972"/>
     <w:multiLevelType w:val="hybridMultilevel"/>
     <w:tmpl w:val="2E365924"/>
@@ -3137,7 +5995,7 @@
       <w:lvlText w:val="02.8%2."/>
       <w:lvlJc w:val="center"/>
       <w:pPr>
-        <w:ind w:left="1440" w:hanging="360"/>
+        <w:ind w:left="1352" w:hanging="360"/>
       </w:pPr>
       <w:rPr>
         <w:rFonts w:hint="default"/>
@@ -3207,7 +6065,7 @@
       </w:pPr>
     </w:lvl>
   </w:abstractNum>
-  <w:abstractNum w:abstractNumId="10" w15:restartNumberingAfterBreak="0">
+  <w:abstractNum w:abstractNumId="19" w15:restartNumberingAfterBreak="0">
     <w:nsid w:val="72A20EE4"/>
     <w:multiLevelType w:val="hybridMultilevel"/>
     <w:tmpl w:val="1BA046FC"/>
@@ -3299,7 +6157,7 @@
       </w:pPr>
     </w:lvl>
   </w:abstractNum>
-  <w:abstractNum w:abstractNumId="11" w15:restartNumberingAfterBreak="0">
+  <w:abstractNum w:abstractNumId="20" w15:restartNumberingAfterBreak="0">
     <w:nsid w:val="76946343"/>
     <w:multiLevelType w:val="hybridMultilevel"/>
     <w:tmpl w:val="94B46022"/>
@@ -3321,7 +6179,7 @@
       <w:lvlText w:val="02.7%2."/>
       <w:lvlJc w:val="center"/>
       <w:pPr>
-        <w:ind w:left="1440" w:hanging="360"/>
+        <w:ind w:left="1352" w:hanging="360"/>
       </w:pPr>
       <w:rPr>
         <w:rFonts w:hint="default"/>
@@ -3391,7 +6249,7 @@
       </w:pPr>
     </w:lvl>
   </w:abstractNum>
-  <w:abstractNum w:abstractNumId="12" w15:restartNumberingAfterBreak="0">
+  <w:abstractNum w:abstractNumId="21" w15:restartNumberingAfterBreak="0">
     <w:nsid w:val="77B8262A"/>
     <w:multiLevelType w:val="hybridMultilevel"/>
     <w:tmpl w:val="B82E3C92"/>
@@ -3505,43 +6363,70 @@
     </w:lvl>
   </w:abstractNum>
   <w:num w:numId="1">
+    <w:abstractNumId w:val="21"/>
+  </w:num>
+  <w:num w:numId="2">
+    <w:abstractNumId w:val="19"/>
+  </w:num>
+  <w:num w:numId="3">
+    <w:abstractNumId w:val="9"/>
+  </w:num>
+  <w:num w:numId="4">
+    <w:abstractNumId w:val="7"/>
+  </w:num>
+  <w:num w:numId="5">
     <w:abstractNumId w:val="12"/>
   </w:num>
-  <w:num w:numId="2">
+  <w:num w:numId="6">
+    <w:abstractNumId w:val="8"/>
+  </w:num>
+  <w:num w:numId="7">
+    <w:abstractNumId w:val="5"/>
+  </w:num>
+  <w:num w:numId="8">
+    <w:abstractNumId w:val="16"/>
+  </w:num>
+  <w:num w:numId="9">
+    <w:abstractNumId w:val="3"/>
+  </w:num>
+  <w:num w:numId="10">
+    <w:abstractNumId w:val="20"/>
+  </w:num>
+  <w:num w:numId="11">
+    <w:abstractNumId w:val="18"/>
+  </w:num>
+  <w:num w:numId="12">
+    <w:abstractNumId w:val="14"/>
+  </w:num>
+  <w:num w:numId="13">
+    <w:abstractNumId w:val="6"/>
+  </w:num>
+  <w:num w:numId="14">
+    <w:abstractNumId w:val="4"/>
+  </w:num>
+  <w:num w:numId="15">
+    <w:abstractNumId w:val="0"/>
+  </w:num>
+  <w:num w:numId="16">
+    <w:abstractNumId w:val="2"/>
+  </w:num>
+  <w:num w:numId="17">
+    <w:abstractNumId w:val="1"/>
+  </w:num>
+  <w:num w:numId="18">
+    <w:abstractNumId w:val="11"/>
+  </w:num>
+  <w:num w:numId="19">
     <w:abstractNumId w:val="10"/>
   </w:num>
-  <w:num w:numId="3">
-    <w:abstractNumId w:val="5"/>
+  <w:num w:numId="20">
+    <w:abstractNumId w:val="13"/>
   </w:num>
-  <w:num w:numId="4">
-    <w:abstractNumId w:val="3"/>
+  <w:num w:numId="21">
+    <w:abstractNumId w:val="15"/>
   </w:num>
-  <w:num w:numId="5">
-    <w:abstractNumId w:val="6"/>
-  </w:num>
-  <w:num w:numId="6">
-    <w:abstractNumId w:val="4"/>
-  </w:num>
-  <w:num w:numId="7">
-    <w:abstractNumId w:val="1"/>
-  </w:num>
-  <w:num w:numId="8">
-    <w:abstractNumId w:val="8"/>
-  </w:num>
-  <w:num w:numId="9">
-    <w:abstractNumId w:val="0"/>
-  </w:num>
-  <w:num w:numId="10">
-    <w:abstractNumId w:val="11"/>
-  </w:num>
-  <w:num w:numId="11">
-    <w:abstractNumId w:val="9"/>
-  </w:num>
-  <w:num w:numId="12">
-    <w:abstractNumId w:val="7"/>
-  </w:num>
-  <w:num w:numId="13">
-    <w:abstractNumId w:val="2"/>
+  <w:num w:numId="22">
+    <w:abstractNumId w:val="17"/>
   </w:num>
 </w:numbering>
 </file>
@@ -3977,6 +6862,17 @@
       <w:contextualSpacing/>
     </w:pPr>
   </w:style>
+  <w:style w:type="character" w:styleId="Collegamentoipertestuale">
+    <w:name w:val="Hyperlink"/>
+    <w:basedOn w:val="Carpredefinitoparagrafo"/>
+    <w:uiPriority w:val="99"/>
+    <w:unhideWhenUsed/>
+    <w:rsid w:val="008256A3"/>
+    <w:rPr>
+      <w:color w:val="0563C1" w:themeColor="hyperlink"/>
+      <w:u w:val="single"/>
+    </w:rPr>
+  </w:style>
 </w:styles>
 </file>
 

</xml_diff>

<commit_message>
Adjusted stuff in Summons
</commit_message>
<xml_diff>
--- a/YuGiOh Rulebook.docx
+++ b/YuGiOh Rulebook.docx
@@ -1038,49 +1038,7 @@
         <w:rPr>
           <w:lang w:val="en-US"/>
         </w:rPr>
-        <w:t xml:space="preserve"> the following: Aqua, Beast, Beast-Warrior, </w:t>
-      </w:r>
-      <w:proofErr w:type="spellStart"/>
-      <w:r>
-        <w:rPr>
-          <w:lang w:val="en-US"/>
-        </w:rPr>
-        <w:t>Cyberse</w:t>
-      </w:r>
-      <w:proofErr w:type="spellEnd"/>
-      <w:r>
-        <w:rPr>
-          <w:lang w:val="en-US"/>
-        </w:rPr>
-        <w:t xml:space="preserve">, Dinosaur, Divine-Beast, Dragon, Fairy, Fiend, Fish, Illusion, Insect, Machine, Plant, Psychic, Pyro, Reptile, Rock, Sea Serpent, </w:t>
-      </w:r>
-      <w:proofErr w:type="spellStart"/>
-      <w:r>
-        <w:rPr>
-          <w:lang w:val="en-US"/>
-        </w:rPr>
-        <w:t>Spellcaster</w:t>
-      </w:r>
-      <w:proofErr w:type="spellEnd"/>
-      <w:r>
-        <w:rPr>
-          <w:lang w:val="en-US"/>
-        </w:rPr>
-        <w:t xml:space="preserve">, Thunder, Warrior, Winged Beast, </w:t>
-      </w:r>
-      <w:proofErr w:type="spellStart"/>
-      <w:r>
-        <w:rPr>
-          <w:lang w:val="en-US"/>
-        </w:rPr>
-        <w:t>Wyrm</w:t>
-      </w:r>
-      <w:proofErr w:type="spellEnd"/>
-      <w:r>
-        <w:rPr>
-          <w:lang w:val="en-US"/>
-        </w:rPr>
-        <w:t>, and Zombie.</w:t>
+        <w:t xml:space="preserve"> the following: Aqua, Beast, Beast-Warrior, Cyberse, Dinosaur, Divine-Beast, Dragon, Fairy, Fiend, Fish, Illusion, Insect, Machine, Plant, Psychic, Pyro, Reptile, Rock, Sea Serpent, Spellcaster, Thunder, Warrior, Winged Beast, Wyrm, and Zombie.</w:t>
       </w:r>
       <w:r>
         <w:rPr>
@@ -1201,21 +1159,7 @@
         <w:rPr>
           <w:lang w:val="en-US"/>
         </w:rPr>
-        <w:t xml:space="preserve"> </w:t>
-      </w:r>
-      <w:proofErr w:type="gramStart"/>
-      <w:r>
-        <w:rPr>
-          <w:lang w:val="en-US"/>
-        </w:rPr>
-        <w:t>TODO ???</w:t>
-      </w:r>
-      <w:proofErr w:type="gramEnd"/>
-      <w:r>
-        <w:rPr>
-          <w:lang w:val="en-US"/>
-        </w:rPr>
-        <w:t xml:space="preserve"> ATK</w:t>
+        <w:t xml:space="preserve"> TODO ??? ATK</w:t>
       </w:r>
     </w:p>
     <w:p>
@@ -1878,21 +1822,7 @@
         <w:rPr>
           <w:lang w:val="en-US"/>
         </w:rPr>
-        <w:t xml:space="preserve">While in face-down defense it’s placed horizontally in a monster zone with the front of the card facing down. All the characteristic of the card </w:t>
-      </w:r>
-      <w:proofErr w:type="gramStart"/>
-      <w:r>
-        <w:rPr>
-          <w:lang w:val="en-US"/>
-        </w:rPr>
-        <w:t>are</w:t>
-      </w:r>
-      <w:proofErr w:type="gramEnd"/>
-      <w:r>
-        <w:rPr>
-          <w:lang w:val="en-US"/>
-        </w:rPr>
-        <w:t xml:space="preserve"> known only to the controller of the card.</w:t>
+        <w:t>While in face-down defense it’s placed horizontally in a monster zone with the front of the card facing down. All the characteristic of the card are known only to the controller of the card.</w:t>
       </w:r>
     </w:p>
     <w:p>
@@ -3339,21 +3269,7 @@
         <w:rPr>
           <w:lang w:val="en-US"/>
         </w:rPr>
-        <w:t xml:space="preserve">Most Spirit Monsters Cannot </w:t>
-      </w:r>
-      <w:proofErr w:type="gramStart"/>
-      <w:r>
-        <w:rPr>
-          <w:lang w:val="en-US"/>
-        </w:rPr>
-        <w:t>be</w:t>
-      </w:r>
-      <w:proofErr w:type="gramEnd"/>
-      <w:r>
-        <w:rPr>
-          <w:lang w:val="en-US"/>
-        </w:rPr>
-        <w:t xml:space="preserve"> Special Summoned and will return to the hand if they were Normal/Tribute Summoned or flipped face-up.</w:t>
+        <w:t>Most Spirit Monsters Cannot be Special Summoned and will return to the hand if they were Normal/Tribute Summoned or flipped face-up.</w:t>
       </w:r>
     </w:p>
     <w:p>
@@ -3391,21 +3307,7 @@
         <w:rPr>
           <w:lang w:val="en-US"/>
         </w:rPr>
-        <w:t xml:space="preserve">Han-Shi </w:t>
-      </w:r>
-      <w:proofErr w:type="spellStart"/>
-      <w:r>
-        <w:rPr>
-          <w:lang w:val="en-US"/>
-        </w:rPr>
-        <w:t>Kyudo</w:t>
-      </w:r>
-      <w:proofErr w:type="spellEnd"/>
-      <w:r>
-        <w:rPr>
-          <w:lang w:val="en-US"/>
-        </w:rPr>
-        <w:t xml:space="preserve"> Spirit</w:t>
+        <w:t>Han-Shi Kyudo Spirit</w:t>
       </w:r>
       <w:r>
         <w:rPr>
@@ -3441,21 +3343,7 @@
         <w:rPr>
           <w:lang w:val="en-US"/>
         </w:rPr>
-        <w:t>Yoko-</w:t>
-      </w:r>
-      <w:proofErr w:type="spellStart"/>
-      <w:r>
-        <w:rPr>
-          <w:lang w:val="en-US"/>
-        </w:rPr>
-        <w:t>Zuna</w:t>
-      </w:r>
-      <w:proofErr w:type="spellEnd"/>
-      <w:r>
-        <w:rPr>
-          <w:lang w:val="en-US"/>
-        </w:rPr>
-        <w:t xml:space="preserve"> Sumo Spirit</w:t>
+        <w:t>Yoko-Zuna Sumo Spirit</w:t>
       </w:r>
       <w:r>
         <w:rPr>
@@ -3500,21 +3388,7 @@
           <w:lang w:val="en-US"/>
         </w:rPr>
         <w:lastRenderedPageBreak/>
-        <w:t xml:space="preserve">Most other Spirit Monsters Cannot </w:t>
-      </w:r>
-      <w:proofErr w:type="gramStart"/>
-      <w:r>
-        <w:rPr>
-          <w:lang w:val="en-US"/>
-        </w:rPr>
-        <w:t>be</w:t>
-      </w:r>
-      <w:proofErr w:type="gramEnd"/>
-      <w:r>
-        <w:rPr>
-          <w:lang w:val="en-US"/>
-        </w:rPr>
-        <w:t xml:space="preserve"> Normal/Tribute Summoned or Normal/Tribute Set and will return to the hand if they were Special Summoned.</w:t>
+        <w:t>Most other Spirit Monsters Cannot be Normal/Tribute Summoned or Normal/Tribute Set and will return to the hand if they were Special Summoned.</w:t>
       </w:r>
     </w:p>
     <w:p>
@@ -3710,21 +3584,7 @@
         <w:rPr>
           <w:lang w:val="en-US"/>
         </w:rPr>
-        <w:t xml:space="preserve"> Union Monster have an effect that allows them to equip themselves to a Monster or </w:t>
-      </w:r>
-      <w:proofErr w:type="spellStart"/>
-      <w:r>
-        <w:rPr>
-          <w:lang w:val="en-US"/>
-        </w:rPr>
-        <w:t>unequip</w:t>
-      </w:r>
-      <w:proofErr w:type="spellEnd"/>
-      <w:r>
-        <w:rPr>
-          <w:lang w:val="en-US"/>
-        </w:rPr>
-        <w:t xml:space="preserve"> themselves and Special Summon themselves.</w:t>
+        <w:t xml:space="preserve"> Union Monster have an effect that allows them to equip themselves to a Monster or unequip themselves and Special Summon themselves.</w:t>
       </w:r>
     </w:p>
     <w:p>
@@ -4202,7 +4062,6 @@
         </w:rPr>
         <w:t xml:space="preserve">If the text of the card contains “Must be [Summon Procedure]” and not “Must first be [Summon </w:t>
       </w:r>
-      <w:proofErr w:type="gramStart"/>
       <w:r>
         <w:rPr>
           <w:lang w:val="en-US"/>
@@ -4213,14 +4072,7 @@
         <w:rPr>
           <w:lang w:val="en-US"/>
         </w:rPr>
-        <w:t>]“</w:t>
-      </w:r>
-      <w:proofErr w:type="gramEnd"/>
-      <w:r>
-        <w:rPr>
-          <w:lang w:val="en-US"/>
-        </w:rPr>
-        <w:t xml:space="preserve"> that Monster cannot be Special Summoned by other effect even after they are Properly Special Summoned. Some older cards may have written “</w:t>
+        <w:t>]“ that Monster cannot be Special Summoned by other effect even after they are Properly Special Summoned. Some older cards may have written “</w:t>
       </w:r>
       <w:r>
         <w:rPr>
@@ -4441,16 +4293,8 @@
         <w:rPr>
           <w:lang w:val="en-US"/>
         </w:rPr>
-        <w:t xml:space="preserve">Blue Mountain </w:t>
-      </w:r>
-      <w:proofErr w:type="spellStart"/>
-      <w:r>
-        <w:rPr>
-          <w:lang w:val="en-US"/>
-        </w:rPr>
-        <w:t>Butterspy</w:t>
-      </w:r>
-      <w:proofErr w:type="spellEnd"/>
+        <w:t>Blue Mountain Butterspy</w:t>
+      </w:r>
       <w:r>
         <w:rPr>
           <w:lang w:val="en-US"/>
@@ -4469,19 +4313,11 @@
         </w:rPr>
         <w:t>” and “</w:t>
       </w:r>
-      <w:proofErr w:type="spellStart"/>
-      <w:r>
-        <w:rPr>
-          <w:lang w:val="en-US"/>
-        </w:rPr>
-        <w:t>Jormungardr</w:t>
-      </w:r>
-      <w:proofErr w:type="spellEnd"/>
-      <w:r>
-        <w:rPr>
-          <w:lang w:val="en-US"/>
-        </w:rPr>
-        <w:t xml:space="preserve"> the Nordic Serpent</w:t>
+      <w:r>
+        <w:rPr>
+          <w:lang w:val="en-US"/>
+        </w:rPr>
+        <w:t>Jormungardr the Nordic Serpent</w:t>
       </w:r>
       <w:r>
         <w:rPr>
@@ -6054,14 +5890,12 @@
         </w:rPr>
         <w:t xml:space="preserve">Window the Monster </w:t>
       </w:r>
-      <w:proofErr w:type="gramStart"/>
       <w:r>
         <w:rPr>
           <w:lang w:val="en-US"/>
         </w:rPr>
         <w:t>being</w:t>
       </w:r>
-      <w:proofErr w:type="gramEnd"/>
       <w:r>
         <w:rPr>
           <w:lang w:val="en-US"/>
@@ -6099,21 +5933,7 @@
         <w:rPr>
           <w:lang w:val="en-US"/>
         </w:rPr>
-        <w:t xml:space="preserve">A Monster </w:t>
-      </w:r>
-      <w:proofErr w:type="gramStart"/>
-      <w:r>
-        <w:rPr>
-          <w:lang w:val="en-US"/>
-        </w:rPr>
-        <w:t>being</w:t>
-      </w:r>
-      <w:proofErr w:type="gramEnd"/>
-      <w:r>
-        <w:rPr>
-          <w:lang w:val="en-US"/>
-        </w:rPr>
-        <w:t xml:space="preserve"> Summoned cannot activate its effects, its continuous effects do not apply and its substitution effects cannot be applied.</w:t>
+        <w:t>A Monster being Summoned cannot activate its effects, its continuous effects do not apply and its substitution effects cannot be applied.</w:t>
       </w:r>
     </w:p>
     <w:p>
@@ -6254,21 +6074,7 @@
         <w:rPr>
           <w:lang w:val="en-US"/>
         </w:rPr>
-        <w:t xml:space="preserve"> negate a Summon </w:t>
-      </w:r>
-      <w:proofErr w:type="gramStart"/>
-      <w:r>
-        <w:rPr>
-          <w:lang w:val="en-US"/>
-        </w:rPr>
-        <w:t>are</w:t>
-      </w:r>
-      <w:proofErr w:type="gramEnd"/>
-      <w:r>
-        <w:rPr>
-          <w:lang w:val="en-US"/>
-        </w:rPr>
-        <w:t xml:space="preserve"> Spell Speed 2 or higher.</w:t>
+        <w:t xml:space="preserve"> negate a Summon are Spell Speed 2 or higher.</w:t>
       </w:r>
     </w:p>
     <w:p>
@@ -6622,21 +6428,7 @@
         <w:rPr>
           <w:lang w:val="en-US"/>
         </w:rPr>
-        <w:t xml:space="preserve">To perform a </w:t>
-      </w:r>
-      <w:proofErr w:type="gramStart"/>
-      <w:r>
-        <w:rPr>
-          <w:lang w:val="en-US"/>
-        </w:rPr>
-        <w:t>Normal</w:t>
-      </w:r>
-      <w:proofErr w:type="gramEnd"/>
-      <w:r>
-        <w:rPr>
-          <w:lang w:val="en-US"/>
-        </w:rPr>
-        <w:t xml:space="preserve"> Summon of a Level 4 or lower Monster the player performing it places that Monster in face-up attack position from their hand to an unoccupied and usable Main Monster on their field. This is not considered a Tribute Summon.</w:t>
+        <w:t>To perform a Normal Summon of a Level 4 or lower Monster the player performing it places that Monster in face-up attack position from their hand to an unoccupied and usable Main Monster on their field. This is not considered a Tribute Summon.</w:t>
       </w:r>
     </w:p>
     <w:p>
@@ -6661,21 +6453,7 @@
         <w:rPr>
           <w:lang w:val="en-US"/>
         </w:rPr>
-        <w:t xml:space="preserve">To perform a </w:t>
-      </w:r>
-      <w:proofErr w:type="gramStart"/>
-      <w:r>
-        <w:rPr>
-          <w:lang w:val="en-US"/>
-        </w:rPr>
-        <w:t>Normal</w:t>
-      </w:r>
-      <w:proofErr w:type="gramEnd"/>
-      <w:r>
-        <w:rPr>
-          <w:lang w:val="en-US"/>
-        </w:rPr>
-        <w:t xml:space="preserve"> Summon of a Level 5 or 6 Monster the player performing it Tributes 1 Monster they control, then they place the Monster being Normal Summoned in face-up attack position. This is considered a Tribute Summon.</w:t>
+        <w:t>To perform a Normal Summon of a Level 5 or 6 Monster the player performing it Tributes 1 Monster they control, then they place the Monster being Normal Summoned in face-up attack position. This is considered a Tribute Summon.</w:t>
       </w:r>
     </w:p>
     <w:p>
@@ -6800,21 +6578,7 @@
         <w:rPr>
           <w:lang w:val="en-US"/>
         </w:rPr>
-        <w:t xml:space="preserve">To perform a </w:t>
-      </w:r>
-      <w:proofErr w:type="gramStart"/>
-      <w:r>
-        <w:rPr>
-          <w:lang w:val="en-US"/>
-        </w:rPr>
-        <w:t>Normal</w:t>
-      </w:r>
-      <w:proofErr w:type="gramEnd"/>
-      <w:r>
-        <w:rPr>
-          <w:lang w:val="en-US"/>
-        </w:rPr>
-        <w:t xml:space="preserve"> Summon of a Level 7 or higher Monster the player performing it Tributes 2 Monster they control, then they place the Monster being Normal Summoned in face-up attack position, this is considered a Tribute Summon.</w:t>
+        <w:t>To perform a Normal Summon of a Level 7 or higher Monster the player performing it Tributes 2 Monster they control, then they place the Monster being Normal Summoned in face-up attack position, this is considered a Tribute Summon.</w:t>
       </w:r>
     </w:p>
     <w:p>
@@ -6860,21 +6624,7 @@
         <w:rPr>
           <w:lang w:val="en-US"/>
         </w:rPr>
-        <w:t xml:space="preserve">While performing a Tribute Summon, </w:t>
-      </w:r>
-      <w:proofErr w:type="spellStart"/>
-      <w:r>
-        <w:rPr>
-          <w:lang w:val="en-US"/>
-        </w:rPr>
-        <w:t>tributing</w:t>
-      </w:r>
-      <w:proofErr w:type="spellEnd"/>
-      <w:r>
-        <w:rPr>
-          <w:lang w:val="en-US"/>
-        </w:rPr>
-        <w:t xml:space="preserve"> and Summoning the Monster happen sequentially one after the other, not simultaneously.</w:t>
+        <w:t>While performing a Tribute Summon, tributing and Summoning the Monster happen sequentially one after the other, not simultaneously.</w:t>
       </w:r>
     </w:p>
     <w:p>
@@ -7519,7 +7269,6 @@
         <w:br/>
       </w:r>
       <w:hyperlink r:id="rId15" w:history="1">
-        <w:proofErr w:type="spellStart"/>
         <w:r>
           <w:rPr>
             <w:rStyle w:val="Collegamentoipertestuale"/>
@@ -7527,7 +7276,6 @@
           </w:rPr>
           <w:t>DoubleSummon</w:t>
         </w:r>
-        <w:proofErr w:type="spellEnd"/>
       </w:hyperlink>
     </w:p>
     <w:p>
@@ -9010,21 +8758,7 @@
         <w:rPr>
           <w:lang w:val="en-US"/>
         </w:rPr>
-        <w:t xml:space="preserve">A player performing a Tribute Summon can place the Monster </w:t>
-      </w:r>
-      <w:proofErr w:type="gramStart"/>
-      <w:r>
-        <w:rPr>
-          <w:lang w:val="en-US"/>
-        </w:rPr>
-        <w:t>being</w:t>
-      </w:r>
-      <w:proofErr w:type="gramEnd"/>
-      <w:r>
-        <w:rPr>
-          <w:lang w:val="en-US"/>
-        </w:rPr>
-        <w:t xml:space="preserve"> Tribute Summoned in the same Main Monster Zone as a monster tribute for that Summon.</w:t>
+        <w:t>A player performing a Tribute Summon can place the Monster being Tribute Summoned in the same Main Monster Zone as a monster tribute for that Summon.</w:t>
       </w:r>
     </w:p>
     <w:p>
@@ -9105,21 +8839,7 @@
         <w:rPr>
           <w:lang w:val="en-US"/>
         </w:rPr>
-        <w:t xml:space="preserve">If a card or effect prevents a Monster in a player hand from being Summoned and the removal of a Monster(s) on the field would allow that Monster to be Summoned that player cannot Tribute Summon the Monster in their hand by </w:t>
-      </w:r>
-      <w:proofErr w:type="spellStart"/>
-      <w:r>
-        <w:rPr>
-          <w:lang w:val="en-US"/>
-        </w:rPr>
-        <w:t>Tributing</w:t>
-      </w:r>
-      <w:proofErr w:type="spellEnd"/>
-      <w:r>
-        <w:rPr>
-          <w:lang w:val="en-US"/>
-        </w:rPr>
-        <w:t xml:space="preserve"> the Monster(s) on the field.</w:t>
+        <w:t>If a card or effect prevents a Monster in a player hand from being Summoned and the removal of a Monster(s) on the field would allow that Monster to be Summoned that player cannot Tribute Summon the Monster in their hand by Tributing the Monster(s) on the field.</w:t>
       </w:r>
     </w:p>
     <w:p>
@@ -9144,21 +8864,7 @@
         <w:rPr>
           <w:lang w:val="en-US"/>
         </w:rPr>
-        <w:t xml:space="preserve">A Normal Summon is also considered a Tribute Summon if a Monster was </w:t>
-      </w:r>
-      <w:proofErr w:type="spellStart"/>
-      <w:r>
-        <w:rPr>
-          <w:lang w:val="en-US"/>
-        </w:rPr>
-        <w:t>tributed</w:t>
-      </w:r>
-      <w:proofErr w:type="spellEnd"/>
-      <w:r>
-        <w:rPr>
-          <w:lang w:val="en-US"/>
-        </w:rPr>
-        <w:t xml:space="preserve"> to perform it.</w:t>
+        <w:t>A Normal Summon is also considered a Tribute Summon if a Monster was tributed to perform it.</w:t>
       </w:r>
     </w:p>
     <w:p>
@@ -9215,21 +8921,7 @@
         <w:rPr>
           <w:lang w:val="en-US"/>
         </w:rPr>
-        <w:t xml:space="preserve">To perform a </w:t>
-      </w:r>
-      <w:proofErr w:type="gramStart"/>
-      <w:r>
-        <w:rPr>
-          <w:lang w:val="en-US"/>
-        </w:rPr>
-        <w:t>Normal</w:t>
-      </w:r>
-      <w:proofErr w:type="gramEnd"/>
-      <w:r>
-        <w:rPr>
-          <w:lang w:val="en-US"/>
-        </w:rPr>
-        <w:t xml:space="preserve"> Summon of a </w:t>
+        <w:t xml:space="preserve">To perform a Normal Summon of a </w:t>
       </w:r>
       <w:r>
         <w:rPr>
@@ -9297,21 +8989,7 @@
         <w:rPr>
           <w:lang w:val="en-US"/>
         </w:rPr>
-        <w:t xml:space="preserve">If a Level 5 or higher is Normal Summoned without </w:t>
-      </w:r>
-      <w:proofErr w:type="spellStart"/>
-      <w:r>
-        <w:rPr>
-          <w:lang w:val="en-US"/>
-        </w:rPr>
-        <w:t>tributing</w:t>
-      </w:r>
-      <w:proofErr w:type="spellEnd"/>
-      <w:r>
-        <w:rPr>
-          <w:lang w:val="en-US"/>
-        </w:rPr>
-        <w:t xml:space="preserve"> any Monsters due to a card, effect or a Summoning condition, no Monster is tribute and that Monster is Normal Summoned. This is not considered a Tribute Summon.</w:t>
+        <w:t>If a Level 5 or higher is Normal Summoned without tributing any Monsters due to a card, effect or a Summoning condition, no Monster is tribute and that Monster is Normal Summoned. This is not considered a Tribute Summon.</w:t>
       </w:r>
     </w:p>
     <w:p>
@@ -9513,21 +9191,7 @@
         <w:rPr>
           <w:lang w:val="en-US"/>
         </w:rPr>
-        <w:t xml:space="preserve">During the Summon Negation Window of a Flip Summon the Monster </w:t>
-      </w:r>
-      <w:proofErr w:type="gramStart"/>
-      <w:r>
-        <w:rPr>
-          <w:lang w:val="en-US"/>
-        </w:rPr>
-        <w:t>being</w:t>
-      </w:r>
-      <w:proofErr w:type="gramEnd"/>
-      <w:r>
-        <w:rPr>
-          <w:lang w:val="en-US"/>
-        </w:rPr>
-        <w:t xml:space="preserve"> Flip Summoned is not considered to be on the field</w:t>
+        <w:t>During the Summon Negation Window of a Flip Summon the Monster being Flip Summoned is not considered to be on the field</w:t>
       </w:r>
       <w:r>
         <w:rPr>
@@ -9682,6 +9346,31 @@
         <w:rPr>
           <w:lang w:val="en-US"/>
         </w:rPr>
+        <w:t>A Fusion Monster being Fusion Summoned can be placed in any Monster Zone.</w:t>
+      </w:r>
+    </w:p>
+    <w:p>
+      <w:pPr>
+        <w:rPr>
+          <w:lang w:val="en-US"/>
+        </w:rPr>
+      </w:pPr>
+    </w:p>
+    <w:p>
+      <w:pPr>
+        <w:pStyle w:val="Titolo3"/>
+        <w:numPr>
+          <w:ilvl w:val="0"/>
+          <w:numId w:val="38"/>
+        </w:numPr>
+        <w:rPr>
+          <w:lang w:val="en-US"/>
+        </w:rPr>
+      </w:pPr>
+      <w:r>
+        <w:rPr>
+          <w:lang w:val="en-US"/>
+        </w:rPr>
         <w:t>A Fusion Summon can only be performed by a card effect.</w:t>
       </w:r>
     </w:p>
@@ -9773,174 +9462,55 @@
           <w:i/>
           <w:lang w:val="en-US"/>
         </w:rPr>
-        <w:t xml:space="preserve">” and they have Monster Egg in their hand, </w:t>
-      </w:r>
-      <w:proofErr w:type="spellStart"/>
+        <w:t xml:space="preserve">” and they have Monster Egg in their hand, Hinotama Soul on their </w:t>
+      </w:r>
       <w:r>
         <w:rPr>
           <w:i/>
           <w:lang w:val="en-US"/>
         </w:rPr>
-        <w:t>Hinotama</w:t>
-      </w:r>
-      <w:proofErr w:type="spellEnd"/>
+        <w:t>Monster Zone</w:t>
+      </w:r>
       <w:r>
         <w:rPr>
           <w:i/>
           <w:lang w:val="en-US"/>
         </w:rPr>
-        <w:t xml:space="preserve"> Soul on their </w:t>
+        <w:t xml:space="preserve"> and another Hinotama Soul in their Deck. When Polymerization resolves that player choses to Fusion Summon </w:t>
       </w:r>
       <w:r>
         <w:rPr>
           <w:i/>
           <w:lang w:val="en-US"/>
         </w:rPr>
-        <w:t>Monster Zone</w:t>
+        <w:t>Charubin the Fire Knight</w:t>
       </w:r>
       <w:r>
         <w:rPr>
           <w:i/>
           <w:lang w:val="en-US"/>
         </w:rPr>
-        <w:t xml:space="preserve"> and another </w:t>
-      </w:r>
-      <w:proofErr w:type="spellStart"/>
+        <w:t xml:space="preserve"> that has the materials “</w:t>
+      </w:r>
+      <w:r>
+        <w:rPr>
+          <w:lang w:val="en-US"/>
+        </w:rPr>
+        <w:t>"Monster Egg" + "Hinotama Soul"</w:t>
+      </w:r>
       <w:r>
         <w:rPr>
           <w:i/>
           <w:lang w:val="en-US"/>
         </w:rPr>
-        <w:t>Hinotama</w:t>
-      </w:r>
-      <w:proofErr w:type="spellEnd"/>
+        <w:t>”</w:t>
+      </w:r>
       <w:r>
         <w:rPr>
           <w:i/>
           <w:lang w:val="en-US"/>
         </w:rPr>
-        <w:t xml:space="preserve"> Soul in their Deck. When Polymerization resolves that player choses to Fusion Summon </w:t>
-      </w:r>
-      <w:proofErr w:type="spellStart"/>
-      <w:r>
-        <w:rPr>
-          <w:i/>
-          <w:lang w:val="en-US"/>
-        </w:rPr>
-        <w:t>Charubin</w:t>
-      </w:r>
-      <w:proofErr w:type="spellEnd"/>
-      <w:r>
-        <w:rPr>
-          <w:i/>
-          <w:lang w:val="en-US"/>
-        </w:rPr>
-        <w:t xml:space="preserve"> the Fire Knight</w:t>
-      </w:r>
-      <w:r>
-        <w:rPr>
-          <w:i/>
-          <w:lang w:val="en-US"/>
-        </w:rPr>
-        <w:t xml:space="preserve"> that has the materials “</w:t>
-      </w:r>
-      <w:r>
-        <w:rPr>
-          <w:lang w:val="en-US"/>
-        </w:rPr>
-        <w:t>"Monster Egg" + "</w:t>
-      </w:r>
-      <w:proofErr w:type="spellStart"/>
-      <w:r>
-        <w:rPr>
-          <w:lang w:val="en-US"/>
-        </w:rPr>
-        <w:t>Hinotama</w:t>
-      </w:r>
-      <w:proofErr w:type="spellEnd"/>
-      <w:r>
-        <w:rPr>
-          <w:lang w:val="en-US"/>
-        </w:rPr>
-        <w:t xml:space="preserve"> Soul"</w:t>
-      </w:r>
-      <w:r>
-        <w:rPr>
-          <w:i/>
-          <w:lang w:val="en-US"/>
-        </w:rPr>
-        <w:t>”</w:t>
-      </w:r>
-      <w:r>
-        <w:rPr>
-          <w:i/>
-          <w:lang w:val="en-US"/>
-        </w:rPr>
-        <w:t xml:space="preserve">, they must </w:t>
-      </w:r>
-      <w:proofErr w:type="gramStart"/>
-      <w:r>
-        <w:rPr>
-          <w:i/>
-          <w:lang w:val="en-US"/>
-        </w:rPr>
-        <w:t>sent</w:t>
-      </w:r>
-      <w:proofErr w:type="gramEnd"/>
-      <w:r>
-        <w:rPr>
-          <w:i/>
-          <w:lang w:val="en-US"/>
-        </w:rPr>
-        <w:t xml:space="preserve"> the Monster Egg that is in their hand and the </w:t>
-      </w:r>
-      <w:proofErr w:type="spellStart"/>
-      <w:r>
-        <w:rPr>
-          <w:i/>
-          <w:lang w:val="en-US"/>
-        </w:rPr>
-        <w:t>Hinotama</w:t>
-      </w:r>
-      <w:proofErr w:type="spellEnd"/>
-      <w:r>
-        <w:rPr>
-          <w:i/>
-          <w:lang w:val="en-US"/>
-        </w:rPr>
-        <w:t xml:space="preserve"> Soul that is on their Monster Zone to their Graveyard. They cannot Send the Monster Egg in their hand and the </w:t>
-      </w:r>
-      <w:proofErr w:type="spellStart"/>
-      <w:r>
-        <w:rPr>
-          <w:i/>
-          <w:lang w:val="en-US"/>
-        </w:rPr>
-        <w:t>Hinotama</w:t>
-      </w:r>
-      <w:proofErr w:type="spellEnd"/>
-      <w:r>
-        <w:rPr>
-          <w:i/>
-          <w:lang w:val="en-US"/>
-        </w:rPr>
-        <w:t xml:space="preserve"> Soul in their Deck to the Graveyard to perform the Fusion Summon. After the Fusion Materials are sent to the Graveyard </w:t>
-      </w:r>
-      <w:proofErr w:type="gramStart"/>
-      <w:r>
-        <w:rPr>
-          <w:i/>
-          <w:lang w:val="en-US"/>
-        </w:rPr>
-        <w:t>The</w:t>
-      </w:r>
-      <w:proofErr w:type="gramEnd"/>
-      <w:r>
-        <w:rPr>
-          <w:i/>
-          <w:lang w:val="en-US"/>
-        </w:rPr>
-        <w:t xml:space="preserve"> Fusion Monster is Special Summon to a Monster Zone.</w:t>
+        <w:t>, they must sent the Monster Egg that is in their hand and the Hinotama Soul that is on their Monster Zone to their Graveyard. They cannot Send the Monster Egg in their hand and the Hinotama Soul in their Deck to the Graveyard to perform the Fusion Summon. After the Fusion Materials are sent to the Graveyard The Fusion Monster is Special Summon to a Monster Zone.</w:t>
       </w:r>
     </w:p>
     <w:p>
@@ -10027,21 +9597,7 @@
         <w:rPr>
           <w:lang w:val="en-US"/>
         </w:rPr>
-        <w:t xml:space="preserve">A Fusion Summon </w:t>
-      </w:r>
-      <w:proofErr w:type="gramStart"/>
-      <w:r>
-        <w:rPr>
-          <w:lang w:val="en-US"/>
-        </w:rPr>
-        <w:t>can</w:t>
-      </w:r>
-      <w:proofErr w:type="gramEnd"/>
-      <w:r>
-        <w:rPr>
-          <w:lang w:val="en-US"/>
-        </w:rPr>
-        <w:t xml:space="preserve"> Summon a Monster to any unoccupied and usable Main Monster Zone and any unoccupied and usable Extra Monster Zone.</w:t>
+        <w:t>A Fusion Summon can Summon a Monster to any unoccupied and usable Main Monster Zone and any unoccupied and usable Extra Monster Zone.</w:t>
       </w:r>
     </w:p>
     <w:p>
@@ -10066,14 +9622,7 @@
         <w:rPr>
           <w:lang w:val="en-US"/>
         </w:rPr>
-        <w:t>If during the resolution of a card or effect that performs a Fusion Summon the Fusion Material never do not change location, the Fusion Monster will not be Summoned</w:t>
-      </w:r>
-      <w:proofErr w:type="gramStart"/>
-      <w:r>
-        <w:rPr>
-          <w:lang w:val="en-US"/>
-        </w:rPr>
-        <w:t>,</w:t>
+        <w:t>If during the resolution of a card or effect that performs a Fusion Summon the Fusion Material never do not change location, the Fusion Monster will not be Summoned,</w:t>
       </w:r>
       <w:r>
         <w:rPr>
@@ -10085,14 +9634,7 @@
         <w:rPr>
           <w:lang w:val="en-US"/>
         </w:rPr>
-        <w:t>.</w:t>
-      </w:r>
-      <w:proofErr w:type="gramEnd"/>
-      <w:r>
-        <w:rPr>
-          <w:lang w:val="en-US"/>
-        </w:rPr>
-        <w:t xml:space="preserve"> If this happens the Fusion Summon did not happen.</w:t>
+        <w:t>. If this happens the Fusion Summon did not happen.</w:t>
       </w:r>
     </w:p>
     <w:p>
@@ -10117,23 +9659,15 @@
         <w:rPr>
           <w:lang w:val="en-US"/>
         </w:rPr>
-        <w:t>If during the resolution of a card or effect that performs a Fusion Summon the Fusion Material</w:t>
-      </w:r>
-      <w:r>
-        <w:rPr>
-          <w:lang w:val="en-US"/>
-        </w:rPr>
-        <w:t xml:space="preserve"> get sent to the wrong location due to a card or effect the Fusion Monster is still Summoned.</w:t>
-      </w:r>
-    </w:p>
-    <w:p>
-      <w:pPr>
-        <w:rPr>
-          <w:lang w:val="en-US"/>
-        </w:rPr>
-      </w:pPr>
-      <w:bookmarkStart w:id="0" w:name="_GoBack"/>
-      <w:bookmarkEnd w:id="0"/>
+        <w:t>If during the resolution of a card or effect that performs a Fusion Summon the Fusion Material get sent to the wrong location due to a card or effect the Fusion Monster is still Summoned.</w:t>
+      </w:r>
+    </w:p>
+    <w:p>
+      <w:pPr>
+        <w:rPr>
+          <w:lang w:val="en-US"/>
+        </w:rPr>
+      </w:pPr>
     </w:p>
     <w:p>
       <w:pPr>
@@ -10250,103 +9784,68 @@
           <w:i/>
           <w:lang w:val="en-US"/>
         </w:rPr>
-        <w:t xml:space="preserve">Elemental HERO </w:t>
-      </w:r>
-      <w:proofErr w:type="spellStart"/>
+        <w:t>Elemental HERO Clayman</w:t>
+      </w:r>
       <w:r>
         <w:rPr>
           <w:i/>
           <w:lang w:val="en-US"/>
         </w:rPr>
-        <w:t>Clayman</w:t>
-      </w:r>
-      <w:proofErr w:type="spellEnd"/>
+        <w:t xml:space="preserve"> in their hand</w:t>
+      </w:r>
       <w:r>
         <w:rPr>
           <w:i/>
           <w:lang w:val="en-US"/>
         </w:rPr>
-        <w:t xml:space="preserve"> in their hand</w:t>
+        <w:t>. That player can activate Polymerization with the effect “</w:t>
+      </w:r>
+      <w:r>
+        <w:rPr>
+          <w:lang w:val="en-US"/>
+        </w:rPr>
+        <w:t xml:space="preserve">Fusion Summon 1 Fusion Monster from your Extra Deck, using monsters from your hand or field as </w:t>
+      </w:r>
+      <w:r>
+        <w:rPr>
+          <w:lang w:val="en-US"/>
+        </w:rPr>
+        <w:lastRenderedPageBreak/>
+        <w:t>material.</w:t>
       </w:r>
       <w:r>
         <w:rPr>
           <w:i/>
           <w:lang w:val="en-US"/>
         </w:rPr>
-        <w:t>. That player can activate Polymerization with the effect “</w:t>
-      </w:r>
-      <w:r>
-        <w:rPr>
-          <w:lang w:val="en-US"/>
-        </w:rPr>
-        <w:t>Fusion Summon 1 Fusion Monster from your Extra Deck, using monsters from your hand or field as material.</w:t>
+        <w:t xml:space="preserve">” To Fusion Summon a </w:t>
       </w:r>
       <w:r>
         <w:rPr>
           <w:i/>
           <w:lang w:val="en-US"/>
         </w:rPr>
-        <w:t xml:space="preserve">” To Fusion Summon a </w:t>
-      </w:r>
-      <w:proofErr w:type="spellStart"/>
+        <w:t>Garura, Wings of Resonant Life</w:t>
+      </w:r>
       <w:r>
         <w:rPr>
           <w:i/>
           <w:lang w:val="en-US"/>
         </w:rPr>
-        <w:t>Garura</w:t>
-      </w:r>
-      <w:proofErr w:type="spellEnd"/>
+        <w:t xml:space="preserve"> with the materials “</w:t>
+      </w:r>
+      <w:r>
+        <w:rPr>
+          <w:lang w:val="en-US"/>
+        </w:rPr>
+        <w:t>2 monsters with the same Type and Attribute, but different names</w:t>
+      </w:r>
       <w:r>
         <w:rPr>
           <w:i/>
           <w:lang w:val="en-US"/>
         </w:rPr>
-        <w:t>, Wings of Resonant Life</w:t>
-      </w:r>
-      <w:r>
-        <w:rPr>
-          <w:i/>
-          <w:lang w:val="en-US"/>
-        </w:rPr>
-        <w:t xml:space="preserve"> with the materials “</w:t>
-      </w:r>
-      <w:r>
-        <w:rPr>
-          <w:lang w:val="en-US"/>
-        </w:rPr>
-        <w:t>2 monsters with the same Type and Attribute, but different names</w:t>
-      </w:r>
-      <w:r>
-        <w:rPr>
-          <w:i/>
-          <w:lang w:val="en-US"/>
-        </w:rPr>
-        <w:t xml:space="preserve">” using the Flame </w:t>
-      </w:r>
-      <w:r>
-        <w:rPr>
-          <w:i/>
-          <w:lang w:val="en-US"/>
-        </w:rPr>
-        <w:lastRenderedPageBreak/>
-        <w:t xml:space="preserve">Swordsman in their Monster Zone and either the Celtic Guardian or the Elemental HERO </w:t>
-      </w:r>
-      <w:proofErr w:type="spellStart"/>
-      <w:r>
-        <w:rPr>
-          <w:i/>
-          <w:lang w:val="en-US"/>
-        </w:rPr>
-        <w:t>Clayman</w:t>
-      </w:r>
-      <w:proofErr w:type="spellEnd"/>
-      <w:r>
-        <w:rPr>
-          <w:i/>
-          <w:lang w:val="en-US"/>
-        </w:rPr>
-        <w:t xml:space="preserve"> in their hand. That player cannot activate Invocation with the effect "</w:t>
+        <w:t>” using the Flame Swordsman in their Monster Zone and either the Celtic Guardian or the Elemental HERO Clayman in their hand. That player cannot activate Invocation with the effect "</w:t>
       </w:r>
       <w:r>
         <w:rPr>
@@ -10542,35 +10041,19 @@
           <w:i/>
           <w:lang w:val="en-US"/>
         </w:rPr>
-        <w:t xml:space="preserve">”. To Fusion Summon Dragon Master </w:t>
-      </w:r>
-      <w:proofErr w:type="spellStart"/>
+        <w:t>”. To Fusion Summon Dragon Master Magia with the materials “</w:t>
+      </w:r>
+      <w:r>
+        <w:rPr>
+          <w:lang w:val="en-US"/>
+        </w:rPr>
+        <w:t>"Blue-Eyes Ultimate Dragon" or 3 "Blue-Eyes" monsters + 1 "Chaos" or "Black Luster Soldier" Ritual Monster</w:t>
+      </w:r>
       <w:r>
         <w:rPr>
           <w:i/>
           <w:lang w:val="en-US"/>
         </w:rPr>
-        <w:t>Magia</w:t>
-      </w:r>
-      <w:proofErr w:type="spellEnd"/>
-      <w:r>
-        <w:rPr>
-          <w:i/>
-          <w:lang w:val="en-US"/>
-        </w:rPr>
-        <w:t xml:space="preserve"> with the materials “</w:t>
-      </w:r>
-      <w:r>
-        <w:rPr>
-          <w:lang w:val="en-US"/>
-        </w:rPr>
-        <w:t>"Blue-Eyes Ultimate Dragon" or 3 "Blue-Eyes" monsters + 1 "Chaos" or "Black Luster Soldier" Ritual Monster</w:t>
-      </w:r>
-      <w:r>
-        <w:rPr>
-          <w:i/>
-          <w:lang w:val="en-US"/>
-        </w:rPr>
         <w:t>” using Ultimate Fusion a player must use Blue-Eyes Ultimate Dragon as Fusion Material and not 3 “Blue-Eyes” Monster.</w:t>
       </w:r>
     </w:p>
@@ -10741,13 +10224,26 @@
         <w:rPr>
           <w:lang w:val="en-US"/>
         </w:rPr>
+        <w:lastRenderedPageBreak/>
         <w:t>A Link Summon is the process of Summoning a Link Monster from the Extra Deck to a Monster Zone</w:t>
       </w:r>
       <w:r>
         <w:rPr>
           <w:lang w:val="en-US"/>
         </w:rPr>
-        <w:t xml:space="preserve"> by sending the Link materials to the Graveyard</w:t>
+        <w:t xml:space="preserve"> by sending the Link materials</w:t>
+      </w:r>
+      <w:r>
+        <w:rPr>
+          <w:lang w:val="en-US"/>
+        </w:rPr>
+        <w:t xml:space="preserve"> from the field</w:t>
+      </w:r>
+      <w:r>
+        <w:rPr>
+          <w:lang w:val="en-US"/>
+        </w:rPr>
+        <w:t xml:space="preserve"> to the Graveyard</w:t>
       </w:r>
       <w:r>
         <w:rPr>
@@ -10778,7 +10274,6 @@
         <w:rPr>
           <w:lang w:val="en-US"/>
         </w:rPr>
-        <w:lastRenderedPageBreak/>
         <w:t>A Link Monster that is Link Summoned can only be placed in an Extra Monster Zone or to a Monster Zone you control that a Link Monster points to.</w:t>
       </w:r>
     </w:p>
@@ -10854,21 +10349,7 @@
         <w:rPr>
           <w:lang w:val="en-US"/>
         </w:rPr>
-        <w:t xml:space="preserve">To perform a </w:t>
-      </w:r>
-      <w:proofErr w:type="gramStart"/>
-      <w:r>
-        <w:rPr>
-          <w:lang w:val="en-US"/>
-        </w:rPr>
-        <w:t>Link</w:t>
-      </w:r>
-      <w:proofErr w:type="gramEnd"/>
-      <w:r>
-        <w:rPr>
-          <w:lang w:val="en-US"/>
-        </w:rPr>
-        <w:t xml:space="preserve"> Summon the player performing the Link Summon chooses a valid Link Monster in their Extra Deck to Link Summon,</w:t>
+        <w:t>To perform a Link Summon the player performing the Link Summon chooses a valid Link Monster in their Extra Deck to Link Summon,</w:t>
       </w:r>
       <w:r>
         <w:rPr>
@@ -10899,21 +10380,7 @@
         <w:rPr>
           <w:lang w:val="en-US"/>
         </w:rPr>
-        <w:t xml:space="preserve">The amount of Monsters used as Material for a Link Summon must be equal to the LINK Rating of the Monster </w:t>
-      </w:r>
-      <w:proofErr w:type="gramStart"/>
-      <w:r>
-        <w:rPr>
-          <w:lang w:val="en-US"/>
-        </w:rPr>
-        <w:t>being</w:t>
-      </w:r>
-      <w:proofErr w:type="gramEnd"/>
-      <w:r>
-        <w:rPr>
-          <w:lang w:val="en-US"/>
-        </w:rPr>
-        <w:t xml:space="preserve"> Link Summoned</w:t>
+        <w:t>The amount of Monsters used as Material for a Link Summon must be equal to the LINK Rating of the Monster being Link Summoned</w:t>
       </w:r>
       <w:r>
         <w:rPr>
@@ -10994,388 +10461,6 @@
           <w:lang w:val="en-US"/>
         </w:rPr>
         <w:t xml:space="preserve"> (See Extra-Link AHHHH)</w:t>
-      </w:r>
-    </w:p>
-    <w:p>
-      <w:pPr>
-        <w:rPr>
-          <w:lang w:val="en-US"/>
-        </w:rPr>
-      </w:pPr>
-    </w:p>
-    <w:p>
-      <w:pPr>
-        <w:pStyle w:val="Titolo2"/>
-        <w:rPr>
-          <w:lang w:val="en-US"/>
-        </w:rPr>
-      </w:pPr>
-      <w:r>
-        <w:rPr>
-          <w:lang w:val="en-US"/>
-        </w:rPr>
-        <w:t>06. Pendulum Summon</w:t>
-      </w:r>
-    </w:p>
-    <w:p>
-      <w:pPr>
-        <w:rPr>
-          <w:lang w:val="en-US"/>
-        </w:rPr>
-      </w:pPr>
-    </w:p>
-    <w:p>
-      <w:pPr>
-        <w:pStyle w:val="Titolo3"/>
-        <w:numPr>
-          <w:ilvl w:val="0"/>
-          <w:numId w:val="41"/>
-        </w:numPr>
-        <w:rPr>
-          <w:lang w:val="en-US"/>
-        </w:rPr>
-      </w:pPr>
-      <w:r>
-        <w:rPr>
-          <w:lang w:val="en-US"/>
-        </w:rPr>
-        <w:t>A Pendulum Summon is the process of Special Summoning any number of Monsters from a player hand or face-up Extra-Deck to the Monster Zones depending on the Pendulum Monsters placed in the Pendulum Zones.</w:t>
-      </w:r>
-    </w:p>
-    <w:p>
-      <w:pPr>
-        <w:rPr>
-          <w:lang w:val="en-US"/>
-        </w:rPr>
-      </w:pPr>
-    </w:p>
-    <w:p>
-      <w:pPr>
-        <w:pStyle w:val="Titolo3"/>
-        <w:numPr>
-          <w:ilvl w:val="0"/>
-          <w:numId w:val="41"/>
-        </w:numPr>
-        <w:rPr>
-          <w:lang w:val="en-US"/>
-        </w:rPr>
-      </w:pPr>
-      <w:r>
-        <w:rPr>
-          <w:lang w:val="en-US"/>
-        </w:rPr>
-        <w:t>A player can only perform 1 Pendulum Summon per turn.</w:t>
-      </w:r>
-    </w:p>
-    <w:p>
-      <w:pPr>
-        <w:rPr>
-          <w:lang w:val="en-US"/>
-        </w:rPr>
-      </w:pPr>
-    </w:p>
-    <w:p>
-      <w:pPr>
-        <w:pStyle w:val="Paragrafoelenco"/>
-        <w:numPr>
-          <w:ilvl w:val="1"/>
-          <w:numId w:val="41"/>
-        </w:numPr>
-        <w:rPr>
-          <w:lang w:val="en-US"/>
-        </w:rPr>
-      </w:pPr>
-      <w:r>
-        <w:rPr>
-          <w:lang w:val="en-US"/>
-        </w:rPr>
-        <w:t>Four cards (“</w:t>
-      </w:r>
-      <w:proofErr w:type="spellStart"/>
-      <w:r>
-        <w:rPr>
-          <w:lang w:val="en-US"/>
-        </w:rPr>
-        <w:t>Moissa</w:t>
-      </w:r>
-      <w:proofErr w:type="spellEnd"/>
-      <w:r>
-        <w:rPr>
-          <w:lang w:val="en-US"/>
-        </w:rPr>
-        <w:t xml:space="preserve"> Knight, the Comet General</w:t>
-      </w:r>
-      <w:r>
-        <w:rPr>
-          <w:lang w:val="en-US"/>
-        </w:rPr>
-        <w:t>”, “</w:t>
-      </w:r>
-      <w:proofErr w:type="spellStart"/>
-      <w:r>
-        <w:rPr>
-          <w:lang w:val="en-US"/>
-        </w:rPr>
-        <w:t>Zefraath</w:t>
-      </w:r>
-      <w:proofErr w:type="spellEnd"/>
-      <w:r>
-        <w:rPr>
-          <w:lang w:val="en-US"/>
-        </w:rPr>
-        <w:t>”, “</w:t>
-      </w:r>
-      <w:r>
-        <w:rPr>
-          <w:lang w:val="en-US"/>
-        </w:rPr>
-        <w:t>Extra Pendulum</w:t>
-      </w:r>
-      <w:r>
-        <w:rPr>
-          <w:lang w:val="en-US"/>
-        </w:rPr>
-        <w:t>” and “</w:t>
-      </w:r>
-      <w:r>
-        <w:rPr>
-          <w:lang w:val="en-US"/>
-        </w:rPr>
-        <w:t>Soul Pendulum</w:t>
-      </w:r>
-      <w:r>
-        <w:rPr>
-          <w:lang w:val="en-US"/>
-        </w:rPr>
-        <w:t>”), allow a player to perform an additional Pendulum Summon durin</w:t>
-      </w:r>
-      <w:r>
-        <w:rPr>
-          <w:lang w:val="en-US"/>
-        </w:rPr>
-        <w:t>g</w:t>
-      </w:r>
-      <w:r>
-        <w:rPr>
-          <w:lang w:val="en-US"/>
-        </w:rPr>
-        <w:t xml:space="preserve"> a turn.</w:t>
-      </w:r>
-    </w:p>
-    <w:p>
-      <w:pPr>
-        <w:pStyle w:val="Paragrafoelenco"/>
-        <w:ind w:left="1211"/>
-        <w:rPr>
-          <w:lang w:val="en-US"/>
-        </w:rPr>
-      </w:pPr>
-    </w:p>
-    <w:p>
-      <w:pPr>
-        <w:pStyle w:val="Paragrafoelenco"/>
-        <w:numPr>
-          <w:ilvl w:val="1"/>
-          <w:numId w:val="41"/>
-        </w:numPr>
-        <w:rPr>
-          <w:lang w:val="en-US"/>
-        </w:rPr>
-      </w:pPr>
-      <w:r>
-        <w:rPr>
-          <w:lang w:val="en-US"/>
-        </w:rPr>
-        <w:t>If a card states in its text “</w:t>
-      </w:r>
-      <w:r>
-        <w:rPr>
-          <w:lang w:val="en-US"/>
-        </w:rPr>
-        <w:t xml:space="preserve">you can conduct 1 Pendulum Summon of a </w:t>
-      </w:r>
-      <w:r>
-        <w:rPr>
-          <w:lang w:val="en-US"/>
-        </w:rPr>
-        <w:t>[…]</w:t>
-      </w:r>
-      <w:r>
-        <w:rPr>
-          <w:lang w:val="en-US"/>
-        </w:rPr>
-        <w:t xml:space="preserve"> monster(s) during your Main Phase this turn, in addition to your Pendulum Summon. (You can only gain this effect once per turn.)</w:t>
-      </w:r>
-      <w:r>
-        <w:rPr>
-          <w:lang w:val="en-US"/>
-        </w:rPr>
-        <w:t xml:space="preserve">”, then </w:t>
-      </w:r>
-      <w:proofErr w:type="spellStart"/>
-      <w:r>
-        <w:rPr>
-          <w:lang w:val="en-US"/>
-        </w:rPr>
-        <w:t>its</w:t>
-      </w:r>
-      <w:proofErr w:type="spellEnd"/>
-      <w:r>
-        <w:rPr>
-          <w:lang w:val="en-US"/>
-        </w:rPr>
-        <w:t xml:space="preserve"> an effect that allows a player to perform an additional Pendulum Summon.</w:t>
-      </w:r>
-    </w:p>
-    <w:p>
-      <w:pPr>
-        <w:pStyle w:val="Paragrafoelenco"/>
-        <w:rPr>
-          <w:lang w:val="en-US"/>
-        </w:rPr>
-      </w:pPr>
-    </w:p>
-    <w:p>
-      <w:pPr>
-        <w:pStyle w:val="Paragrafoelenco"/>
-        <w:numPr>
-          <w:ilvl w:val="1"/>
-          <w:numId w:val="41"/>
-        </w:numPr>
-        <w:rPr>
-          <w:lang w:val="en-US"/>
-        </w:rPr>
-      </w:pPr>
-      <w:r>
-        <w:rPr>
-          <w:lang w:val="en-US"/>
-        </w:rPr>
-        <w:lastRenderedPageBreak/>
-        <w:t xml:space="preserve">A player using a card or effect that allows a player to perform an additional </w:t>
-      </w:r>
-      <w:r>
-        <w:rPr>
-          <w:lang w:val="en-US"/>
-        </w:rPr>
-        <w:t>Pendulum</w:t>
-      </w:r>
-      <w:r>
-        <w:rPr>
-          <w:lang w:val="en-US"/>
-        </w:rPr>
-        <w:t xml:space="preserve"> Summon in a turn can decide whether to use a standard </w:t>
-      </w:r>
-      <w:r>
-        <w:rPr>
-          <w:lang w:val="en-US"/>
-        </w:rPr>
-        <w:t>Pendulum</w:t>
-      </w:r>
-      <w:r>
-        <w:rPr>
-          <w:lang w:val="en-US"/>
-        </w:rPr>
-        <w:t xml:space="preserve"> Summon or the additional </w:t>
-      </w:r>
-      <w:r>
-        <w:rPr>
-          <w:lang w:val="en-US"/>
-        </w:rPr>
-        <w:t xml:space="preserve">Pendulum </w:t>
-      </w:r>
-      <w:r>
-        <w:rPr>
-          <w:lang w:val="en-US"/>
-        </w:rPr>
-        <w:t>Summon. They function both in the same way</w:t>
-      </w:r>
-      <w:r>
-        <w:rPr>
-          <w:lang w:val="en-US"/>
-        </w:rPr>
-        <w:t>.</w:t>
-      </w:r>
-    </w:p>
-    <w:p>
-      <w:pPr>
-        <w:pStyle w:val="Paragrafoelenco"/>
-        <w:rPr>
-          <w:lang w:val="en-US"/>
-        </w:rPr>
-      </w:pPr>
-    </w:p>
-    <w:p>
-      <w:pPr>
-        <w:pStyle w:val="Paragrafoelenco"/>
-        <w:numPr>
-          <w:ilvl w:val="1"/>
-          <w:numId w:val="41"/>
-        </w:numPr>
-        <w:rPr>
-          <w:lang w:val="en-US"/>
-        </w:rPr>
-      </w:pPr>
-      <w:r>
-        <w:rPr>
-          <w:lang w:val="en-US"/>
-        </w:rPr>
-        <w:t xml:space="preserve">If multiple effect would make a player gain an additional </w:t>
-      </w:r>
-      <w:r>
-        <w:rPr>
-          <w:lang w:val="en-US"/>
-        </w:rPr>
-        <w:t>Pendulum</w:t>
-      </w:r>
-      <w:r>
-        <w:rPr>
-          <w:lang w:val="en-US"/>
-        </w:rPr>
-        <w:t xml:space="preserve"> Summon that player gain only 1 additional </w:t>
-      </w:r>
-      <w:r>
-        <w:rPr>
-          <w:lang w:val="en-US"/>
-        </w:rPr>
-        <w:t>Pendulum</w:t>
-      </w:r>
-      <w:r>
-        <w:rPr>
-          <w:lang w:val="en-US"/>
-        </w:rPr>
-        <w:t xml:space="preserve"> Summon</w:t>
-      </w:r>
-      <w:r>
-        <w:rPr>
-          <w:lang w:val="en-US"/>
-        </w:rPr>
-        <w:t>.</w:t>
-      </w:r>
-    </w:p>
-    <w:p>
-      <w:pPr>
-        <w:pStyle w:val="Paragrafoelenco"/>
-        <w:rPr>
-          <w:lang w:val="en-US"/>
-        </w:rPr>
-      </w:pPr>
-    </w:p>
-    <w:p>
-      <w:pPr>
-        <w:pStyle w:val="Titolo3"/>
-        <w:numPr>
-          <w:ilvl w:val="0"/>
-          <w:numId w:val="41"/>
-        </w:numPr>
-        <w:rPr>
-          <w:lang w:val="en-US"/>
-        </w:rPr>
-      </w:pPr>
-      <w:r>
-        <w:rPr>
-          <w:lang w:val="en-US"/>
-        </w:rPr>
-        <w:t>A player can only conduct a Pendulum Summon if both of they have a Pendulum Monster in both Pendulum Zones.</w:t>
       </w:r>
     </w:p>
     <w:p>
@@ -11392,7 +10477,7 @@
         <w:keepLines/>
         <w:numPr>
           <w:ilvl w:val="0"/>
-          <w:numId w:val="43"/>
+          <w:numId w:val="46"/>
         </w:numPr>
         <w:spacing w:before="40" w:after="0"/>
         <w:contextualSpacing w:val="0"/>
@@ -11412,7 +10497,7 @@
         <w:keepLines/>
         <w:numPr>
           <w:ilvl w:val="0"/>
-          <w:numId w:val="43"/>
+          <w:numId w:val="46"/>
         </w:numPr>
         <w:spacing w:before="40" w:after="0"/>
         <w:contextualSpacing w:val="0"/>
@@ -11432,7 +10517,7 @@
         <w:keepLines/>
         <w:numPr>
           <w:ilvl w:val="0"/>
-          <w:numId w:val="43"/>
+          <w:numId w:val="46"/>
         </w:numPr>
         <w:spacing w:before="40" w:after="0"/>
         <w:contextualSpacing w:val="0"/>
@@ -11447,32 +10532,1090 @@
     </w:p>
     <w:p>
       <w:pPr>
+        <w:pStyle w:val="Paragrafoelenco"/>
+        <w:keepNext/>
+        <w:keepLines/>
+        <w:numPr>
+          <w:ilvl w:val="0"/>
+          <w:numId w:val="46"/>
+        </w:numPr>
+        <w:spacing w:before="40" w:after="0"/>
+        <w:contextualSpacing w:val="0"/>
+        <w:outlineLvl w:val="2"/>
+        <w:rPr>
+          <w:rFonts w:eastAsiaTheme="majorEastAsia" w:cstheme="majorBidi"/>
+          <w:vanish/>
+          <w:szCs w:val="24"/>
+          <w:lang w:val="en-US"/>
+        </w:rPr>
+      </w:pPr>
+    </w:p>
+    <w:p>
+      <w:pPr>
+        <w:pStyle w:val="Paragrafoelenco"/>
+        <w:keepNext/>
+        <w:keepLines/>
+        <w:numPr>
+          <w:ilvl w:val="0"/>
+          <w:numId w:val="46"/>
+        </w:numPr>
+        <w:spacing w:before="40" w:after="0"/>
+        <w:contextualSpacing w:val="0"/>
+        <w:outlineLvl w:val="2"/>
+        <w:rPr>
+          <w:rFonts w:eastAsiaTheme="majorEastAsia" w:cstheme="majorBidi"/>
+          <w:vanish/>
+          <w:szCs w:val="24"/>
+          <w:lang w:val="en-US"/>
+        </w:rPr>
+      </w:pPr>
+    </w:p>
+    <w:p>
+      <w:pPr>
+        <w:pStyle w:val="Paragrafoelenco"/>
+        <w:keepNext/>
+        <w:keepLines/>
+        <w:numPr>
+          <w:ilvl w:val="0"/>
+          <w:numId w:val="46"/>
+        </w:numPr>
+        <w:spacing w:before="40" w:after="0"/>
+        <w:contextualSpacing w:val="0"/>
+        <w:outlineLvl w:val="2"/>
+        <w:rPr>
+          <w:rFonts w:eastAsiaTheme="majorEastAsia" w:cstheme="majorBidi"/>
+          <w:vanish/>
+          <w:szCs w:val="24"/>
+          <w:lang w:val="en-US"/>
+        </w:rPr>
+      </w:pPr>
+    </w:p>
+    <w:p>
+      <w:pPr>
+        <w:pStyle w:val="Paragrafoelenco"/>
+        <w:keepNext/>
+        <w:keepLines/>
+        <w:numPr>
+          <w:ilvl w:val="0"/>
+          <w:numId w:val="46"/>
+        </w:numPr>
+        <w:spacing w:before="40" w:after="0"/>
+        <w:contextualSpacing w:val="0"/>
+        <w:outlineLvl w:val="2"/>
+        <w:rPr>
+          <w:rFonts w:eastAsiaTheme="majorEastAsia" w:cstheme="majorBidi"/>
+          <w:vanish/>
+          <w:szCs w:val="24"/>
+          <w:lang w:val="en-US"/>
+        </w:rPr>
+      </w:pPr>
+    </w:p>
+    <w:p>
+      <w:pPr>
+        <w:pStyle w:val="Paragrafoelenco"/>
+        <w:keepNext/>
+        <w:keepLines/>
+        <w:numPr>
+          <w:ilvl w:val="0"/>
+          <w:numId w:val="46"/>
+        </w:numPr>
+        <w:spacing w:before="40" w:after="0"/>
+        <w:contextualSpacing w:val="0"/>
+        <w:outlineLvl w:val="2"/>
+        <w:rPr>
+          <w:rFonts w:eastAsiaTheme="majorEastAsia" w:cstheme="majorBidi"/>
+          <w:vanish/>
+          <w:szCs w:val="24"/>
+          <w:lang w:val="en-US"/>
+        </w:rPr>
+      </w:pPr>
+    </w:p>
+    <w:p>
+      <w:pPr>
         <w:pStyle w:val="Titolo3"/>
         <w:numPr>
           <w:ilvl w:val="0"/>
+          <w:numId w:val="46"/>
+        </w:numPr>
+        <w:rPr>
+          <w:lang w:val="en-US"/>
+        </w:rPr>
+      </w:pPr>
+      <w:r>
+        <w:rPr>
+          <w:lang w:val="en-US"/>
+        </w:rPr>
+        <w:t xml:space="preserve">If all Monster Zones of a player are occupied or unusable that player can perform a </w:t>
+      </w:r>
+      <w:r>
+        <w:rPr>
+          <w:lang w:val="en-US"/>
+        </w:rPr>
+        <w:t>Link</w:t>
+      </w:r>
+      <w:r>
+        <w:rPr>
+          <w:lang w:val="en-US"/>
+        </w:rPr>
+        <w:t xml:space="preserve"> Summon</w:t>
+      </w:r>
+      <w:r>
+        <w:rPr>
+          <w:lang w:val="en-US"/>
+        </w:rPr>
+        <w:t xml:space="preserve"> as long as they use a Monster in a Monster Zone that a Link Monster can be Link Summoned to as Link Material.</w:t>
+      </w:r>
+    </w:p>
+    <w:p>
+      <w:pPr>
+        <w:rPr>
+          <w:lang w:val="en-US"/>
+        </w:rPr>
+      </w:pPr>
+    </w:p>
+    <w:p>
+      <w:pPr>
+        <w:pStyle w:val="Titolo3"/>
+        <w:numPr>
+          <w:ilvl w:val="0"/>
+          <w:numId w:val="46"/>
+        </w:numPr>
+        <w:rPr>
+          <w:lang w:val="en-US"/>
+        </w:rPr>
+      </w:pPr>
+      <w:r>
+        <w:rPr>
+          <w:lang w:val="en-US"/>
+        </w:rPr>
+        <w:t xml:space="preserve">If a card or effect prevents a </w:t>
+      </w:r>
+      <w:r>
+        <w:rPr>
+          <w:lang w:val="en-US"/>
+        </w:rPr>
+        <w:t>Link</w:t>
+      </w:r>
+      <w:r>
+        <w:rPr>
+          <w:lang w:val="en-US"/>
+        </w:rPr>
+        <w:t xml:space="preserve"> Monster of a player from being Summoned and the removal of a Monster(s) on the field would allow that </w:t>
+      </w:r>
+      <w:r>
+        <w:rPr>
+          <w:lang w:val="en-US"/>
+        </w:rPr>
+        <w:t>Link</w:t>
+      </w:r>
+      <w:r>
+        <w:rPr>
+          <w:lang w:val="en-US"/>
+        </w:rPr>
+        <w:t xml:space="preserve"> Monster to be Summoned that player cannot </w:t>
+      </w:r>
+      <w:r>
+        <w:rPr>
+          <w:lang w:val="en-US"/>
+        </w:rPr>
+        <w:t>try</w:t>
+      </w:r>
+      <w:r>
+        <w:rPr>
+          <w:lang w:val="en-US"/>
+        </w:rPr>
+        <w:t xml:space="preserve"> </w:t>
+      </w:r>
+      <w:r>
+        <w:rPr>
+          <w:lang w:val="en-US"/>
+        </w:rPr>
+        <w:t>to</w:t>
+      </w:r>
+      <w:r>
+        <w:rPr>
+          <w:lang w:val="en-US"/>
+        </w:rPr>
+        <w:t xml:space="preserve"> performs </w:t>
+      </w:r>
+      <w:r>
+        <w:rPr>
+          <w:lang w:val="en-US"/>
+        </w:rPr>
+        <w:t xml:space="preserve">a Link </w:t>
+      </w:r>
+      <w:r>
+        <w:rPr>
+          <w:lang w:val="en-US"/>
+        </w:rPr>
+        <w:t>Summon</w:t>
+      </w:r>
+      <w:r>
+        <w:rPr>
+          <w:lang w:val="en-US"/>
+        </w:rPr>
+        <w:t xml:space="preserve"> to Summon</w:t>
+      </w:r>
+      <w:r>
+        <w:rPr>
+          <w:lang w:val="en-US"/>
+        </w:rPr>
+        <w:t xml:space="preserve"> that </w:t>
+      </w:r>
+      <w:r>
+        <w:rPr>
+          <w:lang w:val="en-US"/>
+        </w:rPr>
+        <w:t xml:space="preserve">Link </w:t>
+      </w:r>
+      <w:r>
+        <w:rPr>
+          <w:lang w:val="en-US"/>
+        </w:rPr>
+        <w:t xml:space="preserve">Monster by using those Monster on the field as </w:t>
+      </w:r>
+      <w:r>
+        <w:rPr>
+          <w:lang w:val="en-US"/>
+        </w:rPr>
+        <w:t xml:space="preserve">Link </w:t>
+      </w:r>
+      <w:r>
+        <w:rPr>
+          <w:lang w:val="en-US"/>
+        </w:rPr>
+        <w:t>Material.</w:t>
+      </w:r>
+    </w:p>
+    <w:p>
+      <w:pPr>
+        <w:rPr>
+          <w:lang w:val="en-US"/>
+        </w:rPr>
+      </w:pPr>
+    </w:p>
+    <w:p>
+      <w:pPr>
+        <w:pStyle w:val="Titolo2"/>
+        <w:rPr>
+          <w:lang w:val="en-US"/>
+        </w:rPr>
+      </w:pPr>
+      <w:r>
+        <w:rPr>
+          <w:lang w:val="en-US"/>
+        </w:rPr>
+        <w:t>06. Pendulum Summon</w:t>
+      </w:r>
+    </w:p>
+    <w:p>
+      <w:pPr>
+        <w:rPr>
+          <w:lang w:val="en-US"/>
+        </w:rPr>
+      </w:pPr>
+    </w:p>
+    <w:p>
+      <w:pPr>
+        <w:pStyle w:val="Titolo3"/>
+        <w:numPr>
+          <w:ilvl w:val="0"/>
+          <w:numId w:val="41"/>
+        </w:numPr>
+        <w:rPr>
+          <w:lang w:val="en-US"/>
+        </w:rPr>
+      </w:pPr>
+      <w:r>
+        <w:rPr>
+          <w:lang w:val="en-US"/>
+        </w:rPr>
+        <w:t>A Pendulum Summon is the process of Special Summoning any number of Monsters from a player hand or face-up Extra-Deck to the Monster Zones depending on the Pendulum Monsters placed in the Pendulum Zones.</w:t>
+      </w:r>
+    </w:p>
+    <w:p>
+      <w:pPr>
+        <w:rPr>
+          <w:lang w:val="en-US"/>
+        </w:rPr>
+      </w:pPr>
+    </w:p>
+    <w:p>
+      <w:pPr>
+        <w:pStyle w:val="Titolo3"/>
+        <w:numPr>
+          <w:ilvl w:val="0"/>
+          <w:numId w:val="41"/>
+        </w:numPr>
+        <w:rPr>
+          <w:lang w:val="en-US"/>
+        </w:rPr>
+      </w:pPr>
+      <w:r>
+        <w:rPr>
+          <w:lang w:val="en-US"/>
+        </w:rPr>
+        <w:lastRenderedPageBreak/>
+        <w:t>A player can only perform 1 Pendulum Summon per turn.</w:t>
+      </w:r>
+    </w:p>
+    <w:p>
+      <w:pPr>
+        <w:rPr>
+          <w:lang w:val="en-US"/>
+        </w:rPr>
+      </w:pPr>
+    </w:p>
+    <w:p>
+      <w:pPr>
+        <w:pStyle w:val="Paragrafoelenco"/>
+        <w:numPr>
+          <w:ilvl w:val="1"/>
+          <w:numId w:val="41"/>
+        </w:numPr>
+        <w:rPr>
+          <w:lang w:val="en-US"/>
+        </w:rPr>
+      </w:pPr>
+      <w:r>
+        <w:rPr>
+          <w:lang w:val="en-US"/>
+        </w:rPr>
+        <w:t>Four cards (“</w:t>
+      </w:r>
+      <w:r>
+        <w:rPr>
+          <w:lang w:val="en-US"/>
+        </w:rPr>
+        <w:t>Moissa Knight, the Comet General</w:t>
+      </w:r>
+      <w:r>
+        <w:rPr>
+          <w:lang w:val="en-US"/>
+        </w:rPr>
+        <w:t>”, “</w:t>
+      </w:r>
+      <w:r>
+        <w:rPr>
+          <w:lang w:val="en-US"/>
+        </w:rPr>
+        <w:t>Zefraath</w:t>
+      </w:r>
+      <w:r>
+        <w:rPr>
+          <w:lang w:val="en-US"/>
+        </w:rPr>
+        <w:t>”, “</w:t>
+      </w:r>
+      <w:r>
+        <w:rPr>
+          <w:lang w:val="en-US"/>
+        </w:rPr>
+        <w:t>Extra Pendulum</w:t>
+      </w:r>
+      <w:r>
+        <w:rPr>
+          <w:lang w:val="en-US"/>
+        </w:rPr>
+        <w:t>” and “</w:t>
+      </w:r>
+      <w:r>
+        <w:rPr>
+          <w:lang w:val="en-US"/>
+        </w:rPr>
+        <w:t>Soul Pendulum</w:t>
+      </w:r>
+      <w:r>
+        <w:rPr>
+          <w:lang w:val="en-US"/>
+        </w:rPr>
+        <w:t>”), allow a player to perform an additional Pendulum Summon durin</w:t>
+      </w:r>
+      <w:r>
+        <w:rPr>
+          <w:lang w:val="en-US"/>
+        </w:rPr>
+        <w:t>g</w:t>
+      </w:r>
+      <w:r>
+        <w:rPr>
+          <w:lang w:val="en-US"/>
+        </w:rPr>
+        <w:t xml:space="preserve"> a turn.</w:t>
+      </w:r>
+    </w:p>
+    <w:p>
+      <w:pPr>
+        <w:pStyle w:val="Paragrafoelenco"/>
+        <w:ind w:left="1211"/>
+        <w:rPr>
+          <w:lang w:val="en-US"/>
+        </w:rPr>
+      </w:pPr>
+    </w:p>
+    <w:p>
+      <w:pPr>
+        <w:pStyle w:val="Paragrafoelenco"/>
+        <w:numPr>
+          <w:ilvl w:val="1"/>
+          <w:numId w:val="41"/>
+        </w:numPr>
+        <w:rPr>
+          <w:lang w:val="en-US"/>
+        </w:rPr>
+      </w:pPr>
+      <w:r>
+        <w:rPr>
+          <w:lang w:val="en-US"/>
+        </w:rPr>
+        <w:t>If a card states in its text “</w:t>
+      </w:r>
+      <w:r>
+        <w:rPr>
+          <w:lang w:val="en-US"/>
+        </w:rPr>
+        <w:t xml:space="preserve">you can conduct 1 Pendulum Summon of a </w:t>
+      </w:r>
+      <w:r>
+        <w:rPr>
+          <w:lang w:val="en-US"/>
+        </w:rPr>
+        <w:t>[…]</w:t>
+      </w:r>
+      <w:r>
+        <w:rPr>
+          <w:lang w:val="en-US"/>
+        </w:rPr>
+        <w:t xml:space="preserve"> monster(s) during your Main Phase this turn, in addition to your Pendulum Summon. (You can only gain this effect once per turn.)</w:t>
+      </w:r>
+      <w:r>
+        <w:rPr>
+          <w:lang w:val="en-US"/>
+        </w:rPr>
+        <w:t>”, then its an effect that allows a player to perform an additional Pendulum Summon.</w:t>
+      </w:r>
+    </w:p>
+    <w:p>
+      <w:pPr>
+        <w:pStyle w:val="Paragrafoelenco"/>
+        <w:rPr>
+          <w:lang w:val="en-US"/>
+        </w:rPr>
+      </w:pPr>
+    </w:p>
+    <w:p>
+      <w:pPr>
+        <w:pStyle w:val="Paragrafoelenco"/>
+        <w:numPr>
+          <w:ilvl w:val="1"/>
+          <w:numId w:val="41"/>
+        </w:numPr>
+        <w:rPr>
+          <w:lang w:val="en-US"/>
+        </w:rPr>
+      </w:pPr>
+      <w:r>
+        <w:rPr>
+          <w:lang w:val="en-US"/>
+        </w:rPr>
+        <w:t>A player using a card or effect that allows a player to perform an additional Pendulum Summon in a turn can decide whether to use a standard Pendulum Summon or the additional Pendulum Summon. They function both in the same way</w:t>
+      </w:r>
+      <w:r>
+        <w:rPr>
+          <w:lang w:val="en-US"/>
+        </w:rPr>
+        <w:t>.</w:t>
+      </w:r>
+    </w:p>
+    <w:p>
+      <w:pPr>
+        <w:pStyle w:val="Paragrafoelenco"/>
+        <w:rPr>
+          <w:lang w:val="en-US"/>
+        </w:rPr>
+      </w:pPr>
+    </w:p>
+    <w:p>
+      <w:pPr>
+        <w:pStyle w:val="Paragrafoelenco"/>
+        <w:numPr>
+          <w:ilvl w:val="1"/>
+          <w:numId w:val="41"/>
+        </w:numPr>
+        <w:rPr>
+          <w:lang w:val="en-US"/>
+        </w:rPr>
+      </w:pPr>
+      <w:r>
+        <w:rPr>
+          <w:lang w:val="en-US"/>
+        </w:rPr>
+        <w:t>If multiple effect would make a player gain an additional Pendulum Summon that player gain only 1 additional Pendulum Summon.</w:t>
+      </w:r>
+    </w:p>
+    <w:p>
+      <w:pPr>
+        <w:pStyle w:val="Paragrafoelenco"/>
+        <w:rPr>
+          <w:lang w:val="en-US"/>
+        </w:rPr>
+      </w:pPr>
+    </w:p>
+    <w:p>
+      <w:pPr>
+        <w:pStyle w:val="Paragrafoelenco"/>
+        <w:numPr>
+          <w:ilvl w:val="1"/>
+          <w:numId w:val="41"/>
+        </w:numPr>
+        <w:rPr>
+          <w:lang w:val="en-US"/>
+        </w:rPr>
+      </w:pPr>
+      <w:r>
+        <w:rPr>
+          <w:lang w:val="en-US"/>
+        </w:rPr>
+        <w:t>Two cards (“</w:t>
+      </w:r>
+      <w:r>
+        <w:rPr>
+          <w:lang w:val="en-US"/>
+        </w:rPr>
+        <w:t>Pendulum Evolution</w:t>
+      </w:r>
+      <w:r>
+        <w:rPr>
+          <w:lang w:val="en-US"/>
+        </w:rPr>
+        <w:t>” and “</w:t>
+      </w:r>
+      <w:r>
+        <w:rPr>
+          <w:lang w:val="en-US"/>
+        </w:rPr>
+        <w:t>Pendulum Encore</w:t>
+      </w:r>
+      <w:r>
+        <w:rPr>
+          <w:lang w:val="en-US"/>
+        </w:rPr>
+        <w:t>”), make a player perform a Pendulum Summon immedia</w:t>
+      </w:r>
+      <w:r>
+        <w:rPr>
+          <w:lang w:val="en-US"/>
+        </w:rPr>
+        <w:t>tely after their</w:t>
+      </w:r>
+      <w:r>
+        <w:rPr>
+          <w:lang w:val="en-US"/>
+        </w:rPr>
+        <w:t xml:space="preserve"> effect resolves.</w:t>
+      </w:r>
+    </w:p>
+    <w:p>
+      <w:pPr>
+        <w:pStyle w:val="Paragrafoelenco"/>
+        <w:rPr>
+          <w:lang w:val="en-US"/>
+        </w:rPr>
+      </w:pPr>
+    </w:p>
+    <w:p>
+      <w:pPr>
+        <w:pStyle w:val="Paragrafoelenco"/>
+        <w:numPr>
+          <w:ilvl w:val="1"/>
+          <w:numId w:val="41"/>
+        </w:numPr>
+        <w:rPr>
+          <w:lang w:val="en-US"/>
+        </w:rPr>
+      </w:pPr>
+      <w:r>
+        <w:rPr>
+          <w:lang w:val="en-US"/>
+        </w:rPr>
+        <w:t>If a card of effect states in its text “immediately after</w:t>
+      </w:r>
+      <w:r>
+        <w:rPr>
+          <w:lang w:val="en-US"/>
+        </w:rPr>
+        <w:t xml:space="preserve"> this effect resolves, you can Pendulum Summon a</w:t>
+      </w:r>
+      <w:r>
+        <w:rPr>
+          <w:lang w:val="en-US"/>
+        </w:rPr>
+        <w:t xml:space="preserve"> […] </w:t>
+      </w:r>
+      <w:r>
+        <w:rPr>
+          <w:lang w:val="en-US"/>
+        </w:rPr>
+        <w:t>M</w:t>
+      </w:r>
+      <w:r>
+        <w:rPr>
+          <w:lang w:val="en-US"/>
+        </w:rPr>
+        <w:t>onster</w:t>
+      </w:r>
+      <w:r>
+        <w:rPr>
+          <w:lang w:val="en-US"/>
+        </w:rPr>
+        <w:t>(s)</w:t>
+      </w:r>
+      <w:r>
+        <w:rPr>
+          <w:lang w:val="en-US"/>
+        </w:rPr>
+        <w:t>.”</w:t>
+      </w:r>
+      <w:r>
+        <w:rPr>
+          <w:lang w:val="en-US"/>
+        </w:rPr>
+        <w:t>,</w:t>
+      </w:r>
+      <w:r>
+        <w:rPr>
+          <w:lang w:val="en-US"/>
+        </w:rPr>
+        <w:t xml:space="preserve"> </w:t>
+      </w:r>
+      <w:r>
+        <w:rPr>
+          <w:lang w:val="en-US"/>
+        </w:rPr>
+        <w:t xml:space="preserve">then that is an effect that </w:t>
+      </w:r>
+      <w:r>
+        <w:rPr>
+          <w:lang w:val="en-US"/>
+        </w:rPr>
+        <w:t xml:space="preserve">makes </w:t>
+      </w:r>
+      <w:r>
+        <w:rPr>
+          <w:lang w:val="en-US"/>
+        </w:rPr>
+        <w:t xml:space="preserve">a player perform an additional Normal/Tribute Summon </w:t>
+      </w:r>
+      <w:r>
+        <w:rPr>
+          <w:lang w:val="en-US"/>
+        </w:rPr>
+        <w:t>immediately after that effect resolves</w:t>
+      </w:r>
+      <w:r>
+        <w:rPr>
+          <w:lang w:val="en-US"/>
+        </w:rPr>
+        <w:t>.</w:t>
+      </w:r>
+    </w:p>
+    <w:p>
+      <w:pPr>
+        <w:pStyle w:val="Paragrafoelenco"/>
+        <w:rPr>
+          <w:lang w:val="en-US"/>
+        </w:rPr>
+      </w:pPr>
+    </w:p>
+    <w:p>
+      <w:pPr>
+        <w:pStyle w:val="Paragrafoelenco"/>
+        <w:numPr>
+          <w:ilvl w:val="1"/>
+          <w:numId w:val="41"/>
+        </w:numPr>
+        <w:rPr>
+          <w:lang w:val="en-US"/>
+        </w:rPr>
+      </w:pPr>
+      <w:r>
+        <w:rPr>
+          <w:lang w:val="en-US"/>
+        </w:rPr>
+        <w:t xml:space="preserve">A player may Pendulum Summon any number of times with cards or effects that perform a Pendulum Summon immediately after that card or effect resolves during both players turns. </w:t>
+      </w:r>
+    </w:p>
+    <w:p>
+      <w:pPr>
+        <w:pStyle w:val="Paragrafoelenco"/>
+        <w:rPr>
+          <w:lang w:val="en-US"/>
+        </w:rPr>
+      </w:pPr>
+    </w:p>
+    <w:p>
+      <w:pPr>
+        <w:pStyle w:val="Paragrafoelenco"/>
+        <w:numPr>
+          <w:ilvl w:val="1"/>
+          <w:numId w:val="41"/>
+        </w:numPr>
+        <w:rPr>
+          <w:lang w:val="en-US"/>
+        </w:rPr>
+      </w:pPr>
+      <w:r>
+        <w:rPr>
+          <w:lang w:val="en-US"/>
+        </w:rPr>
+        <w:t>Pendulum</w:t>
+      </w:r>
+      <w:r>
+        <w:rPr>
+          <w:lang w:val="en-US"/>
+        </w:rPr>
+        <w:t xml:space="preserve"> Summons made by cards and effects that perform a </w:t>
+      </w:r>
+      <w:r>
+        <w:rPr>
+          <w:lang w:val="en-US"/>
+        </w:rPr>
+        <w:t xml:space="preserve">Pendulum </w:t>
+      </w:r>
+      <w:r>
+        <w:rPr>
+          <w:lang w:val="en-US"/>
+        </w:rPr>
+        <w:t xml:space="preserve">Summon immediately after that card or effect resolves do not count toward </w:t>
+      </w:r>
+      <w:r>
+        <w:rPr>
+          <w:lang w:val="en-US"/>
+        </w:rPr>
+        <w:t>as the one Pendulum Summon</w:t>
+      </w:r>
+      <w:r>
+        <w:rPr>
+          <w:lang w:val="en-US"/>
+        </w:rPr>
+        <w:t xml:space="preserve"> that </w:t>
+      </w:r>
+      <w:r>
+        <w:rPr>
+          <w:lang w:val="en-US"/>
+        </w:rPr>
+        <w:t xml:space="preserve">a </w:t>
+      </w:r>
+      <w:r>
+        <w:rPr>
+          <w:lang w:val="en-US"/>
+        </w:rPr>
+        <w:t xml:space="preserve">player can perform in a turn or the additional </w:t>
+      </w:r>
+      <w:r>
+        <w:rPr>
+          <w:lang w:val="en-US"/>
+        </w:rPr>
+        <w:t xml:space="preserve">Pendulum </w:t>
+      </w:r>
+      <w:r>
+        <w:rPr>
+          <w:lang w:val="en-US"/>
+        </w:rPr>
+        <w:t xml:space="preserve">Summon gained by card or effects that allow the player to perform an additional </w:t>
+      </w:r>
+      <w:r>
+        <w:rPr>
+          <w:lang w:val="en-US"/>
+        </w:rPr>
+        <w:t xml:space="preserve">Pendulum </w:t>
+      </w:r>
+      <w:r>
+        <w:rPr>
+          <w:lang w:val="en-US"/>
+        </w:rPr>
+        <w:t>Summon.</w:t>
+      </w:r>
+    </w:p>
+    <w:p>
+      <w:pPr>
+        <w:pStyle w:val="Paragrafoelenco"/>
+        <w:rPr>
+          <w:lang w:val="en-US"/>
+        </w:rPr>
+      </w:pPr>
+    </w:p>
+    <w:p>
+      <w:pPr>
+        <w:pStyle w:val="Paragrafoelenco"/>
+        <w:numPr>
+          <w:ilvl w:val="1"/>
+          <w:numId w:val="41"/>
+        </w:numPr>
+        <w:rPr>
+          <w:lang w:val="en-US"/>
+        </w:rPr>
+      </w:pPr>
+      <w:r>
+        <w:rPr>
+          <w:lang w:val="en-US"/>
+        </w:rPr>
+        <w:t xml:space="preserve">If a card or effect that performs a </w:t>
+      </w:r>
+      <w:r>
+        <w:rPr>
+          <w:lang w:val="en-US"/>
+        </w:rPr>
+        <w:t xml:space="preserve">Pendulum </w:t>
+      </w:r>
+      <w:r>
+        <w:rPr>
+          <w:lang w:val="en-US"/>
+        </w:rPr>
+        <w:t xml:space="preserve">Summon immediately after that card or effect resolves is activated as Chain Link 1 resolves the </w:t>
+      </w:r>
+      <w:r>
+        <w:rPr>
+          <w:lang w:val="en-US"/>
+        </w:rPr>
+        <w:t xml:space="preserve">Pendulum </w:t>
+      </w:r>
+      <w:r>
+        <w:rPr>
+          <w:lang w:val="en-US"/>
+        </w:rPr>
+        <w:t>Summon performed will create a Summon Negation Window and a Summon Response Window. (See Summon Negation Window Summons00.4)</w:t>
+      </w:r>
+    </w:p>
+    <w:p>
+      <w:pPr>
+        <w:pStyle w:val="Paragrafoelenco"/>
+        <w:rPr>
+          <w:lang w:val="en-US"/>
+        </w:rPr>
+      </w:pPr>
+    </w:p>
+    <w:p>
+      <w:pPr>
+        <w:pStyle w:val="Paragrafoelenco"/>
+        <w:numPr>
+          <w:ilvl w:val="1"/>
+          <w:numId w:val="41"/>
+        </w:numPr>
+        <w:rPr>
+          <w:lang w:val="en-US"/>
+        </w:rPr>
+      </w:pPr>
+      <w:r>
+        <w:rPr>
+          <w:lang w:val="en-US"/>
+        </w:rPr>
+        <w:t>If a card or effect that performs a Pendulum Summon immediately after that card or effect resolves is activated as Chain Link 2 resolves the Pendulum Summon performed will not create a Summon Negation Window or a Summon Response Window.</w:t>
+      </w:r>
+    </w:p>
+    <w:p>
+      <w:pPr>
+        <w:pStyle w:val="Paragrafoelenco"/>
+        <w:rPr>
+          <w:lang w:val="en-US"/>
+        </w:rPr>
+      </w:pPr>
+    </w:p>
+    <w:p>
+      <w:pPr>
+        <w:pStyle w:val="Titolo3"/>
+        <w:numPr>
+          <w:ilvl w:val="0"/>
+          <w:numId w:val="41"/>
+        </w:numPr>
+        <w:rPr>
+          <w:lang w:val="en-US"/>
+        </w:rPr>
+      </w:pPr>
+      <w:r>
+        <w:rPr>
+          <w:lang w:val="en-US"/>
+        </w:rPr>
+        <w:t>A player can only conduct a Pendulum Summon if both of they have a Pendulum Monster in both Pendulum Zones.</w:t>
+      </w:r>
+    </w:p>
+    <w:p>
+      <w:pPr>
+        <w:rPr>
+          <w:lang w:val="en-US"/>
+        </w:rPr>
+      </w:pPr>
+    </w:p>
+    <w:p>
+      <w:pPr>
+        <w:pStyle w:val="Paragrafoelenco"/>
+        <w:keepNext/>
+        <w:keepLines/>
+        <w:numPr>
+          <w:ilvl w:val="0"/>
           <w:numId w:val="43"/>
         </w:numPr>
-        <w:rPr>
-          <w:lang w:val="en-US"/>
-        </w:rPr>
-      </w:pPr>
-      <w:r>
-        <w:rPr>
-          <w:lang w:val="en-US"/>
-        </w:rPr>
-        <w:t xml:space="preserve">The turn player can perform a </w:t>
-      </w:r>
-      <w:r>
-        <w:rPr>
-          <w:lang w:val="en-US"/>
-        </w:rPr>
-        <w:t>Pendulum</w:t>
-      </w:r>
-      <w:r>
-        <w:rPr>
-          <w:lang w:val="en-US"/>
-        </w:rPr>
-        <w:t xml:space="preserve"> Summon during their Main Phase if there isn’t a chain forming or resolving, it’s not during a response window and they have priority</w:t>
+        <w:spacing w:before="40" w:after="0"/>
+        <w:contextualSpacing w:val="0"/>
+        <w:outlineLvl w:val="2"/>
+        <w:rPr>
+          <w:rFonts w:eastAsiaTheme="majorEastAsia" w:cstheme="majorBidi"/>
+          <w:vanish/>
+          <w:szCs w:val="24"/>
+          <w:lang w:val="en-US"/>
+        </w:rPr>
+      </w:pPr>
+    </w:p>
+    <w:p>
+      <w:pPr>
+        <w:pStyle w:val="Paragrafoelenco"/>
+        <w:keepNext/>
+        <w:keepLines/>
+        <w:numPr>
+          <w:ilvl w:val="0"/>
+          <w:numId w:val="43"/>
+        </w:numPr>
+        <w:spacing w:before="40" w:after="0"/>
+        <w:contextualSpacing w:val="0"/>
+        <w:outlineLvl w:val="2"/>
+        <w:rPr>
+          <w:rFonts w:eastAsiaTheme="majorEastAsia" w:cstheme="majorBidi"/>
+          <w:vanish/>
+          <w:szCs w:val="24"/>
+          <w:lang w:val="en-US"/>
+        </w:rPr>
+      </w:pPr>
+    </w:p>
+    <w:p>
+      <w:pPr>
+        <w:pStyle w:val="Paragrafoelenco"/>
+        <w:keepNext/>
+        <w:keepLines/>
+        <w:numPr>
+          <w:ilvl w:val="0"/>
+          <w:numId w:val="43"/>
+        </w:numPr>
+        <w:spacing w:before="40" w:after="0"/>
+        <w:contextualSpacing w:val="0"/>
+        <w:outlineLvl w:val="2"/>
+        <w:rPr>
+          <w:rFonts w:eastAsiaTheme="majorEastAsia" w:cstheme="majorBidi"/>
+          <w:vanish/>
+          <w:szCs w:val="24"/>
+          <w:lang w:val="en-US"/>
+        </w:rPr>
+      </w:pPr>
+    </w:p>
+    <w:p>
+      <w:pPr>
+        <w:pStyle w:val="Titolo3"/>
+        <w:numPr>
+          <w:ilvl w:val="0"/>
+          <w:numId w:val="43"/>
+        </w:numPr>
+        <w:rPr>
+          <w:lang w:val="en-US"/>
+        </w:rPr>
+      </w:pPr>
+      <w:r>
+        <w:rPr>
+          <w:lang w:val="en-US"/>
+        </w:rPr>
+        <w:t>The turn player can perform a Pendulum Summon during their Main Phase if there isn’t a chain forming or resolving, it’s not during a response window and they have priority.</w:t>
+      </w:r>
+    </w:p>
+    <w:p>
+      <w:pPr>
+        <w:rPr>
+          <w:lang w:val="en-US"/>
+        </w:rPr>
+      </w:pPr>
+    </w:p>
+    <w:p>
+      <w:pPr>
+        <w:pStyle w:val="Titolo3"/>
+        <w:numPr>
+          <w:ilvl w:val="0"/>
+          <w:numId w:val="43"/>
+        </w:numPr>
+        <w:rPr>
+          <w:lang w:val="en-US"/>
+        </w:rPr>
+      </w:pPr>
+      <w:r>
+        <w:rPr>
+          <w:lang w:val="en-US"/>
+        </w:rPr>
+        <w:lastRenderedPageBreak/>
+        <w:t>To perform a Pendulum Summon the player performing the Pendulum Summon chooses any number of Monster in their hand and face-up Extra Deck and places them on their field.</w:t>
+      </w:r>
+    </w:p>
+    <w:p>
+      <w:pPr>
+        <w:rPr>
+          <w:lang w:val="en-US"/>
+        </w:rPr>
+      </w:pPr>
+    </w:p>
+    <w:p>
+      <w:pPr>
+        <w:pStyle w:val="Titolo3"/>
+        <w:numPr>
+          <w:ilvl w:val="0"/>
+          <w:numId w:val="43"/>
+        </w:numPr>
+        <w:rPr>
+          <w:lang w:val="en-US"/>
+        </w:rPr>
+      </w:pPr>
+      <w:r>
+        <w:rPr>
+          <w:lang w:val="en-US"/>
+        </w:rPr>
+        <w:t>Only Monsters with a Level can be Pendulum Summoned. Monsters without a Level such as Link Monsters and Xyz Monster cannot be Pendulum Summoned.</w:t>
+      </w:r>
+    </w:p>
+    <w:p>
+      <w:pPr>
+        <w:rPr>
+          <w:lang w:val="en-US"/>
+        </w:rPr>
+      </w:pPr>
+    </w:p>
+    <w:p>
+      <w:pPr>
+        <w:pStyle w:val="Titolo3"/>
+        <w:numPr>
+          <w:ilvl w:val="0"/>
+          <w:numId w:val="43"/>
+        </w:numPr>
+        <w:rPr>
+          <w:lang w:val="en-US"/>
+        </w:rPr>
+      </w:pPr>
+      <w:r>
+        <w:rPr>
+          <w:lang w:val="en-US"/>
+        </w:rPr>
+        <w:t>The Level of the Monster being Summoned in a Pendulum Summon must be between the value of the scales of the</w:t>
+      </w:r>
+      <w:r>
+        <w:rPr>
+          <w:lang w:val="en-US"/>
+        </w:rPr>
+        <w:t xml:space="preserve"> 2</w:t>
+      </w:r>
+      <w:r>
+        <w:rPr>
+          <w:lang w:val="en-US"/>
+        </w:rPr>
+        <w:t xml:space="preserve"> Pendulum </w:t>
+      </w:r>
+      <w:r>
+        <w:rPr>
+          <w:lang w:val="en-US"/>
+        </w:rPr>
+        <w:t>Monsters in the Pendulum Zones of the player performing the Pendulum Summon, A Monster that has a Level that is equal to the value of a scale cannot be Pendulum Summoned</w:t>
       </w:r>
       <w:r>
         <w:rPr>
@@ -11503,21 +11646,502 @@
         <w:rPr>
           <w:lang w:val="en-US"/>
         </w:rPr>
+        <w:t>A Monster being Pendulum Summoned from the hand can only be placed in a Main Monster Zone.</w:t>
+      </w:r>
+    </w:p>
+    <w:p>
+      <w:pPr>
+        <w:rPr>
+          <w:lang w:val="en-US"/>
+        </w:rPr>
+      </w:pPr>
+    </w:p>
+    <w:p>
+      <w:pPr>
+        <w:pStyle w:val="Titolo3"/>
+        <w:numPr>
+          <w:ilvl w:val="0"/>
+          <w:numId w:val="43"/>
+        </w:numPr>
+        <w:rPr>
+          <w:lang w:val="en-US"/>
+        </w:rPr>
+      </w:pPr>
+      <w:r>
+        <w:rPr>
+          <w:lang w:val="en-US"/>
+        </w:rPr>
+        <w:t xml:space="preserve">A </w:t>
+      </w:r>
+      <w:r>
+        <w:rPr>
+          <w:lang w:val="en-US"/>
+        </w:rPr>
+        <w:t xml:space="preserve">Pendulum </w:t>
+      </w:r>
+      <w:r>
+        <w:rPr>
+          <w:lang w:val="en-US"/>
+        </w:rPr>
+        <w:t>Monster being Pendulum Summoned from the face-</w:t>
+      </w:r>
+      <w:r>
+        <w:rPr>
+          <w:lang w:val="en-US"/>
+        </w:rPr>
+        <w:t>up Extra Deck can only be placed</w:t>
+      </w:r>
+      <w:r>
+        <w:rPr>
+          <w:lang w:val="en-US"/>
+        </w:rPr>
+        <w:t xml:space="preserve"> in an Extra Monster Zone or a Zone a Link Monster point to.</w:t>
+      </w:r>
+    </w:p>
+    <w:p>
+      <w:pPr>
+        <w:rPr>
+          <w:lang w:val="en-US"/>
+        </w:rPr>
+      </w:pPr>
+    </w:p>
+    <w:p>
+      <w:pPr>
+        <w:pStyle w:val="Titolo3"/>
+        <w:numPr>
+          <w:ilvl w:val="0"/>
+          <w:numId w:val="43"/>
+        </w:numPr>
+        <w:rPr>
+          <w:lang w:val="en-US"/>
+        </w:rPr>
+      </w:pPr>
+      <w:r>
+        <w:rPr>
+          <w:lang w:val="en-US"/>
+        </w:rPr>
+        <w:t>A player cannot Pendulum Summon a Monster from their face-up Extra Deck to an Extra Monster Zone if they already control a Monster in the other Extra Monster Zone.</w:t>
+      </w:r>
+    </w:p>
+    <w:p>
+      <w:pPr>
+        <w:rPr>
+          <w:lang w:val="en-US"/>
+        </w:rPr>
+      </w:pPr>
+    </w:p>
+    <w:p>
+      <w:pPr>
+        <w:pStyle w:val="Titolo3"/>
+        <w:numPr>
+          <w:ilvl w:val="0"/>
+          <w:numId w:val="43"/>
+        </w:numPr>
+        <w:rPr>
+          <w:lang w:val="en-US"/>
+        </w:rPr>
+      </w:pPr>
+      <w:r>
+        <w:rPr>
+          <w:lang w:val="en-US"/>
+        </w:rPr>
+        <w:t>Pendulum Extra Deck Monster in Extra Deck face-up cannot be Pendulum Summoned if they we</w:t>
+      </w:r>
+      <w:r>
+        <w:rPr>
+          <w:lang w:val="en-US"/>
+        </w:rPr>
+        <w:t>re not Properly Special Summoned.</w:t>
+      </w:r>
+    </w:p>
+    <w:p>
+      <w:pPr>
+        <w:rPr>
+          <w:lang w:val="en-US"/>
+        </w:rPr>
+      </w:pPr>
+    </w:p>
+    <w:p>
+      <w:pPr>
+        <w:pStyle w:val="Titolo3"/>
+        <w:numPr>
+          <w:ilvl w:val="0"/>
+          <w:numId w:val="43"/>
+        </w:numPr>
+        <w:rPr>
+          <w:lang w:val="en-US"/>
+        </w:rPr>
+      </w:pPr>
+      <w:r>
+        <w:rPr>
+          <w:lang w:val="en-US"/>
+        </w:rPr>
+        <w:t>If a Pendulum Summon is negated the Summon of all Monsters being Pendulum Summoned Is negated.</w:t>
+      </w:r>
+    </w:p>
+    <w:p>
+      <w:pPr>
+        <w:rPr>
+          <w:lang w:val="en-US"/>
+        </w:rPr>
+      </w:pPr>
+    </w:p>
+    <w:p>
+      <w:pPr>
+        <w:pStyle w:val="Titolo3"/>
+        <w:numPr>
+          <w:ilvl w:val="0"/>
+          <w:numId w:val="43"/>
+        </w:numPr>
+        <w:rPr>
+          <w:lang w:val="en-US"/>
+        </w:rPr>
+      </w:pPr>
+      <w:r>
+        <w:rPr>
+          <w:lang w:val="en-US"/>
+        </w:rPr>
+        <w:t>All the Monster Su</w:t>
+      </w:r>
+      <w:r>
+        <w:rPr>
+          <w:lang w:val="en-US"/>
+        </w:rPr>
+        <w:t>mmoned during a Pendulum Summon</w:t>
+      </w:r>
+      <w:r>
+        <w:rPr>
+          <w:lang w:val="en-US"/>
+        </w:rPr>
+        <w:t xml:space="preserve"> are Summoned simultaneously.</w:t>
+      </w:r>
+    </w:p>
+    <w:p>
+      <w:pPr>
+        <w:rPr>
+          <w:lang w:val="en-US"/>
+        </w:rPr>
+      </w:pPr>
+    </w:p>
+    <w:p>
+      <w:pPr>
+        <w:pStyle w:val="Titolo2"/>
+        <w:rPr>
+          <w:lang w:val="en-US"/>
+        </w:rPr>
+      </w:pPr>
+      <w:r>
+        <w:rPr>
+          <w:lang w:val="en-US"/>
+        </w:rPr>
+        <w:t>07. Synchro Summon</w:t>
+      </w:r>
+    </w:p>
+    <w:p>
+      <w:pPr>
+        <w:rPr>
+          <w:lang w:val="en-US"/>
+        </w:rPr>
+      </w:pPr>
+    </w:p>
+    <w:p>
+      <w:pPr>
+        <w:pStyle w:val="Titolo3"/>
+        <w:numPr>
+          <w:ilvl w:val="0"/>
+          <w:numId w:val="44"/>
+        </w:numPr>
+        <w:rPr>
+          <w:lang w:val="en-US"/>
+        </w:rPr>
+      </w:pPr>
+      <w:r>
+        <w:rPr>
+          <w:lang w:val="en-US"/>
+        </w:rPr>
+        <w:t xml:space="preserve">A </w:t>
+      </w:r>
+      <w:r>
+        <w:rPr>
+          <w:lang w:val="en-US"/>
+        </w:rPr>
+        <w:t>Synchro</w:t>
+      </w:r>
+      <w:r>
+        <w:rPr>
+          <w:lang w:val="en-US"/>
+        </w:rPr>
+        <w:t xml:space="preserve"> Summon is the process of Summoning a </w:t>
+      </w:r>
+      <w:r>
+        <w:rPr>
+          <w:lang w:val="en-US"/>
+        </w:rPr>
+        <w:t xml:space="preserve">Link </w:t>
+      </w:r>
+      <w:r>
+        <w:rPr>
+          <w:lang w:val="en-US"/>
+        </w:rPr>
+        <w:t xml:space="preserve">Monster from the Extra Deck to a Monster Zone by sending the </w:t>
+      </w:r>
+      <w:r>
+        <w:rPr>
+          <w:lang w:val="en-US"/>
+        </w:rPr>
+        <w:t>Synchro M</w:t>
+      </w:r>
+      <w:r>
+        <w:rPr>
+          <w:lang w:val="en-US"/>
+        </w:rPr>
+        <w:t>aterials to the Graveyard</w:t>
+      </w:r>
+      <w:r>
+        <w:rPr>
+          <w:lang w:val="en-US"/>
+        </w:rPr>
+        <w:t>.</w:t>
+      </w:r>
+    </w:p>
+    <w:p>
+      <w:pPr>
+        <w:rPr>
+          <w:lang w:val="en-US"/>
+        </w:rPr>
+      </w:pPr>
+    </w:p>
+    <w:p>
+      <w:pPr>
+        <w:pStyle w:val="Paragrafoelenco"/>
+        <w:keepNext/>
+        <w:keepLines/>
+        <w:numPr>
+          <w:ilvl w:val="0"/>
+          <w:numId w:val="45"/>
+        </w:numPr>
+        <w:spacing w:before="40" w:after="0"/>
+        <w:contextualSpacing w:val="0"/>
+        <w:outlineLvl w:val="2"/>
+        <w:rPr>
+          <w:rFonts w:eastAsiaTheme="majorEastAsia" w:cstheme="majorBidi"/>
+          <w:vanish/>
+          <w:szCs w:val="24"/>
+          <w:lang w:val="en-US"/>
+        </w:rPr>
+      </w:pPr>
+    </w:p>
+    <w:p>
+      <w:pPr>
+        <w:pStyle w:val="Titolo3"/>
+        <w:numPr>
+          <w:ilvl w:val="0"/>
+          <w:numId w:val="45"/>
+        </w:numPr>
+        <w:rPr>
+          <w:lang w:val="en-US"/>
+        </w:rPr>
+      </w:pPr>
+      <w:r>
+        <w:rPr>
+          <w:lang w:val="en-US"/>
+        </w:rPr>
+        <w:t xml:space="preserve">A </w:t>
+      </w:r>
+      <w:r>
+        <w:rPr>
+          <w:lang w:val="en-US"/>
+        </w:rPr>
+        <w:t>Synchro</w:t>
+      </w:r>
+      <w:r>
+        <w:rPr>
+          <w:lang w:val="en-US"/>
+        </w:rPr>
+        <w:t xml:space="preserve"> Monster being </w:t>
+      </w:r>
+      <w:r>
+        <w:rPr>
+          <w:lang w:val="en-US"/>
+        </w:rPr>
+        <w:t xml:space="preserve">Synchro </w:t>
+      </w:r>
+      <w:r>
+        <w:rPr>
+          <w:lang w:val="en-US"/>
+        </w:rPr>
+        <w:t>Summoned can be placed in any Monster Zone</w:t>
+      </w:r>
+      <w:r>
+        <w:rPr>
+          <w:lang w:val="en-US"/>
+        </w:rPr>
+        <w:t>.</w:t>
+      </w:r>
+    </w:p>
+    <w:p>
+      <w:pPr>
+        <w:rPr>
+          <w:lang w:val="en-US"/>
+        </w:rPr>
+      </w:pPr>
+    </w:p>
+    <w:p>
+      <w:pPr>
+        <w:pStyle w:val="Titolo3"/>
+        <w:numPr>
+          <w:ilvl w:val="0"/>
+          <w:numId w:val="45"/>
+        </w:numPr>
+        <w:rPr>
+          <w:lang w:val="en-US"/>
+        </w:rPr>
+      </w:pPr>
+      <w:r>
+        <w:rPr>
+          <w:lang w:val="en-US"/>
+        </w:rPr>
+        <w:t>The turn player can perform a Link Summon during their Main Phase if there isn’t a chain forming or resolving, it’s not during a response window and they have priority</w:t>
+      </w:r>
+      <w:r>
+        <w:rPr>
+          <w:lang w:val="en-US"/>
+        </w:rPr>
+        <w:t>.</w:t>
+      </w:r>
+    </w:p>
+    <w:p>
+      <w:pPr>
+        <w:rPr>
+          <w:lang w:val="en-US"/>
+        </w:rPr>
+      </w:pPr>
+    </w:p>
+    <w:p>
+      <w:pPr>
+        <w:pStyle w:val="Titolo3"/>
+        <w:numPr>
+          <w:ilvl w:val="0"/>
+          <w:numId w:val="45"/>
+        </w:numPr>
+        <w:rPr>
+          <w:lang w:val="en-US"/>
+        </w:rPr>
+      </w:pPr>
+      <w:r>
+        <w:rPr>
+          <w:lang w:val="en-US"/>
+        </w:rPr>
+        <w:lastRenderedPageBreak/>
         <w:t xml:space="preserve">To perform a </w:t>
       </w:r>
-      <w:proofErr w:type="gramStart"/>
-      <w:r>
-        <w:rPr>
-          <w:lang w:val="en-US"/>
-        </w:rPr>
-        <w:t>Pendulum</w:t>
-      </w:r>
-      <w:proofErr w:type="gramEnd"/>
-      <w:r>
-        <w:rPr>
-          <w:lang w:val="en-US"/>
-        </w:rPr>
-        <w:t xml:space="preserve"> Summon the player performing the Pendulum Summon chooses any number of Monster in their hand and face-up Extra Deck and places them on their field.</w:t>
+      <w:r>
+        <w:rPr>
+          <w:lang w:val="en-US"/>
+        </w:rPr>
+        <w:t>Synchro</w:t>
+      </w:r>
+      <w:r>
+        <w:rPr>
+          <w:lang w:val="en-US"/>
+        </w:rPr>
+        <w:t xml:space="preserve"> Summon the player performing the </w:t>
+      </w:r>
+      <w:r>
+        <w:rPr>
+          <w:lang w:val="en-US"/>
+        </w:rPr>
+        <w:t>Synchro</w:t>
+      </w:r>
+      <w:r>
+        <w:rPr>
+          <w:lang w:val="en-US"/>
+        </w:rPr>
+        <w:t xml:space="preserve"> Summon chooses a valid </w:t>
+      </w:r>
+      <w:r>
+        <w:rPr>
+          <w:lang w:val="en-US"/>
+        </w:rPr>
+        <w:t>Synchro</w:t>
+      </w:r>
+      <w:r>
+        <w:rPr>
+          <w:lang w:val="en-US"/>
+        </w:rPr>
+        <w:t xml:space="preserve"> Monster in their Extra Deck to </w:t>
+      </w:r>
+      <w:r>
+        <w:rPr>
+          <w:lang w:val="en-US"/>
+        </w:rPr>
+        <w:t xml:space="preserve">Synchro </w:t>
+      </w:r>
+      <w:r>
+        <w:rPr>
+          <w:lang w:val="en-US"/>
+        </w:rPr>
+        <w:t xml:space="preserve">Summon, after that they send a number of Monsters from their field to the Graveyard depending on the Materials of the </w:t>
+      </w:r>
+      <w:r>
+        <w:rPr>
+          <w:lang w:val="en-US"/>
+        </w:rPr>
+        <w:t>Synchro</w:t>
+      </w:r>
+      <w:r>
+        <w:rPr>
+          <w:lang w:val="en-US"/>
+        </w:rPr>
+        <w:t xml:space="preserve"> Monster being Summoned</w:t>
+      </w:r>
+      <w:r>
+        <w:rPr>
+          <w:lang w:val="en-US"/>
+        </w:rPr>
+        <w:t xml:space="preserve"> </w:t>
+      </w:r>
+      <w:r>
+        <w:rPr>
+          <w:lang w:val="en-US"/>
+        </w:rPr>
+        <w:t>and its Level</w:t>
+      </w:r>
+      <w:r>
+        <w:rPr>
+          <w:lang w:val="en-US"/>
+        </w:rPr>
+        <w:t xml:space="preserve">. Then the </w:t>
+      </w:r>
+      <w:r>
+        <w:rPr>
+          <w:lang w:val="en-US"/>
+        </w:rPr>
+        <w:t>Synchro</w:t>
+      </w:r>
+      <w:r>
+        <w:rPr>
+          <w:lang w:val="en-US"/>
+        </w:rPr>
+        <w:t xml:space="preserve"> Monster is placed in any </w:t>
+      </w:r>
+      <w:r>
+        <w:rPr>
+          <w:lang w:val="en-US"/>
+        </w:rPr>
+        <w:t xml:space="preserve">unoccupied and usable </w:t>
+      </w:r>
+      <w:r>
+        <w:rPr>
+          <w:lang w:val="en-US"/>
+        </w:rPr>
+        <w:t>Monster Zone</w:t>
+      </w:r>
+      <w:r>
+        <w:rPr>
+          <w:lang w:val="en-US"/>
+        </w:rPr>
+        <w:t>.</w:t>
       </w:r>
     </w:p>
     <w:p>
@@ -11532,17 +12156,47 @@
         <w:pStyle w:val="Titolo3"/>
         <w:numPr>
           <w:ilvl w:val="0"/>
-          <w:numId w:val="43"/>
-        </w:numPr>
-        <w:rPr>
-          <w:lang w:val="en-US"/>
-        </w:rPr>
-      </w:pPr>
-      <w:r>
-        <w:rPr>
-          <w:lang w:val="en-US"/>
-        </w:rPr>
-        <w:t>Only Monsters with a Level can be Pendulum Summoned. Monsters without a Level such as Link Monsters and Xyz Monster cannot be Pendulum Summoned.</w:t>
+          <w:numId w:val="45"/>
+        </w:numPr>
+        <w:rPr>
+          <w:lang w:val="en-US"/>
+        </w:rPr>
+      </w:pPr>
+      <w:r>
+        <w:rPr>
+          <w:lang w:val="en-US"/>
+        </w:rPr>
+        <w:t xml:space="preserve">Only Monsters with a Level </w:t>
+      </w:r>
+      <w:r>
+        <w:rPr>
+          <w:lang w:val="en-US"/>
+        </w:rPr>
+        <w:t xml:space="preserve">used as Synchro Materials of a Synchro </w:t>
+      </w:r>
+      <w:r>
+        <w:rPr>
+          <w:lang w:val="en-US"/>
+        </w:rPr>
+        <w:t>Su</w:t>
+      </w:r>
+      <w:r>
+        <w:rPr>
+          <w:lang w:val="en-US"/>
+        </w:rPr>
+        <w:t>mmon</w:t>
+      </w:r>
+      <w:r>
+        <w:rPr>
+          <w:lang w:val="en-US"/>
+        </w:rPr>
+        <w:t xml:space="preserve">. Monsters without a Level such as Link Monsters and Xyz Monster </w:t>
+      </w:r>
+      <w:r>
+        <w:rPr>
+          <w:lang w:val="en-US"/>
+        </w:rPr>
+        <w:t>used.</w:t>
       </w:r>
     </w:p>
     <w:p>
@@ -11557,49 +12211,66 @@
         <w:pStyle w:val="Titolo3"/>
         <w:numPr>
           <w:ilvl w:val="0"/>
-          <w:numId w:val="43"/>
-        </w:numPr>
-        <w:rPr>
-          <w:lang w:val="en-US"/>
-        </w:rPr>
-      </w:pPr>
-      <w:r>
-        <w:rPr>
-          <w:lang w:val="en-US"/>
-        </w:rPr>
-        <w:t xml:space="preserve">The Level of the Monster </w:t>
-      </w:r>
-      <w:proofErr w:type="gramStart"/>
-      <w:r>
-        <w:rPr>
-          <w:lang w:val="en-US"/>
-        </w:rPr>
-        <w:t>being</w:t>
-      </w:r>
-      <w:proofErr w:type="gramEnd"/>
-      <w:r>
-        <w:rPr>
-          <w:lang w:val="en-US"/>
-        </w:rPr>
-        <w:t xml:space="preserve"> Summoned in a Pendulum Summon must be between the value of the scales of the</w:t>
-      </w:r>
-      <w:r>
-        <w:rPr>
-          <w:lang w:val="en-US"/>
-        </w:rPr>
-        <w:t xml:space="preserve"> 2</w:t>
-      </w:r>
-      <w:r>
-        <w:rPr>
-          <w:lang w:val="en-US"/>
-        </w:rPr>
-        <w:t xml:space="preserve"> Pendulum </w:t>
-      </w:r>
-      <w:r>
-        <w:rPr>
-          <w:lang w:val="en-US"/>
-        </w:rPr>
-        <w:t>Monsters in the Pendulum Zones of the player performing the Pendulum Summon, A Monster that has a Level that is equal to the value of a scale cannot be Pendulum Summoned</w:t>
+          <w:numId w:val="45"/>
+        </w:numPr>
+        <w:rPr>
+          <w:lang w:val="en-US"/>
+        </w:rPr>
+      </w:pPr>
+      <w:r>
+        <w:rPr>
+          <w:lang w:val="en-US"/>
+        </w:rPr>
+        <w:t>The Sum of the Level of the Monsters used as Synchro Material for the Synchro Summon of a Synchro Monster must be equal to the Level of the Synchro Monster being Summoned.</w:t>
+      </w:r>
+    </w:p>
+    <w:p>
+      <w:pPr>
+        <w:rPr>
+          <w:lang w:val="en-US"/>
+        </w:rPr>
+      </w:pPr>
+    </w:p>
+    <w:p>
+      <w:pPr>
+        <w:pStyle w:val="Titolo3"/>
+        <w:numPr>
+          <w:ilvl w:val="0"/>
+          <w:numId w:val="45"/>
+        </w:numPr>
+        <w:rPr>
+          <w:lang w:val="en-US"/>
+        </w:rPr>
+      </w:pPr>
+      <w:r>
+        <w:rPr>
+          <w:lang w:val="en-US"/>
+        </w:rPr>
+        <w:t xml:space="preserve">If the Materials of a </w:t>
+      </w:r>
+      <w:r>
+        <w:rPr>
+          <w:lang w:val="en-US"/>
+        </w:rPr>
+        <w:t>Synchro</w:t>
+      </w:r>
+      <w:r>
+        <w:rPr>
+          <w:lang w:val="en-US"/>
+        </w:rPr>
+        <w:t xml:space="preserve"> Summons are not sent to the Graveyard because of a card or effect but instead get sent to another location the </w:t>
+      </w:r>
+      <w:r>
+        <w:rPr>
+          <w:lang w:val="en-US"/>
+        </w:rPr>
+        <w:t>Synchro</w:t>
+      </w:r>
+      <w:r>
+        <w:rPr>
+          <w:lang w:val="en-US"/>
+        </w:rPr>
+        <w:t xml:space="preserve"> Monster is still Summoned</w:t>
       </w:r>
       <w:r>
         <w:rPr>
@@ -11620,36 +12291,200 @@
         <w:pStyle w:val="Titolo3"/>
         <w:numPr>
           <w:ilvl w:val="0"/>
-          <w:numId w:val="43"/>
-        </w:numPr>
-        <w:rPr>
-          <w:lang w:val="en-US"/>
-        </w:rPr>
-      </w:pPr>
-      <w:r>
-        <w:rPr>
-          <w:lang w:val="en-US"/>
-        </w:rPr>
-        <w:t xml:space="preserve">A Monster </w:t>
-      </w:r>
-      <w:proofErr w:type="gramStart"/>
-      <w:r>
-        <w:rPr>
-          <w:lang w:val="en-US"/>
-        </w:rPr>
-        <w:t>being</w:t>
-      </w:r>
-      <w:proofErr w:type="gramEnd"/>
-      <w:r>
-        <w:rPr>
-          <w:lang w:val="en-US"/>
-        </w:rPr>
-        <w:t xml:space="preserve"> Pendulum Summoned from the hand can only be placed in a Main Monster Zone.</w:t>
-      </w:r>
-    </w:p>
-    <w:p>
-      <w:pPr>
-        <w:rPr>
+          <w:numId w:val="45"/>
+        </w:numPr>
+        <w:rPr>
+          <w:lang w:val="en-US"/>
+        </w:rPr>
+      </w:pPr>
+      <w:r>
+        <w:rPr>
+          <w:lang w:val="en-US"/>
+        </w:rPr>
+        <w:t xml:space="preserve">If all Monster Zones of a player are occupied or unusable that player can perform a </w:t>
+      </w:r>
+      <w:r>
+        <w:rPr>
+          <w:lang w:val="en-US"/>
+        </w:rPr>
+        <w:t>Synchro</w:t>
+      </w:r>
+      <w:r>
+        <w:rPr>
+          <w:lang w:val="en-US"/>
+        </w:rPr>
+        <w:t xml:space="preserve"> Summon as long as they u</w:t>
+      </w:r>
+      <w:r>
+        <w:rPr>
+          <w:lang w:val="en-US"/>
+        </w:rPr>
+        <w:t>se a Monster they control as Synchro Material.</w:t>
+      </w:r>
+    </w:p>
+    <w:p>
+      <w:pPr>
+        <w:rPr>
+          <w:lang w:val="en-US"/>
+        </w:rPr>
+      </w:pPr>
+    </w:p>
+    <w:p>
+      <w:pPr>
+        <w:pStyle w:val="Paragrafoelenco"/>
+        <w:keepNext/>
+        <w:keepLines/>
+        <w:numPr>
+          <w:ilvl w:val="0"/>
+          <w:numId w:val="47"/>
+        </w:numPr>
+        <w:spacing w:before="40" w:after="0"/>
+        <w:contextualSpacing w:val="0"/>
+        <w:outlineLvl w:val="2"/>
+        <w:rPr>
+          <w:rFonts w:eastAsiaTheme="majorEastAsia" w:cstheme="majorBidi"/>
+          <w:vanish/>
+          <w:szCs w:val="24"/>
+          <w:lang w:val="en-US"/>
+        </w:rPr>
+      </w:pPr>
+    </w:p>
+    <w:p>
+      <w:pPr>
+        <w:pStyle w:val="Paragrafoelenco"/>
+        <w:keepNext/>
+        <w:keepLines/>
+        <w:numPr>
+          <w:ilvl w:val="0"/>
+          <w:numId w:val="47"/>
+        </w:numPr>
+        <w:spacing w:before="40" w:after="0"/>
+        <w:contextualSpacing w:val="0"/>
+        <w:outlineLvl w:val="2"/>
+        <w:rPr>
+          <w:rFonts w:eastAsiaTheme="majorEastAsia" w:cstheme="majorBidi"/>
+          <w:vanish/>
+          <w:szCs w:val="24"/>
+          <w:lang w:val="en-US"/>
+        </w:rPr>
+      </w:pPr>
+    </w:p>
+    <w:p>
+      <w:pPr>
+        <w:pStyle w:val="Paragrafoelenco"/>
+        <w:keepNext/>
+        <w:keepLines/>
+        <w:numPr>
+          <w:ilvl w:val="0"/>
+          <w:numId w:val="47"/>
+        </w:numPr>
+        <w:spacing w:before="40" w:after="0"/>
+        <w:contextualSpacing w:val="0"/>
+        <w:outlineLvl w:val="2"/>
+        <w:rPr>
+          <w:rFonts w:eastAsiaTheme="majorEastAsia" w:cstheme="majorBidi"/>
+          <w:vanish/>
+          <w:szCs w:val="24"/>
+          <w:lang w:val="en-US"/>
+        </w:rPr>
+      </w:pPr>
+    </w:p>
+    <w:p>
+      <w:pPr>
+        <w:pStyle w:val="Paragrafoelenco"/>
+        <w:keepNext/>
+        <w:keepLines/>
+        <w:numPr>
+          <w:ilvl w:val="0"/>
+          <w:numId w:val="47"/>
+        </w:numPr>
+        <w:spacing w:before="40" w:after="0"/>
+        <w:contextualSpacing w:val="0"/>
+        <w:outlineLvl w:val="2"/>
+        <w:rPr>
+          <w:rFonts w:eastAsiaTheme="majorEastAsia" w:cstheme="majorBidi"/>
+          <w:vanish/>
+          <w:szCs w:val="24"/>
+          <w:lang w:val="en-US"/>
+        </w:rPr>
+      </w:pPr>
+    </w:p>
+    <w:p>
+      <w:pPr>
+        <w:pStyle w:val="Paragrafoelenco"/>
+        <w:keepNext/>
+        <w:keepLines/>
+        <w:numPr>
+          <w:ilvl w:val="0"/>
+          <w:numId w:val="47"/>
+        </w:numPr>
+        <w:spacing w:before="40" w:after="0"/>
+        <w:contextualSpacing w:val="0"/>
+        <w:outlineLvl w:val="2"/>
+        <w:rPr>
+          <w:rFonts w:eastAsiaTheme="majorEastAsia" w:cstheme="majorBidi"/>
+          <w:vanish/>
+          <w:szCs w:val="24"/>
+          <w:lang w:val="en-US"/>
+        </w:rPr>
+      </w:pPr>
+    </w:p>
+    <w:p>
+      <w:pPr>
+        <w:pStyle w:val="Paragrafoelenco"/>
+        <w:keepNext/>
+        <w:keepLines/>
+        <w:numPr>
+          <w:ilvl w:val="0"/>
+          <w:numId w:val="47"/>
+        </w:numPr>
+        <w:spacing w:before="40" w:after="0"/>
+        <w:contextualSpacing w:val="0"/>
+        <w:outlineLvl w:val="2"/>
+        <w:rPr>
+          <w:rFonts w:eastAsiaTheme="majorEastAsia" w:cstheme="majorBidi"/>
+          <w:vanish/>
+          <w:szCs w:val="24"/>
+          <w:lang w:val="en-US"/>
+        </w:rPr>
+      </w:pPr>
+    </w:p>
+    <w:p>
+      <w:pPr>
+        <w:pStyle w:val="Paragrafoelenco"/>
+        <w:keepNext/>
+        <w:keepLines/>
+        <w:numPr>
+          <w:ilvl w:val="0"/>
+          <w:numId w:val="47"/>
+        </w:numPr>
+        <w:spacing w:before="40" w:after="0"/>
+        <w:contextualSpacing w:val="0"/>
+        <w:outlineLvl w:val="2"/>
+        <w:rPr>
+          <w:rFonts w:eastAsiaTheme="majorEastAsia" w:cstheme="majorBidi"/>
+          <w:vanish/>
+          <w:szCs w:val="24"/>
+          <w:lang w:val="en-US"/>
+        </w:rPr>
+      </w:pPr>
+    </w:p>
+    <w:p>
+      <w:pPr>
+        <w:pStyle w:val="Paragrafoelenco"/>
+        <w:keepNext/>
+        <w:keepLines/>
+        <w:numPr>
+          <w:ilvl w:val="0"/>
+          <w:numId w:val="47"/>
+        </w:numPr>
+        <w:spacing w:before="40" w:after="0"/>
+        <w:contextualSpacing w:val="0"/>
+        <w:outlineLvl w:val="2"/>
+        <w:rPr>
+          <w:rFonts w:eastAsiaTheme="majorEastAsia" w:cstheme="majorBidi"/>
+          <w:vanish/>
+          <w:szCs w:val="24"/>
           <w:lang w:val="en-US"/>
         </w:rPr>
       </w:pPr>
@@ -11659,217 +12494,44 @@
         <w:pStyle w:val="Titolo3"/>
         <w:numPr>
           <w:ilvl w:val="0"/>
-          <w:numId w:val="43"/>
-        </w:numPr>
-        <w:rPr>
-          <w:lang w:val="en-US"/>
-        </w:rPr>
-      </w:pPr>
-      <w:r>
-        <w:rPr>
-          <w:lang w:val="en-US"/>
-        </w:rPr>
-        <w:t xml:space="preserve">A </w:t>
-      </w:r>
-      <w:r>
-        <w:rPr>
-          <w:lang w:val="en-US"/>
-        </w:rPr>
-        <w:t xml:space="preserve">Pendulum </w:t>
-      </w:r>
-      <w:r>
-        <w:rPr>
-          <w:lang w:val="en-US"/>
-        </w:rPr>
-        <w:t xml:space="preserve">Monster </w:t>
-      </w:r>
-      <w:proofErr w:type="gramStart"/>
-      <w:r>
-        <w:rPr>
-          <w:lang w:val="en-US"/>
-        </w:rPr>
-        <w:t>being</w:t>
-      </w:r>
-      <w:proofErr w:type="gramEnd"/>
-      <w:r>
-        <w:rPr>
-          <w:lang w:val="en-US"/>
-        </w:rPr>
-        <w:t xml:space="preserve"> Pendulum Summoned from the face-</w:t>
-      </w:r>
-      <w:r>
-        <w:rPr>
-          <w:lang w:val="en-US"/>
-        </w:rPr>
-        <w:t>up Extra Deck can only be placed</w:t>
-      </w:r>
-      <w:r>
-        <w:rPr>
-          <w:lang w:val="en-US"/>
-        </w:rPr>
-        <w:t xml:space="preserve"> in an Extra Monster Zone or a Zone a Link Monster point to.</w:t>
-      </w:r>
-    </w:p>
-    <w:p>
-      <w:pPr>
-        <w:rPr>
-          <w:lang w:val="en-US"/>
-        </w:rPr>
-      </w:pPr>
-    </w:p>
-    <w:p>
-      <w:pPr>
-        <w:pStyle w:val="Titolo3"/>
-        <w:numPr>
-          <w:ilvl w:val="0"/>
-          <w:numId w:val="43"/>
-        </w:numPr>
-        <w:rPr>
-          <w:lang w:val="en-US"/>
-        </w:rPr>
-      </w:pPr>
-      <w:r>
-        <w:rPr>
-          <w:lang w:val="en-US"/>
-        </w:rPr>
-        <w:t>A player cannot Pendulum Summon a Monster from their face-up Extra Deck to an Extra Monster Zone if they already control a Monster in the other Extra Monster Zone.</w:t>
-      </w:r>
-    </w:p>
-    <w:p>
-      <w:pPr>
-        <w:rPr>
-          <w:lang w:val="en-US"/>
-        </w:rPr>
-      </w:pPr>
-    </w:p>
-    <w:p>
-      <w:pPr>
-        <w:pStyle w:val="Titolo3"/>
-        <w:numPr>
-          <w:ilvl w:val="0"/>
-          <w:numId w:val="43"/>
-        </w:numPr>
-        <w:rPr>
-          <w:lang w:val="en-US"/>
-        </w:rPr>
-      </w:pPr>
-      <w:r>
-        <w:rPr>
-          <w:lang w:val="en-US"/>
-        </w:rPr>
-        <w:t>Pendulum Extra Deck Monster in Extra Deck face-up cannot be Pendulum Summoned if they we</w:t>
-      </w:r>
-      <w:r>
-        <w:rPr>
-          <w:lang w:val="en-US"/>
-        </w:rPr>
-        <w:t>re not Properly Special Summoned.</w:t>
-      </w:r>
-    </w:p>
-    <w:p>
-      <w:pPr>
-        <w:rPr>
-          <w:lang w:val="en-US"/>
-        </w:rPr>
-      </w:pPr>
-    </w:p>
-    <w:p>
-      <w:pPr>
-        <w:pStyle w:val="Titolo3"/>
-        <w:numPr>
-          <w:ilvl w:val="0"/>
-          <w:numId w:val="43"/>
-        </w:numPr>
-        <w:rPr>
-          <w:lang w:val="en-US"/>
-        </w:rPr>
-      </w:pPr>
-      <w:r>
-        <w:rPr>
-          <w:lang w:val="en-US"/>
-        </w:rPr>
-        <w:t>If a Pendulum Summon is negated the Summon of all Monsters being Pendulum Summoned Is negated.</w:t>
-      </w:r>
-    </w:p>
-    <w:p>
-      <w:pPr>
-        <w:rPr>
-          <w:lang w:val="en-US"/>
-        </w:rPr>
-      </w:pPr>
-    </w:p>
-    <w:p>
-      <w:pPr>
-        <w:pStyle w:val="Titolo3"/>
-        <w:numPr>
-          <w:ilvl w:val="0"/>
-          <w:numId w:val="43"/>
-        </w:numPr>
-        <w:rPr>
-          <w:lang w:val="en-US"/>
-        </w:rPr>
-      </w:pPr>
-      <w:r>
-        <w:rPr>
-          <w:lang w:val="en-US"/>
-        </w:rPr>
-        <w:t xml:space="preserve">All the Monster Summoned during a Pendulum </w:t>
-      </w:r>
-      <w:proofErr w:type="spellStart"/>
-      <w:r>
-        <w:rPr>
-          <w:lang w:val="en-US"/>
-        </w:rPr>
-        <w:t>Summone</w:t>
-      </w:r>
-      <w:proofErr w:type="spellEnd"/>
-      <w:r>
-        <w:rPr>
-          <w:lang w:val="en-US"/>
-        </w:rPr>
-        <w:t xml:space="preserve"> are Summoned simultaneously.</w:t>
-      </w:r>
-    </w:p>
-    <w:p>
-      <w:pPr>
-        <w:rPr>
-          <w:lang w:val="en-US"/>
-        </w:rPr>
-      </w:pPr>
-    </w:p>
-    <w:p>
-      <w:pPr>
-        <w:pStyle w:val="Titolo2"/>
-        <w:rPr>
-          <w:lang w:val="en-US"/>
-        </w:rPr>
-      </w:pPr>
-      <w:r>
-        <w:rPr>
-          <w:lang w:val="en-US"/>
-        </w:rPr>
-        <w:lastRenderedPageBreak/>
-        <w:t>07. Synchro Summon</w:t>
-      </w:r>
-    </w:p>
-    <w:p>
-      <w:pPr>
-        <w:rPr>
-          <w:lang w:val="en-US"/>
-        </w:rPr>
-      </w:pPr>
-    </w:p>
-    <w:p>
-      <w:pPr>
-        <w:pStyle w:val="Titolo3"/>
-        <w:numPr>
-          <w:ilvl w:val="0"/>
-          <w:numId w:val="44"/>
-        </w:numPr>
-        <w:rPr>
-          <w:lang w:val="en-US"/>
-        </w:rPr>
-      </w:pPr>
+          <w:numId w:val="47"/>
+        </w:numPr>
+        <w:rPr>
+          <w:lang w:val="en-US"/>
+        </w:rPr>
+      </w:pPr>
+      <w:r>
+        <w:rPr>
+          <w:lang w:val="en-US"/>
+        </w:rPr>
+        <w:t xml:space="preserve">If a card or effect prevents a </w:t>
+      </w:r>
+      <w:r>
+        <w:rPr>
+          <w:lang w:val="en-US"/>
+        </w:rPr>
+        <w:t>Synchro</w:t>
+      </w:r>
+      <w:r>
+        <w:rPr>
+          <w:lang w:val="en-US"/>
+        </w:rPr>
+        <w:t xml:space="preserve"> Monster of a player from being Summoned and the removal of a Monster(s) on the field would allow that Synchro Monster to be Summoned that player cannot try to performs a Synchro Summon to Summon that Synchro Monster by using </w:t>
+      </w:r>
+      <w:bookmarkStart w:id="0" w:name="_GoBack"/>
+      <w:bookmarkEnd w:id="0"/>
+      <w:r>
+        <w:rPr>
+          <w:lang w:val="en-US"/>
+        </w:rPr>
+        <w:t>those Monster on the field as Link Material</w:t>
+      </w:r>
+      <w:r>
+        <w:rPr>
+          <w:lang w:val="en-US"/>
+        </w:rPr>
+        <w:t>.</w:t>
+      </w:r>
     </w:p>
     <w:sectPr>
       <w:pgSz w:w="11906" w:h="16838"/>
@@ -12247,11 +12909,11 @@
   <w:abstractNum w:abstractNumId="4" w15:restartNumberingAfterBreak="0">
     <w:nsid w:val="04EE58CF"/>
     <w:multiLevelType w:val="hybridMultilevel"/>
-    <w:tmpl w:val="D9EA7D26"/>
-    <w:lvl w:ilvl="0" w:tplc="6A6AF81A">
+    <w:tmpl w:val="F6ACE978"/>
+    <w:lvl w:ilvl="0" w:tplc="21DC73E0">
       <w:start w:val="1"/>
       <w:numFmt w:val="decimal"/>
-      <w:lvlText w:val="05.%1."/>
+      <w:lvlText w:val="06.%1."/>
       <w:lvlJc w:val="center"/>
       <w:pPr>
         <w:ind w:left="927" w:hanging="360"/>
@@ -12971,11 +13633,11 @@
   <w:abstractNum w:abstractNumId="12" w15:restartNumberingAfterBreak="0">
     <w:nsid w:val="16C248F2"/>
     <w:multiLevelType w:val="hybridMultilevel"/>
-    <w:tmpl w:val="E9809C28"/>
-    <w:lvl w:ilvl="0" w:tplc="4448D72C">
+    <w:tmpl w:val="E5FEC9E2"/>
+    <w:lvl w:ilvl="0" w:tplc="8D6E23CC">
       <w:start w:val="1"/>
       <w:numFmt w:val="decimal"/>
-      <w:lvlText w:val="05.%1."/>
+      <w:lvlText w:val="06.%1."/>
       <w:lvlJc w:val="center"/>
       <w:pPr>
         <w:ind w:left="927" w:hanging="360"/>
@@ -12984,10 +13646,10 @@
         <w:rFonts w:hint="default"/>
       </w:rPr>
     </w:lvl>
-    <w:lvl w:ilvl="1" w:tplc="2D8219B4">
+    <w:lvl w:ilvl="1" w:tplc="FB2A411A">
       <w:start w:val="1"/>
       <w:numFmt w:val="lowerLetter"/>
-      <w:lvlText w:val="05.2%2."/>
+      <w:lvlText w:val="06.2%2."/>
       <w:lvlJc w:val="center"/>
       <w:pPr>
         <w:ind w:left="1211" w:hanging="360"/>
@@ -13337,6 +13999,95 @@
     </w:lvl>
   </w:abstractNum>
   <w:abstractNum w:abstractNumId="16" w15:restartNumberingAfterBreak="0">
+    <w:nsid w:val="25893DD3"/>
+    <w:multiLevelType w:val="hybridMultilevel"/>
+    <w:tmpl w:val="A0125BBC"/>
+    <w:lvl w:ilvl="0" w:tplc="81CE26B6">
+      <w:start w:val="1"/>
+      <w:numFmt w:val="decimal"/>
+      <w:lvlText w:val="07.%1."/>
+      <w:lvlJc w:val="center"/>
+      <w:pPr>
+        <w:ind w:left="927" w:hanging="360"/>
+      </w:pPr>
+      <w:rPr>
+        <w:rFonts w:hint="default"/>
+      </w:rPr>
+    </w:lvl>
+    <w:lvl w:ilvl="1" w:tplc="04100019" w:tentative="1">
+      <w:start w:val="1"/>
+      <w:numFmt w:val="lowerLetter"/>
+      <w:lvlText w:val="%2."/>
+      <w:lvlJc w:val="left"/>
+      <w:pPr>
+        <w:ind w:left="1440" w:hanging="360"/>
+      </w:pPr>
+    </w:lvl>
+    <w:lvl w:ilvl="2" w:tplc="0410001B" w:tentative="1">
+      <w:start w:val="1"/>
+      <w:numFmt w:val="lowerRoman"/>
+      <w:lvlText w:val="%3."/>
+      <w:lvlJc w:val="right"/>
+      <w:pPr>
+        <w:ind w:left="2160" w:hanging="180"/>
+      </w:pPr>
+    </w:lvl>
+    <w:lvl w:ilvl="3" w:tplc="0410000F" w:tentative="1">
+      <w:start w:val="1"/>
+      <w:numFmt w:val="decimal"/>
+      <w:lvlText w:val="%4."/>
+      <w:lvlJc w:val="left"/>
+      <w:pPr>
+        <w:ind w:left="2880" w:hanging="360"/>
+      </w:pPr>
+    </w:lvl>
+    <w:lvl w:ilvl="4" w:tplc="04100019" w:tentative="1">
+      <w:start w:val="1"/>
+      <w:numFmt w:val="lowerLetter"/>
+      <w:lvlText w:val="%5."/>
+      <w:lvlJc w:val="left"/>
+      <w:pPr>
+        <w:ind w:left="3600" w:hanging="360"/>
+      </w:pPr>
+    </w:lvl>
+    <w:lvl w:ilvl="5" w:tplc="0410001B" w:tentative="1">
+      <w:start w:val="1"/>
+      <w:numFmt w:val="lowerRoman"/>
+      <w:lvlText w:val="%6."/>
+      <w:lvlJc w:val="right"/>
+      <w:pPr>
+        <w:ind w:left="4320" w:hanging="180"/>
+      </w:pPr>
+    </w:lvl>
+    <w:lvl w:ilvl="6" w:tplc="0410000F" w:tentative="1">
+      <w:start w:val="1"/>
+      <w:numFmt w:val="decimal"/>
+      <w:lvlText w:val="%7."/>
+      <w:lvlJc w:val="left"/>
+      <w:pPr>
+        <w:ind w:left="5040" w:hanging="360"/>
+      </w:pPr>
+    </w:lvl>
+    <w:lvl w:ilvl="7" w:tplc="04100019" w:tentative="1">
+      <w:start w:val="1"/>
+      <w:numFmt w:val="lowerLetter"/>
+      <w:lvlText w:val="%8."/>
+      <w:lvlJc w:val="left"/>
+      <w:pPr>
+        <w:ind w:left="5760" w:hanging="360"/>
+      </w:pPr>
+    </w:lvl>
+    <w:lvl w:ilvl="8" w:tplc="0410001B" w:tentative="1">
+      <w:start w:val="1"/>
+      <w:numFmt w:val="lowerRoman"/>
+      <w:lvlText w:val="%9."/>
+      <w:lvlJc w:val="right"/>
+      <w:pPr>
+        <w:ind w:left="6480" w:hanging="180"/>
+      </w:pPr>
+    </w:lvl>
+  </w:abstractNum>
+  <w:abstractNum w:abstractNumId="17" w15:restartNumberingAfterBreak="0">
     <w:nsid w:val="2E703151"/>
     <w:multiLevelType w:val="hybridMultilevel"/>
     <w:tmpl w:val="CD3052F0"/>
@@ -13432,7 +14183,96 @@
       </w:pPr>
     </w:lvl>
   </w:abstractNum>
-  <w:abstractNum w:abstractNumId="17" w15:restartNumberingAfterBreak="0">
+  <w:abstractNum w:abstractNumId="18" w15:restartNumberingAfterBreak="0">
+    <w:nsid w:val="37F56F29"/>
+    <w:multiLevelType w:val="hybridMultilevel"/>
+    <w:tmpl w:val="F1003C88"/>
+    <w:lvl w:ilvl="0" w:tplc="8ED05FD6">
+      <w:start w:val="1"/>
+      <w:numFmt w:val="decimal"/>
+      <w:lvlText w:val="07.%1."/>
+      <w:lvlJc w:val="center"/>
+      <w:pPr>
+        <w:ind w:left="927" w:hanging="360"/>
+      </w:pPr>
+      <w:rPr>
+        <w:rFonts w:hint="default"/>
+      </w:rPr>
+    </w:lvl>
+    <w:lvl w:ilvl="1" w:tplc="04100019" w:tentative="1">
+      <w:start w:val="1"/>
+      <w:numFmt w:val="lowerLetter"/>
+      <w:lvlText w:val="%2."/>
+      <w:lvlJc w:val="left"/>
+      <w:pPr>
+        <w:ind w:left="1440" w:hanging="360"/>
+      </w:pPr>
+    </w:lvl>
+    <w:lvl w:ilvl="2" w:tplc="0410001B" w:tentative="1">
+      <w:start w:val="1"/>
+      <w:numFmt w:val="lowerRoman"/>
+      <w:lvlText w:val="%3."/>
+      <w:lvlJc w:val="right"/>
+      <w:pPr>
+        <w:ind w:left="2160" w:hanging="180"/>
+      </w:pPr>
+    </w:lvl>
+    <w:lvl w:ilvl="3" w:tplc="0410000F" w:tentative="1">
+      <w:start w:val="1"/>
+      <w:numFmt w:val="decimal"/>
+      <w:lvlText w:val="%4."/>
+      <w:lvlJc w:val="left"/>
+      <w:pPr>
+        <w:ind w:left="2880" w:hanging="360"/>
+      </w:pPr>
+    </w:lvl>
+    <w:lvl w:ilvl="4" w:tplc="04100019" w:tentative="1">
+      <w:start w:val="1"/>
+      <w:numFmt w:val="lowerLetter"/>
+      <w:lvlText w:val="%5."/>
+      <w:lvlJc w:val="left"/>
+      <w:pPr>
+        <w:ind w:left="3600" w:hanging="360"/>
+      </w:pPr>
+    </w:lvl>
+    <w:lvl w:ilvl="5" w:tplc="0410001B" w:tentative="1">
+      <w:start w:val="1"/>
+      <w:numFmt w:val="lowerRoman"/>
+      <w:lvlText w:val="%6."/>
+      <w:lvlJc w:val="right"/>
+      <w:pPr>
+        <w:ind w:left="4320" w:hanging="180"/>
+      </w:pPr>
+    </w:lvl>
+    <w:lvl w:ilvl="6" w:tplc="0410000F" w:tentative="1">
+      <w:start w:val="1"/>
+      <w:numFmt w:val="decimal"/>
+      <w:lvlText w:val="%7."/>
+      <w:lvlJc w:val="left"/>
+      <w:pPr>
+        <w:ind w:left="5040" w:hanging="360"/>
+      </w:pPr>
+    </w:lvl>
+    <w:lvl w:ilvl="7" w:tplc="04100019" w:tentative="1">
+      <w:start w:val="1"/>
+      <w:numFmt w:val="lowerLetter"/>
+      <w:lvlText w:val="%8."/>
+      <w:lvlJc w:val="left"/>
+      <w:pPr>
+        <w:ind w:left="5760" w:hanging="360"/>
+      </w:pPr>
+    </w:lvl>
+    <w:lvl w:ilvl="8" w:tplc="0410001B" w:tentative="1">
+      <w:start w:val="1"/>
+      <w:numFmt w:val="lowerRoman"/>
+      <w:lvlText w:val="%9."/>
+      <w:lvlJc w:val="right"/>
+      <w:pPr>
+        <w:ind w:left="6480" w:hanging="180"/>
+      </w:pPr>
+    </w:lvl>
+  </w:abstractNum>
+  <w:abstractNum w:abstractNumId="19" w15:restartNumberingAfterBreak="0">
     <w:nsid w:val="38F2698F"/>
     <w:multiLevelType w:val="hybridMultilevel"/>
     <w:tmpl w:val="AC025C88"/>
@@ -13524,7 +14364,96 @@
       </w:pPr>
     </w:lvl>
   </w:abstractNum>
-  <w:abstractNum w:abstractNumId="18" w15:restartNumberingAfterBreak="0">
+  <w:abstractNum w:abstractNumId="20" w15:restartNumberingAfterBreak="0">
+    <w:nsid w:val="3B8A56FD"/>
+    <w:multiLevelType w:val="hybridMultilevel"/>
+    <w:tmpl w:val="CCF21F06"/>
+    <w:lvl w:ilvl="0" w:tplc="C852774E">
+      <w:start w:val="1"/>
+      <w:numFmt w:val="decimal"/>
+      <w:lvlText w:val="05.%1."/>
+      <w:lvlJc w:val="center"/>
+      <w:pPr>
+        <w:ind w:left="927" w:hanging="360"/>
+      </w:pPr>
+      <w:rPr>
+        <w:rFonts w:hint="default"/>
+      </w:rPr>
+    </w:lvl>
+    <w:lvl w:ilvl="1" w:tplc="04100019" w:tentative="1">
+      <w:start w:val="1"/>
+      <w:numFmt w:val="lowerLetter"/>
+      <w:lvlText w:val="%2."/>
+      <w:lvlJc w:val="left"/>
+      <w:pPr>
+        <w:ind w:left="1440" w:hanging="360"/>
+      </w:pPr>
+    </w:lvl>
+    <w:lvl w:ilvl="2" w:tplc="0410001B" w:tentative="1">
+      <w:start w:val="1"/>
+      <w:numFmt w:val="lowerRoman"/>
+      <w:lvlText w:val="%3."/>
+      <w:lvlJc w:val="right"/>
+      <w:pPr>
+        <w:ind w:left="2160" w:hanging="180"/>
+      </w:pPr>
+    </w:lvl>
+    <w:lvl w:ilvl="3" w:tplc="0410000F" w:tentative="1">
+      <w:start w:val="1"/>
+      <w:numFmt w:val="decimal"/>
+      <w:lvlText w:val="%4."/>
+      <w:lvlJc w:val="left"/>
+      <w:pPr>
+        <w:ind w:left="2880" w:hanging="360"/>
+      </w:pPr>
+    </w:lvl>
+    <w:lvl w:ilvl="4" w:tplc="04100019" w:tentative="1">
+      <w:start w:val="1"/>
+      <w:numFmt w:val="lowerLetter"/>
+      <w:lvlText w:val="%5."/>
+      <w:lvlJc w:val="left"/>
+      <w:pPr>
+        <w:ind w:left="3600" w:hanging="360"/>
+      </w:pPr>
+    </w:lvl>
+    <w:lvl w:ilvl="5" w:tplc="0410001B" w:tentative="1">
+      <w:start w:val="1"/>
+      <w:numFmt w:val="lowerRoman"/>
+      <w:lvlText w:val="%6."/>
+      <w:lvlJc w:val="right"/>
+      <w:pPr>
+        <w:ind w:left="4320" w:hanging="180"/>
+      </w:pPr>
+    </w:lvl>
+    <w:lvl w:ilvl="6" w:tplc="0410000F" w:tentative="1">
+      <w:start w:val="1"/>
+      <w:numFmt w:val="decimal"/>
+      <w:lvlText w:val="%7."/>
+      <w:lvlJc w:val="left"/>
+      <w:pPr>
+        <w:ind w:left="5040" w:hanging="360"/>
+      </w:pPr>
+    </w:lvl>
+    <w:lvl w:ilvl="7" w:tplc="04100019" w:tentative="1">
+      <w:start w:val="1"/>
+      <w:numFmt w:val="lowerLetter"/>
+      <w:lvlText w:val="%8."/>
+      <w:lvlJc w:val="left"/>
+      <w:pPr>
+        <w:ind w:left="5760" w:hanging="360"/>
+      </w:pPr>
+    </w:lvl>
+    <w:lvl w:ilvl="8" w:tplc="0410001B" w:tentative="1">
+      <w:start w:val="1"/>
+      <w:numFmt w:val="lowerRoman"/>
+      <w:lvlText w:val="%9."/>
+      <w:lvlJc w:val="right"/>
+      <w:pPr>
+        <w:ind w:left="6480" w:hanging="180"/>
+      </w:pPr>
+    </w:lvl>
+  </w:abstractNum>
+  <w:abstractNum w:abstractNumId="21" w15:restartNumberingAfterBreak="0">
     <w:nsid w:val="435A1819"/>
     <w:multiLevelType w:val="hybridMultilevel"/>
     <w:tmpl w:val="8646CA10"/>
@@ -13616,7 +14545,7 @@
       </w:pPr>
     </w:lvl>
   </w:abstractNum>
-  <w:abstractNum w:abstractNumId="19" w15:restartNumberingAfterBreak="0">
+  <w:abstractNum w:abstractNumId="22" w15:restartNumberingAfterBreak="0">
     <w:nsid w:val="44D01686"/>
     <w:multiLevelType w:val="hybridMultilevel"/>
     <w:tmpl w:val="C7C67D4A"/>
@@ -13705,7 +14634,7 @@
       </w:pPr>
     </w:lvl>
   </w:abstractNum>
-  <w:abstractNum w:abstractNumId="20" w15:restartNumberingAfterBreak="0">
+  <w:abstractNum w:abstractNumId="23" w15:restartNumberingAfterBreak="0">
     <w:nsid w:val="48855977"/>
     <w:multiLevelType w:val="hybridMultilevel"/>
     <w:tmpl w:val="4CF82352"/>
@@ -13797,7 +14726,7 @@
       </w:pPr>
     </w:lvl>
   </w:abstractNum>
-  <w:abstractNum w:abstractNumId="21" w15:restartNumberingAfterBreak="0">
+  <w:abstractNum w:abstractNumId="24" w15:restartNumberingAfterBreak="0">
     <w:nsid w:val="4A8A4DE0"/>
     <w:multiLevelType w:val="hybridMultilevel"/>
     <w:tmpl w:val="7EAC2312"/>
@@ -13889,7 +14818,7 @@
       </w:pPr>
     </w:lvl>
   </w:abstractNum>
-  <w:abstractNum w:abstractNumId="22" w15:restartNumberingAfterBreak="0">
+  <w:abstractNum w:abstractNumId="25" w15:restartNumberingAfterBreak="0">
     <w:nsid w:val="4F3728A2"/>
     <w:multiLevelType w:val="hybridMultilevel"/>
     <w:tmpl w:val="4D38B35E"/>
@@ -13981,7 +14910,7 @@
       </w:pPr>
     </w:lvl>
   </w:abstractNum>
-  <w:abstractNum w:abstractNumId="23" w15:restartNumberingAfterBreak="0">
+  <w:abstractNum w:abstractNumId="26" w15:restartNumberingAfterBreak="0">
     <w:nsid w:val="500508F2"/>
     <w:multiLevelType w:val="hybridMultilevel"/>
     <w:tmpl w:val="21E8079C"/>
@@ -14073,7 +15002,7 @@
       </w:pPr>
     </w:lvl>
   </w:abstractNum>
-  <w:abstractNum w:abstractNumId="24" w15:restartNumberingAfterBreak="0">
+  <w:abstractNum w:abstractNumId="27" w15:restartNumberingAfterBreak="0">
     <w:nsid w:val="5097764E"/>
     <w:multiLevelType w:val="hybridMultilevel"/>
     <w:tmpl w:val="D3A8613C"/>
@@ -14165,7 +15094,7 @@
       </w:pPr>
     </w:lvl>
   </w:abstractNum>
-  <w:abstractNum w:abstractNumId="25" w15:restartNumberingAfterBreak="0">
+  <w:abstractNum w:abstractNumId="28" w15:restartNumberingAfterBreak="0">
     <w:nsid w:val="50F755C8"/>
     <w:multiLevelType w:val="hybridMultilevel"/>
     <w:tmpl w:val="380EDFD2"/>
@@ -14254,7 +15183,7 @@
       </w:pPr>
     </w:lvl>
   </w:abstractNum>
-  <w:abstractNum w:abstractNumId="26" w15:restartNumberingAfterBreak="0">
+  <w:abstractNum w:abstractNumId="29" w15:restartNumberingAfterBreak="0">
     <w:nsid w:val="51572D93"/>
     <w:multiLevelType w:val="hybridMultilevel"/>
     <w:tmpl w:val="0D98FB9C"/>
@@ -14346,7 +15275,7 @@
       </w:pPr>
     </w:lvl>
   </w:abstractNum>
-  <w:abstractNum w:abstractNumId="27" w15:restartNumberingAfterBreak="0">
+  <w:abstractNum w:abstractNumId="30" w15:restartNumberingAfterBreak="0">
     <w:nsid w:val="52E851B3"/>
     <w:multiLevelType w:val="hybridMultilevel"/>
     <w:tmpl w:val="0192B980"/>
@@ -14435,7 +15364,7 @@
       </w:pPr>
     </w:lvl>
   </w:abstractNum>
-  <w:abstractNum w:abstractNumId="28" w15:restartNumberingAfterBreak="0">
+  <w:abstractNum w:abstractNumId="31" w15:restartNumberingAfterBreak="0">
     <w:nsid w:val="546D258A"/>
     <w:multiLevelType w:val="hybridMultilevel"/>
     <w:tmpl w:val="8C40DAB0"/>
@@ -14527,7 +15456,7 @@
       </w:pPr>
     </w:lvl>
   </w:abstractNum>
-  <w:abstractNum w:abstractNumId="29" w15:restartNumberingAfterBreak="0">
+  <w:abstractNum w:abstractNumId="32" w15:restartNumberingAfterBreak="0">
     <w:nsid w:val="57F10B20"/>
     <w:multiLevelType w:val="hybridMultilevel"/>
     <w:tmpl w:val="F9CA5B8E"/>
@@ -14619,7 +15548,7 @@
       </w:pPr>
     </w:lvl>
   </w:abstractNum>
-  <w:abstractNum w:abstractNumId="30" w15:restartNumberingAfterBreak="0">
+  <w:abstractNum w:abstractNumId="33" w15:restartNumberingAfterBreak="0">
     <w:nsid w:val="58D0692E"/>
     <w:multiLevelType w:val="hybridMultilevel"/>
     <w:tmpl w:val="E48EC358"/>
@@ -14711,7 +15640,7 @@
       </w:pPr>
     </w:lvl>
   </w:abstractNum>
-  <w:abstractNum w:abstractNumId="31" w15:restartNumberingAfterBreak="0">
+  <w:abstractNum w:abstractNumId="34" w15:restartNumberingAfterBreak="0">
     <w:nsid w:val="59BA761F"/>
     <w:multiLevelType w:val="hybridMultilevel"/>
     <w:tmpl w:val="6F046F7E"/>
@@ -14800,7 +15729,7 @@
       </w:pPr>
     </w:lvl>
   </w:abstractNum>
-  <w:abstractNum w:abstractNumId="32" w15:restartNumberingAfterBreak="0">
+  <w:abstractNum w:abstractNumId="35" w15:restartNumberingAfterBreak="0">
     <w:nsid w:val="5B0F2846"/>
     <w:multiLevelType w:val="hybridMultilevel"/>
     <w:tmpl w:val="87461DF4"/>
@@ -14892,7 +15821,7 @@
       </w:pPr>
     </w:lvl>
   </w:abstractNum>
-  <w:abstractNum w:abstractNumId="33" w15:restartNumberingAfterBreak="0">
+  <w:abstractNum w:abstractNumId="36" w15:restartNumberingAfterBreak="0">
     <w:nsid w:val="64EF0226"/>
     <w:multiLevelType w:val="hybridMultilevel"/>
     <w:tmpl w:val="75944212"/>
@@ -14987,7 +15916,7 @@
       </w:pPr>
     </w:lvl>
   </w:abstractNum>
-  <w:abstractNum w:abstractNumId="34" w15:restartNumberingAfterBreak="0">
+  <w:abstractNum w:abstractNumId="37" w15:restartNumberingAfterBreak="0">
     <w:nsid w:val="65275972"/>
     <w:multiLevelType w:val="hybridMultilevel"/>
     <w:tmpl w:val="2E365924"/>
@@ -15079,7 +16008,7 @@
       </w:pPr>
     </w:lvl>
   </w:abstractNum>
-  <w:abstractNum w:abstractNumId="35" w15:restartNumberingAfterBreak="0">
+  <w:abstractNum w:abstractNumId="38" w15:restartNumberingAfterBreak="0">
     <w:nsid w:val="69C16F25"/>
     <w:multiLevelType w:val="hybridMultilevel"/>
     <w:tmpl w:val="6C70737A"/>
@@ -15168,7 +16097,7 @@
       </w:pPr>
     </w:lvl>
   </w:abstractNum>
-  <w:abstractNum w:abstractNumId="36" w15:restartNumberingAfterBreak="0">
+  <w:abstractNum w:abstractNumId="39" w15:restartNumberingAfterBreak="0">
     <w:nsid w:val="6AE939EF"/>
     <w:multiLevelType w:val="hybridMultilevel"/>
     <w:tmpl w:val="CB9A6F74"/>
@@ -15257,7 +16186,7 @@
       </w:pPr>
     </w:lvl>
   </w:abstractNum>
-  <w:abstractNum w:abstractNumId="37" w15:restartNumberingAfterBreak="0">
+  <w:abstractNum w:abstractNumId="40" w15:restartNumberingAfterBreak="0">
     <w:nsid w:val="72A20EE4"/>
     <w:multiLevelType w:val="hybridMultilevel"/>
     <w:tmpl w:val="1BA046FC"/>
@@ -15349,7 +16278,7 @@
       </w:pPr>
     </w:lvl>
   </w:abstractNum>
-  <w:abstractNum w:abstractNumId="38" w15:restartNumberingAfterBreak="0">
+  <w:abstractNum w:abstractNumId="41" w15:restartNumberingAfterBreak="0">
     <w:nsid w:val="74512863"/>
     <w:multiLevelType w:val="hybridMultilevel"/>
     <w:tmpl w:val="CFC2E050"/>
@@ -15441,7 +16370,7 @@
       </w:pPr>
     </w:lvl>
   </w:abstractNum>
-  <w:abstractNum w:abstractNumId="39" w15:restartNumberingAfterBreak="0">
+  <w:abstractNum w:abstractNumId="42" w15:restartNumberingAfterBreak="0">
     <w:nsid w:val="74AF3CBA"/>
     <w:multiLevelType w:val="hybridMultilevel"/>
     <w:tmpl w:val="A0160090"/>
@@ -15530,7 +16459,7 @@
       </w:pPr>
     </w:lvl>
   </w:abstractNum>
-  <w:abstractNum w:abstractNumId="40" w15:restartNumberingAfterBreak="0">
+  <w:abstractNum w:abstractNumId="43" w15:restartNumberingAfterBreak="0">
     <w:nsid w:val="7618370F"/>
     <w:multiLevelType w:val="hybridMultilevel"/>
     <w:tmpl w:val="9DC86F92"/>
@@ -15622,7 +16551,7 @@
       </w:pPr>
     </w:lvl>
   </w:abstractNum>
-  <w:abstractNum w:abstractNumId="41" w15:restartNumberingAfterBreak="0">
+  <w:abstractNum w:abstractNumId="44" w15:restartNumberingAfterBreak="0">
     <w:nsid w:val="76946343"/>
     <w:multiLevelType w:val="hybridMultilevel"/>
     <w:tmpl w:val="94B46022"/>
@@ -15714,14 +16643,14 @@
       </w:pPr>
     </w:lvl>
   </w:abstractNum>
-  <w:abstractNum w:abstractNumId="42" w15:restartNumberingAfterBreak="0">
+  <w:abstractNum w:abstractNumId="45" w15:restartNumberingAfterBreak="0">
     <w:nsid w:val="7D9479E4"/>
     <w:multiLevelType w:val="hybridMultilevel"/>
-    <w:tmpl w:val="4A028292"/>
-    <w:lvl w:ilvl="0" w:tplc="2F8A07A2">
+    <w:tmpl w:val="D5C800BE"/>
+    <w:lvl w:ilvl="0" w:tplc="55342A7A">
       <w:start w:val="1"/>
       <w:numFmt w:val="decimal"/>
-      <w:lvlText w:val="06.%1."/>
+      <w:lvlText w:val="07.%1."/>
       <w:lvlJc w:val="center"/>
       <w:pPr>
         <w:ind w:left="927" w:hanging="360"/>
@@ -15803,7 +16732,7 @@
       </w:pPr>
     </w:lvl>
   </w:abstractNum>
-  <w:abstractNum w:abstractNumId="43" w15:restartNumberingAfterBreak="0">
+  <w:abstractNum w:abstractNumId="46" w15:restartNumberingAfterBreak="0">
     <w:nsid w:val="7FEB3650"/>
     <w:multiLevelType w:val="hybridMultilevel"/>
     <w:tmpl w:val="59B4D9BE"/>
@@ -15893,28 +16822,28 @@
     </w:lvl>
   </w:abstractNum>
   <w:num w:numId="1">
+    <w:abstractNumId w:val="40"/>
+  </w:num>
+  <w:num w:numId="2">
+    <w:abstractNumId w:val="23"/>
+  </w:num>
+  <w:num w:numId="3">
+    <w:abstractNumId w:val="19"/>
+  </w:num>
+  <w:num w:numId="4">
+    <w:abstractNumId w:val="21"/>
+  </w:num>
+  <w:num w:numId="5">
+    <w:abstractNumId w:val="44"/>
+  </w:num>
+  <w:num w:numId="6">
     <w:abstractNumId w:val="37"/>
   </w:num>
-  <w:num w:numId="2">
-    <w:abstractNumId w:val="20"/>
-  </w:num>
-  <w:num w:numId="3">
-    <w:abstractNumId w:val="17"/>
-  </w:num>
-  <w:num w:numId="4">
-    <w:abstractNumId w:val="18"/>
-  </w:num>
-  <w:num w:numId="5">
-    <w:abstractNumId w:val="41"/>
-  </w:num>
-  <w:num w:numId="6">
-    <w:abstractNumId w:val="34"/>
-  </w:num>
   <w:num w:numId="7">
-    <w:abstractNumId w:val="30"/>
+    <w:abstractNumId w:val="33"/>
   </w:num>
   <w:num w:numId="8">
-    <w:abstractNumId w:val="16"/>
+    <w:abstractNumId w:val="17"/>
   </w:num>
   <w:num w:numId="9">
     <w:abstractNumId w:val="15"/>
@@ -15926,25 +16855,25 @@
     <w:abstractNumId w:val="3"/>
   </w:num>
   <w:num w:numId="12">
-    <w:abstractNumId w:val="24"/>
+    <w:abstractNumId w:val="27"/>
   </w:num>
   <w:num w:numId="13">
-    <w:abstractNumId w:val="22"/>
+    <w:abstractNumId w:val="25"/>
   </w:num>
   <w:num w:numId="14">
-    <w:abstractNumId w:val="28"/>
+    <w:abstractNumId w:val="31"/>
   </w:num>
   <w:num w:numId="15">
-    <w:abstractNumId w:val="32"/>
+    <w:abstractNumId w:val="35"/>
   </w:num>
   <w:num w:numId="16">
-    <w:abstractNumId w:val="33"/>
+    <w:abstractNumId w:val="36"/>
   </w:num>
   <w:num w:numId="17">
-    <w:abstractNumId w:val="26"/>
+    <w:abstractNumId w:val="29"/>
   </w:num>
   <w:num w:numId="18">
-    <w:abstractNumId w:val="36"/>
+    <w:abstractNumId w:val="39"/>
   </w:num>
   <w:num w:numId="19">
     <w:abstractNumId w:val="11"/>
@@ -15953,7 +16882,7 @@
     <w:abstractNumId w:val="9"/>
   </w:num>
   <w:num w:numId="21">
-    <w:abstractNumId w:val="21"/>
+    <w:abstractNumId w:val="24"/>
   </w:num>
   <w:num w:numId="22">
     <w:abstractNumId w:val="8"/>
@@ -15965,19 +16894,19 @@
     <w:abstractNumId w:val="13"/>
   </w:num>
   <w:num w:numId="25">
-    <w:abstractNumId w:val="23"/>
+    <w:abstractNumId w:val="26"/>
   </w:num>
   <w:num w:numId="26">
-    <w:abstractNumId w:val="31"/>
+    <w:abstractNumId w:val="34"/>
   </w:num>
   <w:num w:numId="27">
     <w:abstractNumId w:val="6"/>
   </w:num>
   <w:num w:numId="28">
-    <w:abstractNumId w:val="27"/>
+    <w:abstractNumId w:val="30"/>
   </w:num>
   <w:num w:numId="29">
-    <w:abstractNumId w:val="29"/>
+    <w:abstractNumId w:val="32"/>
   </w:num>
   <w:num w:numId="30">
     <w:abstractNumId w:val="14"/>
@@ -15989,10 +16918,10 @@
     <w:abstractNumId w:val="2"/>
   </w:num>
   <w:num w:numId="33">
-    <w:abstractNumId w:val="43"/>
+    <w:abstractNumId w:val="46"/>
   </w:num>
   <w:num w:numId="34">
-    <w:abstractNumId w:val="19"/>
+    <w:abstractNumId w:val="22"/>
   </w:num>
   <w:num w:numId="35">
     <w:abstractNumId w:val="0"/>
@@ -16001,28 +16930,37 @@
     <w:abstractNumId w:val="10"/>
   </w:num>
   <w:num w:numId="37">
-    <w:abstractNumId w:val="39"/>
+    <w:abstractNumId w:val="42"/>
   </w:num>
   <w:num w:numId="38">
-    <w:abstractNumId w:val="38"/>
+    <w:abstractNumId w:val="41"/>
   </w:num>
   <w:num w:numId="39">
-    <w:abstractNumId w:val="40"/>
+    <w:abstractNumId w:val="43"/>
   </w:num>
   <w:num w:numId="40">
-    <w:abstractNumId w:val="25"/>
+    <w:abstractNumId w:val="28"/>
   </w:num>
   <w:num w:numId="41">
     <w:abstractNumId w:val="12"/>
   </w:num>
   <w:num w:numId="42">
-    <w:abstractNumId w:val="35"/>
+    <w:abstractNumId w:val="38"/>
   </w:num>
   <w:num w:numId="43">
     <w:abstractNumId w:val="4"/>
   </w:num>
   <w:num w:numId="44">
-    <w:abstractNumId w:val="42"/>
+    <w:abstractNumId w:val="45"/>
+  </w:num>
+  <w:num w:numId="45">
+    <w:abstractNumId w:val="16"/>
+  </w:num>
+  <w:num w:numId="46">
+    <w:abstractNumId w:val="20"/>
+  </w:num>
+  <w:num w:numId="47">
+    <w:abstractNumId w:val="18"/>
   </w:num>
   <w:numIdMacAtCleanup w:val="39"/>
 </w:numbering>
@@ -16633,6 +17571,74 @@
       <w:szCs w:val="18"/>
     </w:rPr>
   </w:style>
+  <w:style w:type="character" w:styleId="Rimandocommento">
+    <w:name w:val="annotation reference"/>
+    <w:basedOn w:val="Carpredefinitoparagrafo"/>
+    <w:uiPriority w:val="99"/>
+    <w:semiHidden/>
+    <w:unhideWhenUsed/>
+    <w:rsid w:val="001E125E"/>
+    <w:rPr>
+      <w:sz w:val="16"/>
+      <w:szCs w:val="16"/>
+    </w:rPr>
+  </w:style>
+  <w:style w:type="paragraph" w:styleId="Testocommento">
+    <w:name w:val="annotation text"/>
+    <w:basedOn w:val="Normale"/>
+    <w:link w:val="TestocommentoCarattere"/>
+    <w:uiPriority w:val="99"/>
+    <w:semiHidden/>
+    <w:unhideWhenUsed/>
+    <w:rsid w:val="001E125E"/>
+    <w:pPr>
+      <w:spacing w:line="240" w:lineRule="auto"/>
+    </w:pPr>
+    <w:rPr>
+      <w:sz w:val="20"/>
+      <w:szCs w:val="20"/>
+    </w:rPr>
+  </w:style>
+  <w:style w:type="character" w:customStyle="1" w:styleId="TestocommentoCarattere">
+    <w:name w:val="Testo commento Carattere"/>
+    <w:basedOn w:val="Carpredefinitoparagrafo"/>
+    <w:link w:val="Testocommento"/>
+    <w:uiPriority w:val="99"/>
+    <w:semiHidden/>
+    <w:rsid w:val="001E125E"/>
+    <w:rPr>
+      <w:sz w:val="20"/>
+      <w:szCs w:val="20"/>
+    </w:rPr>
+  </w:style>
+  <w:style w:type="paragraph" w:styleId="Soggettocommento">
+    <w:name w:val="annotation subject"/>
+    <w:basedOn w:val="Testocommento"/>
+    <w:next w:val="Testocommento"/>
+    <w:link w:val="SoggettocommentoCarattere"/>
+    <w:uiPriority w:val="99"/>
+    <w:semiHidden/>
+    <w:unhideWhenUsed/>
+    <w:rsid w:val="001E125E"/>
+    <w:rPr>
+      <w:b/>
+      <w:bCs/>
+    </w:rPr>
+  </w:style>
+  <w:style w:type="character" w:customStyle="1" w:styleId="SoggettocommentoCarattere">
+    <w:name w:val="Soggetto commento Carattere"/>
+    <w:basedOn w:val="TestocommentoCarattere"/>
+    <w:link w:val="Soggettocommento"/>
+    <w:uiPriority w:val="99"/>
+    <w:semiHidden/>
+    <w:rsid w:val="001E125E"/>
+    <w:rPr>
+      <w:b/>
+      <w:bCs/>
+      <w:sz w:val="20"/>
+      <w:szCs w:val="20"/>
+    </w:rPr>
+  </w:style>
 </w:styles>
 </file>
 

</xml_diff>